<commit_message>
issue #2.  Minor edits on API design doc.
</commit_message>
<xml_diff>
--- a/doc/API Sketch.docx
+++ b/doc/API Sketch.docx
@@ -16,6 +16,7 @@
           <w:dataBinding w:prefixMappings="xmlns:ns0='http://purl.org/dc/elements/1.1/' xmlns:ns1='http://schemas.openxmlformats.org/package/2006/metadata/core-properties' " w:xpath="/ns1:coreProperties[1]/ns0:title[1]" w:storeItemID="{6C3C8BC8-F283-45AE-878A-BAB7291924A1}"/>
           <w:text/>
         </w:sdtPr>
+        <w:sdtEndPr/>
         <w:sdtContent>
           <w:r>
             <w:t>A Sketch of a Multilevel API for Microfluidics Platforms</w:t>
@@ -39,6 +40,7 @@
           <w:dataBinding w:prefixMappings="xmlns:ns0='http://purl.org/dc/elements/1.1/' xmlns:ns1='http://schemas.openxmlformats.org/package/2006/metadata/core-properties' " w:xpath="/ns1:coreProperties[1]/ns0:creator[1]" w:storeItemID="{6C3C8BC8-F283-45AE-878A-BAB7291924A1}"/>
           <w:text/>
         </w:sdtPr>
+        <w:sdtEndPr/>
         <w:sdtContent>
           <w:r>
             <w:t>Evan</w:t>
@@ -109,7 +111,7 @@
           <w:sz w:val="24"/>
           <w:szCs w:val="24"/>
         </w:rPr>
-        <w:t>Sunday, April 18, 2021</w:t>
+        <w:t>Monday, April 19, 2021</w:t>
       </w:r>
       <w:r>
         <w:rPr>
@@ -365,6 +367,36 @@
     </w:p>
     <w:p>
       <w:pPr>
+        <w:pStyle w:val="MarginNote"/>
+        <w:framePr w:wrap="around"/>
+      </w:pPr>
+      <w:r>
+        <w:t>What this document is not</w:t>
+      </w:r>
+    </w:p>
+    <w:p>
+      <w:r>
+        <w:t xml:space="preserve">I want to be clear up front that this is an early design document.  It is not a manual or tutorial.  It isn’t even a specification.  If we proceed with this, those will come later.  </w:t>
+      </w:r>
+    </w:p>
+    <w:p>
+      <w:r>
+        <w:t>It also isn’t tied to any language.  For illustrative purposes, I’ve used a Java-like syntax, but don’t read too much into that.  It should be able to present in almost any language, and the details of the presentation will likely differ.  My guess is that there will be a core of the library written in C++ because that’s the language that’s easiest to put underneath other languages.</w:t>
+      </w:r>
+    </w:p>
+    <w:p>
+      <w:r>
+        <w:t>Finally, it doesn’t yet touch on what goes underneath</w:t>
+      </w:r>
+      <w:r>
+        <w:t xml:space="preserve"> the library, the part that needs to be provided by (or specialized to) a particular </w:t>
+      </w:r>
+      <w:r>
+        <w:t>board manufacturer.  That’s my next task.</w:t>
+      </w:r>
+    </w:p>
+    <w:p>
+      <w:pPr>
         <w:pStyle w:val="Section"/>
         <w:framePr w:wrap="around"/>
       </w:pPr>
@@ -835,6 +867,7 @@
           <w:i/>
           <w:iCs/>
         </w:rPr>
+        <w:lastRenderedPageBreak/>
         <w:t>Reagents</w:t>
       </w:r>
       <w:r>
@@ -968,11 +1001,7 @@
         <w:t xml:space="preserve"> </w:t>
       </w:r>
       <w:r>
-        <w:t xml:space="preserve">the volume (and possibly reagent) of a </w:t>
-      </w:r>
-      <w:r>
-        <w:lastRenderedPageBreak/>
-        <w:t>liquid can change over time, as can the presence or absence of beads.</w:t>
+        <w:t>the volume (and possibly reagent) of a liquid can change over time, as can the presence or absence of beads.</w:t>
       </w:r>
       <w:r>
         <w:t xml:space="preserve">  </w:t>
@@ -1263,6 +1292,7 @@
         <w:framePr w:wrap="around"/>
       </w:pPr>
       <w:r>
+        <w:lastRenderedPageBreak/>
         <w:t>The board</w:t>
       </w:r>
     </w:p>
@@ -1415,7 +1445,6 @@
         </w:numPr>
       </w:pPr>
       <w:r>
-        <w:lastRenderedPageBreak/>
         <w:t xml:space="preserve">The </w:t>
       </w:r>
       <w:r>
@@ -1712,26 +1741,22 @@
           <w:i/>
           <w:iCs/>
         </w:rPr>
-        <w:t>unavailable</w:t>
+        <w:t>nonexistent</w:t>
       </w:r>
       <w:r>
         <w:t>.</w:t>
       </w:r>
       <w:r>
+        <w:rPr>
+          <w:rStyle w:val="FootnoteReference"/>
+        </w:rPr>
+        <w:footnoteReference w:id="8"/>
+      </w:r>
+      <w:r>
         <w:t xml:space="preserve">  </w:t>
       </w:r>
       <w:r>
-        <w:t>An</w:t>
-      </w:r>
-      <w:r>
-        <w:t xml:space="preserve"> </w:t>
-      </w:r>
-      <w:r>
-        <w:rPr>
-          <w:i/>
-          <w:iCs/>
-        </w:rPr>
-        <w:t>unavailable</w:t>
+        <w:t>A nonexistent</w:t>
       </w:r>
       <w:r>
         <w:t xml:space="preserve"> pad has no electrode and cannot be occupied by a drop.  It usually results from the presence of a physical support where the pad would otherwise be.</w:t>
@@ -1772,7 +1797,13 @@
         <w:t>A neighbor</w:t>
       </w:r>
       <w:r>
-        <w:t xml:space="preserve"> will be a pad if the resulting coordinate is on the board and refers to a pad that is not dead.  </w:t>
+        <w:t xml:space="preserve"> will be a pad if the resulting coordinate is on the board and refers to a pad that is not </w:t>
+      </w:r>
+      <w:r>
+        <w:t>nonexistent</w:t>
+      </w:r>
+      <w:r>
+        <w:t xml:space="preserve">.  </w:t>
       </w:r>
       <w:r>
         <w:t>Otherwise,</w:t>
@@ -1781,8 +1812,10 @@
         <w:t xml:space="preserve"> it will be a null value.</w:t>
       </w:r>
     </w:p>
-    <w:p>
-      <w:r>
+    <w:p/>
+    <w:p>
+      <w:r>
+        <w:lastRenderedPageBreak/>
         <w:t>The transient state of a pad includes</w:t>
       </w:r>
     </w:p>
@@ -1891,7 +1924,7 @@
         <w:rPr>
           <w:rStyle w:val="FootnoteReference"/>
         </w:rPr>
-        <w:footnoteReference w:id="8"/>
+        <w:footnoteReference w:id="9"/>
       </w:r>
     </w:p>
     <w:p>
@@ -1938,11 +1971,7 @@
         <w:t>dispensing time</w:t>
       </w:r>
       <w:r>
-        <w:t xml:space="preserve">, the amount of time between requesting that the well dispense a drop and the next time a dispensing request can be made.  Typically, this will be an integer multiple of the board’s clock tick size.  I am assuming that this is also the amount of time between requesting a drop be dispensed and </w:t>
-      </w:r>
-      <w:r>
-        <w:lastRenderedPageBreak/>
-        <w:t>the resulting drop being on the well’s exit pad and ready to move.  (If this is not the case, we may want to be able to specify both.)</w:t>
+        <w:t>, the amount of time between requesting that the well dispense a drop and the next time a dispensing request can be made.  Typically, this will be an integer multiple of the board’s clock tick size.  I am assuming that this is also the amount of time between requesting a drop be dispensed and the resulting drop being on the well’s exit pad and ready to move.  (If this is not the case, we may want to be able to specify both.)</w:t>
       </w:r>
     </w:p>
     <w:p>
@@ -2102,7 +2131,7 @@
         <w:rPr>
           <w:rStyle w:val="FootnoteReference"/>
         </w:rPr>
-        <w:footnoteReference w:id="9"/>
+        <w:footnoteReference w:id="10"/>
       </w:r>
       <w:r>
         <w:t xml:space="preserve">  Its current state includes the </w:t>
@@ -2139,6 +2168,7 @@
         </w:numPr>
       </w:pPr>
       <w:r>
+        <w:lastRenderedPageBreak/>
         <w:t xml:space="preserve">A list of </w:t>
       </w:r>
       <w:r>
@@ -2155,7 +2185,7 @@
         <w:rPr>
           <w:rStyle w:val="FootnoteReference"/>
         </w:rPr>
-        <w:footnoteReference w:id="10"/>
+        <w:footnoteReference w:id="11"/>
       </w:r>
       <w:r>
         <w:t xml:space="preserve">  These are functional objects that take a requested volume and perform device-level actions that result in a drop (ideally of the requested size) appearing on the well’s exit pad.  </w:t>
@@ -2288,16 +2318,10 @@
     </w:p>
     <w:p>
       <w:pPr>
-        <w:ind w:left="360"/>
-      </w:pPr>
-    </w:p>
-    <w:p>
-      <w:pPr>
         <w:pStyle w:val="MarginNote"/>
         <w:framePr w:wrap="around"/>
       </w:pPr>
       <w:r>
-        <w:lastRenderedPageBreak/>
         <w:t>Magnets</w:t>
       </w:r>
     </w:p>
@@ -2533,6 +2557,7 @@
         </w:numPr>
       </w:pPr>
       <w:r>
+        <w:lastRenderedPageBreak/>
         <w:t>An indication of whether the current temperature of the heater can be read</w:t>
       </w:r>
       <w:r>
@@ -2757,7 +2782,6 @@
         </w:numPr>
       </w:pPr>
       <w:r>
-        <w:lastRenderedPageBreak/>
         <w:t xml:space="preserve">The </w:t>
       </w:r>
       <w:r>
@@ -2780,7 +2804,7 @@
           <w:i/>
           <w:iCs/>
         </w:rPr>
-        <w:footnoteReference w:id="11"/>
+        <w:footnoteReference w:id="12"/>
       </w:r>
       <w:r>
         <w:t xml:space="preserve"> affected by the chiller.  Each such well also carries an association with the chiller, so the chiller can be accessed either via the board’s chiller list (when its index is known) or via the well’s chiller association.</w:t>
@@ -3043,6 +3067,7 @@
         </w:numPr>
       </w:pPr>
       <w:r>
+        <w:lastRenderedPageBreak/>
         <w:t xml:space="preserve">Its </w:t>
       </w:r>
       <w:r>
@@ -3160,11 +3185,7 @@
     </w:p>
     <w:p>
       <w:r>
-        <w:t xml:space="preserve">With detectors, the user may be able to do things like determine the color of the fluid in a drop or well, the precise volume of fluid in a well, or the number of cells of a particular </w:t>
-      </w:r>
-      <w:r>
-        <w:lastRenderedPageBreak/>
-        <w:t>kind in a drop.</w:t>
+        <w:t>With detectors, the user may be able to do things like determine the color of the fluid in a drop or well, the precise volume of fluid in a well, or the number of cells of a particular kind in a drop.</w:t>
       </w:r>
       <w:r>
         <w:t xml:space="preserve">  The actual interface to a particular type of detector will be specific to that detector type.  </w:t>
@@ -3238,7 +3259,7 @@
         <w:rPr>
           <w:rStyle w:val="FootnoteReference"/>
         </w:rPr>
-        <w:footnoteReference w:id="12"/>
+        <w:footnoteReference w:id="13"/>
       </w:r>
     </w:p>
     <w:p>
@@ -3377,6 +3398,7 @@
         </w:numPr>
       </w:pPr>
       <w:r>
+        <w:lastRenderedPageBreak/>
         <w:t xml:space="preserve">A collection of sets of </w:t>
       </w:r>
       <w:r>
@@ -3504,7 +3526,6 @@
         <w:framePr w:wrap="around"/>
       </w:pPr>
       <w:r>
-        <w:lastRenderedPageBreak/>
         <w:t xml:space="preserve">Dealing with </w:t>
       </w:r>
       <w:r>
@@ -3687,12 +3708,6 @@
       </w:r>
       <w:r>
         <w:t>:</w:t>
-      </w:r>
-      <w:r>
-        <w:rPr>
-          <w:rStyle w:val="FootnoteReference"/>
-        </w:rPr>
-        <w:footnoteReference w:id="13"/>
       </w:r>
     </w:p>
     <w:p>
@@ -3962,6 +3977,7 @@
         <w:spacing w:after="0"/>
       </w:pPr>
       <w:r>
+        <w:lastRenderedPageBreak/>
         <w:t xml:space="preserve">Calling </w:t>
       </w:r>
       <w:r>
@@ -3977,7 +3993,25 @@
         <w:t>s</w:t>
       </w:r>
       <w:r>
-        <w:t xml:space="preserve"> the move by turning on the electrode of the upward neighbor of the pad the drop is currently located at, wait the board’s pad motion time and return.  </w:t>
+        <w:t xml:space="preserve"> the move by turning on the electrode of the upward neighbor of the pad the drop is currently located at, wait</w:t>
+      </w:r>
+      <w:r>
+        <w:t>ing</w:t>
+      </w:r>
+      <w:r>
+        <w:t xml:space="preserve"> the board’s pad motion time</w:t>
+      </w:r>
+      <w:r>
+        <w:t>, turning off the board’s pad,</w:t>
+      </w:r>
+      <w:r>
+        <w:t xml:space="preserve"> and return</w:t>
+      </w:r>
+      <w:r>
+        <w:t>ing</w:t>
+      </w:r>
+      <w:r>
+        <w:t xml:space="preserve">.  </w:t>
       </w:r>
       <w:r>
         <w:t>This form will probably be most useful when typing commands interactively.</w:t>
@@ -4067,7 +4101,6 @@
         </w:numPr>
       </w:pPr>
       <w:r>
-        <w:lastRenderedPageBreak/>
         <w:t xml:space="preserve">Calling </w:t>
       </w:r>
       <w:r>
@@ -4153,7 +4186,13 @@
     </w:p>
     <w:p>
       <w:r>
-        <w:t>The library has a clock, under control of the program that makes that happen.  Its current state includes</w:t>
+        <w:t>The library has a clock, under control of the program</w:t>
+      </w:r>
+      <w:r>
+        <w:t>,</w:t>
+      </w:r>
+      <w:r>
+        <w:t xml:space="preserve"> that makes that happen.  Its current state includes</w:t>
       </w:r>
     </w:p>
     <w:p>
@@ -4308,6 +4347,7 @@
     </w:p>
     <w:p>
       <w:r>
+        <w:lastRenderedPageBreak/>
         <w:t>The clock is started and paused by calling</w:t>
       </w:r>
     </w:p>
@@ -4398,7 +4438,6 @@
     </w:p>
     <w:p>
       <w:r>
-        <w:lastRenderedPageBreak/>
         <w:t>Callbacks are registered by calling</w:t>
       </w:r>
     </w:p>
@@ -4635,6 +4674,7 @@
         </w:numPr>
       </w:pPr>
       <w:r>
+        <w:lastRenderedPageBreak/>
         <w:t>They work completely independently of the clock and add their own delays based on the current clock interval time.</w:t>
       </w:r>
     </w:p>
@@ -4701,14 +4741,12 @@
         <w:t xml:space="preserve">whether communication with the device is required). </w:t>
       </w:r>
     </w:p>
-    <w:p/>
     <w:p>
       <w:pPr>
         <w:pStyle w:val="MarginNote"/>
         <w:framePr w:wrap="around"/>
       </w:pPr>
       <w:r>
-        <w:lastRenderedPageBreak/>
         <w:t>Pads</w:t>
       </w:r>
     </w:p>
@@ -4926,6 +4964,7 @@
     </w:p>
     <w:p>
       <w:r>
+        <w:lastRenderedPageBreak/>
         <w:t>If the well is believed to be empty when dispensing a drop, the dispensing sequence will be performed anyway, and a drop object will be created on the well’s exit pad.  Similarly, if a drop is to be absorbed but the well is believed to be full, the operation will proceed.  This behavior was chosen primarily to support situations in which the initial quantities in wells are unknown or unspecified, and when the user may be adding or removing liquid without telling the system.  The alternative forms</w:t>
       </w:r>
     </w:p>
@@ -5030,7 +5069,6 @@
     </w:p>
     <w:p>
       <w:r>
-        <w:lastRenderedPageBreak/>
         <w:t>To run an alternative dispensing sequence, call</w:t>
       </w:r>
     </w:p>
@@ -5379,6 +5417,12 @@
         <w:t>turn_of</w:t>
       </w:r>
       <w:r>
+        <w:rPr>
+          <w:rStyle w:val="Definition"/>
+        </w:rPr>
+        <w:t>f</w:t>
+      </w:r>
+      <w:r>
         <w:t>()</w:t>
       </w:r>
     </w:p>
@@ -5401,7 +5445,13 @@
     </w:p>
     <w:p>
       <w:r>
-        <w:t xml:space="preserve">Chillers are just like heaters, but have a </w:t>
+        <w:t xml:space="preserve">Chillers are just like </w:t>
+      </w:r>
+      <w:r>
+        <w:t>heaters but</w:t>
+      </w:r>
+      <w:r>
+        <w:t xml:space="preserve"> have a </w:t>
       </w:r>
       <w:r>
         <w:rPr>
@@ -5755,6 +5805,7 @@
         <w:rPr>
           <w:rStyle w:val="Type"/>
         </w:rPr>
+        <w:lastRenderedPageBreak/>
         <w:t xml:space="preserve">Volume </w:t>
       </w:r>
       <w:r>
@@ -5886,11 +5937,7 @@
     </w:p>
     <w:p>
       <w:r>
-        <w:t xml:space="preserve">It is not an error to request extracting more liquid than is in the well.  The returned volume should be the actual amount transferred.  Similarly, if it is known that a request to add volume will exceed the capacity of the well, less may be transferred.  If the </w:t>
-      </w:r>
-      <w:r>
-        <w:lastRenderedPageBreak/>
-        <w:t>quantity of liquid in the well is not known exactly, and it turns out the request won’t fit, I suspect that that’s the user’s problem (unless the pipettor can know when to stop).</w:t>
+        <w:t>It is not an error to request extracting more liquid than is in the well.  The returned volume should be the actual amount transferred.  Similarly, if it is known that a request to add volume will exceed the capacity of the well, less may be transferred.  If the quantity of liquid in the well is not known exactly, and it turns out the request won’t fit, I suspect that that’s the user’s problem (unless the pipettor can know when to stop).</w:t>
       </w:r>
     </w:p>
     <w:p>
@@ -5918,7 +5965,6 @@
         <w:t>for the management of liquids within wells, focusing on the reagents involved.</w:t>
       </w:r>
     </w:p>
-    <w:p/>
     <w:p>
       <w:pPr>
         <w:pStyle w:val="MarginNote"/>
@@ -6174,6 +6220,7 @@
         <w:rPr>
           <w:rStyle w:val="Type"/>
         </w:rPr>
+        <w:lastRenderedPageBreak/>
         <w:t>Volume</w:t>
       </w:r>
       <w:r>
@@ -6391,7 +6438,6 @@
     </w:p>
     <w:p>
       <w:r>
-        <w:lastRenderedPageBreak/>
         <w:t>If some operation performed on the well causes the reagent to change, the new one can be asserted by</w:t>
       </w:r>
     </w:p>
@@ -6808,6 +6854,7 @@
     </w:p>
     <w:p>
       <w:r>
+        <w:lastRenderedPageBreak/>
         <w:t>To move n pads in a particular direction, drops support</w:t>
       </w:r>
     </w:p>
@@ -6899,50 +6946,53 @@
         <w:t>This</w:t>
       </w:r>
       <w:r>
-        <w:t xml:space="preserve"> operation throw </w:t>
+        <w:t xml:space="preserve"> operation throw</w:t>
+      </w:r>
+      <w:r>
+        <w:t xml:space="preserve">s </w:t>
+      </w:r>
+      <w:r>
+        <w:t xml:space="preserve">an exception (immediately) if some pad along the proposed path does not exist, either because it is off the board or because it is </w:t>
+      </w:r>
+      <w:r>
+        <w:t>a nonexistent</w:t>
+      </w:r>
+      <w:r>
+        <w:t xml:space="preserve"> </w:t>
+      </w:r>
+      <w:r>
+        <w:t>pad.</w:t>
+      </w:r>
+      <w:r>
+        <w:t xml:space="preserve">  The operation is considered complete when the </w:t>
+      </w:r>
+      <w:r>
+        <w:t>drop</w:t>
+      </w:r>
+      <w:r>
+        <w:t xml:space="preserve"> is stably on the final pad.</w:t>
+      </w:r>
+    </w:p>
+    <w:p>
+      <w:r>
+        <w:t xml:space="preserve">As with most drop motion operations, </w:t>
+      </w:r>
+      <w:r>
+        <w:t>this</w:t>
+      </w:r>
+      <w:r>
+        <w:t xml:space="preserve"> operation</w:t>
       </w:r>
       <w:r>
         <w:t>s</w:t>
       </w:r>
       <w:r>
-        <w:t>an exception (immediately) if some pad along the proposed path does not exist, either because it is off the board or because it is a</w:t>
-      </w:r>
-      <w:r>
-        <w:t xml:space="preserve">n unavailable </w:t>
-      </w:r>
-      <w:r>
-        <w:t>pad.</w:t>
-      </w:r>
-      <w:r>
-        <w:t xml:space="preserve">  The operation is considered complete when the </w:t>
-      </w:r>
-      <w:r>
-        <w:t>drop</w:t>
-      </w:r>
-      <w:r>
-        <w:t xml:space="preserve"> is stably on the final pad.</w:t>
-      </w:r>
-    </w:p>
-    <w:p>
-      <w:r>
-        <w:t xml:space="preserve">As with most drop motion operations, </w:t>
-      </w:r>
-      <w:r>
-        <w:t>this</w:t>
-      </w:r>
-      <w:r>
-        <w:t xml:space="preserve"> operation</w:t>
+        <w:t xml:space="preserve"> return</w:t>
       </w:r>
       <w:r>
         <w:t>s</w:t>
       </w:r>
       <w:r>
-        <w:t xml:space="preserve"> return</w:t>
-      </w:r>
-      <w:r>
-        <w:t>s</w:t>
-      </w:r>
-      <w:r>
         <w:t xml:space="preserve"> the drop itself, so operations can be chained.  Note that the pad associated with the drop will not be changed until the drop actually moves</w:t>
       </w:r>
       <w:r>
@@ -6954,7 +7004,6 @@
     </w:p>
     <w:p>
       <w:r>
-        <w:lastRenderedPageBreak/>
         <w:t>When trying to mix two reagents (or get beads to disperse within a drop), it can be useful to move the drop back and forth to create a vortex.  I’m not sure of the best name for such movement, but I’m currently calling in “shuttling”, so drops support</w:t>
       </w:r>
     </w:p>
@@ -7192,7 +7241,13 @@
         <w:footnoteReference w:id="19"/>
       </w:r>
       <w:r>
-        <w:t xml:space="preserve">  If they are one square apart, it moves both of them into the pad between them and does the shuttling relative to that pad.  Otherwise, it throws an exception.  </w:t>
+        <w:t xml:space="preserve">  If they are one </w:t>
+      </w:r>
+      <w:r>
+        <w:t>pad</w:t>
+      </w:r>
+      <w:r>
+        <w:t xml:space="preserve"> apart, it moves both of them into the pad between them and does the shuttling relative to that pad.  Otherwise, it throws an exception.  </w:t>
       </w:r>
     </w:p>
     <w:p>
@@ -7232,19 +7287,8 @@
         <w:rPr>
           <w:rStyle w:val="Type"/>
         </w:rPr>
-        <w:t>Tuple&lt;Drop, Dro</w:t>
-      </w:r>
-      <w:r>
-        <w:rPr>
-          <w:rStyle w:val="Type"/>
-        </w:rPr>
-        <w:t>p</w:t>
-      </w:r>
-      <w:r>
-        <w:rPr>
-          <w:rStyle w:val="Type"/>
-        </w:rPr>
-        <w:t xml:space="preserve">&gt; </w:t>
+        <w:lastRenderedPageBreak/>
+        <w:t xml:space="preserve">Tuple&lt;Drop, Drop&gt; </w:t>
       </w:r>
       <w:r>
         <w:rPr>
@@ -7304,13 +7348,139 @@
         <w:t>2</w:t>
       </w:r>
       <w:r>
-        <w:t>)</w:t>
-      </w:r>
-      <w:r>
+        <w:t xml:space="preserve">) </w:t>
+      </w:r>
+      <w:r>
+        <w:rPr>
+          <w:rStyle w:val="Keyword"/>
+        </w:rPr>
+        <w:t xml:space="preserve">throws </w:t>
+      </w:r>
+      <w:r>
+        <w:rPr>
+          <w:rStyle w:val="Type"/>
+        </w:rPr>
+        <w:t>NoSuchPad</w:t>
+      </w:r>
+    </w:p>
+    <w:p>
+      <w:pPr>
+        <w:pStyle w:val="JavaCode"/>
+        <w:rPr>
+          <w:rStyle w:val="Type"/>
+        </w:rPr>
+      </w:pPr>
+      <w:r>
+        <w:rPr>
+          <w:rStyle w:val="Type"/>
+        </w:rPr>
+        <w:t>Tuple&lt;Drop, Drop, Drop&gt;</w:t>
+      </w:r>
+    </w:p>
+    <w:p>
+      <w:pPr>
+        <w:pStyle w:val="JavaCode"/>
+        <w:rPr>
+          <w:rStyle w:val="Type"/>
+        </w:rPr>
+      </w:pPr>
+      <w:r>
+        <w:rPr>
+          <w:rStyle w:val="Type"/>
+        </w:rPr>
+        <w:tab/>
+      </w:r>
+      <w:r>
+        <w:rPr>
+          <w:rStyle w:val="Definition"/>
+        </w:rPr>
+        <w:t>split</w:t>
+      </w:r>
+      <w:r>
+        <w:t>(</w:t>
+      </w:r>
+      <w:r>
+        <w:rPr>
+          <w:rStyle w:val="Type"/>
+        </w:rPr>
+        <w:t xml:space="preserve">Direction </w:t>
+      </w:r>
+      <w:r>
+        <w:rPr>
+          <w:rStyle w:val="Variable"/>
+        </w:rPr>
+        <w:t>dir</w:t>
+      </w:r>
+      <w:r>
+        <w:rPr>
+          <w:rStyle w:val="Variable"/>
+          <w:vertAlign w:val="subscript"/>
+        </w:rPr>
+        <w:t>1</w:t>
+      </w:r>
+      <w:r>
+        <w:t>,</w:t>
+      </w:r>
+      <w:r>
+        <w:rPr>
+          <w:rStyle w:val="Variable"/>
+          <w:vertAlign w:val="subscript"/>
+        </w:rPr>
         <w:t xml:space="preserve"> </w:t>
       </w:r>
       <w:r>
         <w:rPr>
+          <w:rStyle w:val="Type"/>
+        </w:rPr>
+        <w:t xml:space="preserve">Direction </w:t>
+      </w:r>
+      <w:r>
+        <w:rPr>
+          <w:rStyle w:val="Variable"/>
+        </w:rPr>
+        <w:t>dir</w:t>
+      </w:r>
+      <w:r>
+        <w:rPr>
+          <w:rStyle w:val="Variable"/>
+          <w:vertAlign w:val="subscript"/>
+        </w:rPr>
+        <w:t>2</w:t>
+      </w:r>
+      <w:r>
+        <w:t>,</w:t>
+      </w:r>
+      <w:r>
+        <w:rPr>
+          <w:rStyle w:val="Variable"/>
+          <w:vertAlign w:val="subscript"/>
+        </w:rPr>
+        <w:t xml:space="preserve"> </w:t>
+      </w:r>
+      <w:r>
+        <w:rPr>
+          <w:rStyle w:val="Type"/>
+        </w:rPr>
+        <w:t xml:space="preserve">Direction </w:t>
+      </w:r>
+      <w:r>
+        <w:rPr>
+          <w:rStyle w:val="Variable"/>
+        </w:rPr>
+        <w:t>dir</w:t>
+      </w:r>
+      <w:r>
+        <w:rPr>
+          <w:rStyle w:val="Variable"/>
+          <w:vertAlign w:val="subscript"/>
+        </w:rPr>
+        <w:t>3</w:t>
+      </w:r>
+      <w:r>
+        <w:t xml:space="preserve">) </w:t>
+      </w:r>
+      <w:r>
+        <w:rPr>
           <w:rStyle w:val="Keyword"/>
         </w:rPr>
         <w:t xml:space="preserve">throws </w:t>
@@ -7333,19 +7503,7 @@
         <w:rPr>
           <w:rStyle w:val="Type"/>
         </w:rPr>
-        <w:t>Tuple&lt;Drop, Drop</w:t>
-      </w:r>
-      <w:r>
-        <w:rPr>
-          <w:rStyle w:val="Type"/>
-        </w:rPr>
-        <w:t>, Drop</w:t>
-      </w:r>
-      <w:r>
-        <w:rPr>
-          <w:rStyle w:val="Type"/>
-        </w:rPr>
-        <w:t>&gt;</w:t>
+        <w:t xml:space="preserve">Tuple&lt;Drop, Drop, Drop, Drop&gt; </w:t>
       </w:r>
     </w:p>
     <w:p>
@@ -7448,10 +7606,29 @@
         <w:t>3</w:t>
       </w:r>
       <w:r>
-        <w:t>)</w:t>
-      </w:r>
-      <w:r>
-        <w:t xml:space="preserve"> </w:t>
+        <w:t xml:space="preserve">, </w:t>
+      </w:r>
+      <w:r>
+        <w:rPr>
+          <w:rStyle w:val="Type"/>
+        </w:rPr>
+        <w:t xml:space="preserve">Direction </w:t>
+      </w:r>
+      <w:r>
+        <w:rPr>
+          <w:rStyle w:val="Variable"/>
+        </w:rPr>
+        <w:t>dir</w:t>
+      </w:r>
+      <w:r>
+        <w:rPr>
+          <w:rStyle w:val="Variable"/>
+          <w:vertAlign w:val="subscript"/>
+        </w:rPr>
+        <w:t>4</w:t>
+      </w:r>
+      <w:r>
+        <w:t xml:space="preserve">) </w:t>
       </w:r>
       <w:r>
         <w:rPr>
@@ -7469,196 +7646,29 @@
     <w:p>
       <w:pPr>
         <w:pStyle w:val="JavaCode"/>
-        <w:rPr>
-          <w:rStyle w:val="Type"/>
-        </w:rPr>
-      </w:pPr>
-      <w:r>
-        <w:rPr>
-          <w:rStyle w:val="Type"/>
-        </w:rPr>
-        <w:t>Tuple&lt;Drop, Drop, Drop</w:t>
-      </w:r>
-      <w:r>
-        <w:rPr>
-          <w:rStyle w:val="Type"/>
-        </w:rPr>
-        <w:t>, Drop</w:t>
-      </w:r>
-      <w:r>
-        <w:rPr>
-          <w:rStyle w:val="Type"/>
-        </w:rPr>
-        <w:t xml:space="preserve">&gt; </w:t>
+      </w:pPr>
+    </w:p>
+    <w:p>
+      <w:pPr>
+        <w:pStyle w:val="Continuation"/>
+      </w:pPr>
+      <w:r>
+        <w:t>This operation splits the current drop into up to four equal parts in the given four directions, creating up to three new drops corresponding to each direction.  In the resulting tuple, the first element is the resulting, smaller, drop.  The operation is considered complete when all of the motions is complete.</w:t>
+      </w:r>
+    </w:p>
+    <w:p>
+      <w:r>
+        <w:t>To deal with magnets, drops support</w:t>
       </w:r>
     </w:p>
     <w:p>
       <w:pPr>
         <w:pStyle w:val="JavaCode"/>
-        <w:rPr>
-          <w:rStyle w:val="Type"/>
-        </w:rPr>
-      </w:pPr>
-      <w:r>
-        <w:rPr>
-          <w:rStyle w:val="Type"/>
-        </w:rPr>
-        <w:tab/>
-      </w:r>
-      <w:r>
-        <w:rPr>
-          <w:rStyle w:val="Definition"/>
-        </w:rPr>
-        <w:t>split</w:t>
-      </w:r>
-      <w:r>
-        <w:t>(</w:t>
-      </w:r>
-      <w:r>
-        <w:rPr>
-          <w:rStyle w:val="Type"/>
-        </w:rPr>
-        <w:t xml:space="preserve">Direction </w:t>
-      </w:r>
-      <w:r>
-        <w:rPr>
-          <w:rStyle w:val="Variable"/>
-        </w:rPr>
-        <w:t>dir</w:t>
-      </w:r>
-      <w:r>
-        <w:rPr>
-          <w:rStyle w:val="Variable"/>
-          <w:vertAlign w:val="subscript"/>
-        </w:rPr>
-        <w:t>1</w:t>
-      </w:r>
-      <w:r>
-        <w:t>,</w:t>
-      </w:r>
-      <w:r>
-        <w:rPr>
-          <w:rStyle w:val="Variable"/>
-          <w:vertAlign w:val="subscript"/>
-        </w:rPr>
-        <w:t xml:space="preserve"> </w:t>
-      </w:r>
-      <w:r>
-        <w:rPr>
-          <w:rStyle w:val="Type"/>
-        </w:rPr>
-        <w:t xml:space="preserve">Direction </w:t>
-      </w:r>
-      <w:r>
-        <w:rPr>
-          <w:rStyle w:val="Variable"/>
-        </w:rPr>
-        <w:t>dir</w:t>
-      </w:r>
-      <w:r>
-        <w:rPr>
-          <w:rStyle w:val="Variable"/>
-          <w:vertAlign w:val="subscript"/>
-        </w:rPr>
-        <w:t>2</w:t>
-      </w:r>
-      <w:r>
-        <w:t>,</w:t>
-      </w:r>
-      <w:r>
-        <w:rPr>
-          <w:rStyle w:val="Variable"/>
-          <w:vertAlign w:val="subscript"/>
-        </w:rPr>
-        <w:t xml:space="preserve"> </w:t>
-      </w:r>
-      <w:r>
-        <w:rPr>
-          <w:rStyle w:val="Type"/>
-        </w:rPr>
-        <w:t xml:space="preserve">Direction </w:t>
-      </w:r>
-      <w:r>
-        <w:rPr>
-          <w:rStyle w:val="Variable"/>
-        </w:rPr>
-        <w:t>dir</w:t>
-      </w:r>
-      <w:r>
-        <w:rPr>
-          <w:rStyle w:val="Variable"/>
-          <w:vertAlign w:val="subscript"/>
-        </w:rPr>
-        <w:t>3</w:t>
-      </w:r>
-      <w:r>
-        <w:t xml:space="preserve">, </w:t>
-      </w:r>
-      <w:r>
-        <w:rPr>
-          <w:rStyle w:val="Type"/>
-        </w:rPr>
-        <w:t xml:space="preserve">Direction </w:t>
-      </w:r>
-      <w:r>
-        <w:rPr>
-          <w:rStyle w:val="Variable"/>
-        </w:rPr>
-        <w:t>dir</w:t>
-      </w:r>
-      <w:r>
-        <w:rPr>
-          <w:rStyle w:val="Variable"/>
-          <w:vertAlign w:val="subscript"/>
-        </w:rPr>
-        <w:t>4</w:t>
-      </w:r>
-      <w:r>
-        <w:t>)</w:t>
-      </w:r>
-      <w:r>
-        <w:t xml:space="preserve"> </w:t>
-      </w:r>
-      <w:r>
-        <w:rPr>
-          <w:rStyle w:val="Keyword"/>
-        </w:rPr>
-        <w:t xml:space="preserve">throws </w:t>
-      </w:r>
-      <w:r>
-        <w:rPr>
-          <w:rStyle w:val="Type"/>
-        </w:rPr>
-        <w:t>NoSuchPad</w:t>
-      </w:r>
-    </w:p>
-    <w:p>
-      <w:pPr>
-        <w:pStyle w:val="JavaCode"/>
-      </w:pPr>
-    </w:p>
-    <w:p>
-      <w:pPr>
-        <w:pStyle w:val="Continuation"/>
-      </w:pPr>
-      <w:r>
-        <w:t>This operation splits the current drop into up to four equal parts in the given four directions, creating up to three new drops corresponding to each direction.  In the resulting tuple, the first element is the resulting, smaller, drop.  The operation is considered complete when all of the motions is complete.</w:t>
-      </w:r>
-    </w:p>
-    <w:p>
-      <w:r>
-        <w:t>To deal with magnets, drops support</w:t>
-      </w:r>
-    </w:p>
-    <w:p>
-      <w:pPr>
-        <w:pStyle w:val="JavaCode"/>
-      </w:pPr>
-      <w:r>
-        <w:rPr>
-          <w:rStyle w:val="Type"/>
-        </w:rPr>
-        <w:lastRenderedPageBreak/>
+      </w:pPr>
+      <w:r>
+        <w:rPr>
+          <w:rStyle w:val="Type"/>
+        </w:rPr>
         <w:t>Drop</w:t>
       </w:r>
       <w:r>
@@ -7973,7 +7983,95 @@
         <w:t>cadence</w:t>
       </w:r>
       <w:r>
-        <w:t xml:space="preserve"> = dispensing_time]</w:t>
+        <w:t xml:space="preserve"> = dispensing_time])</w:t>
+      </w:r>
+    </w:p>
+    <w:p>
+      <w:pPr>
+        <w:pStyle w:val="Continuation"/>
+      </w:pPr>
+      <w:r>
+        <w:t xml:space="preserve">This describes a train of drops dispensed from the well, where the aggregate is the requested volume.  The optional cadence is the amount of time between each drop, which may not be less than the dispensing time.  </w:t>
+      </w:r>
+      <w:r>
+        <w:t>Wells also support</w:t>
+      </w:r>
+    </w:p>
+    <w:p>
+      <w:pPr>
+        <w:pStyle w:val="JavaCode"/>
+      </w:pPr>
+      <w:r>
+        <w:rPr>
+          <w:rStyle w:val="Type"/>
+        </w:rPr>
+        <w:t xml:space="preserve">Train </w:t>
+      </w:r>
+      <w:r>
+        <w:rPr>
+          <w:rStyle w:val="Definition"/>
+        </w:rPr>
+        <w:t>train</w:t>
+      </w:r>
+      <w:r>
+        <w:t>()</w:t>
+      </w:r>
+      <w:r>
+        <w:t xml:space="preserve">  </w:t>
+      </w:r>
+    </w:p>
+    <w:p>
+      <w:pPr>
+        <w:pStyle w:val="Continuation"/>
+      </w:pPr>
+      <w:r>
+        <w:t>w</w:t>
+      </w:r>
+      <w:r>
+        <w:t>hich describes a train whose volume and cadence can be determined from its interaction with other trains.</w:t>
+      </w:r>
+    </w:p>
+    <w:p>
+      <w:pPr>
+        <w:pStyle w:val="Continuation"/>
+      </w:pPr>
+      <w:r>
+        <w:t>The train class supports the following methods to describe what happens next:</w:t>
+      </w:r>
+    </w:p>
+    <w:p>
+      <w:pPr>
+        <w:pStyle w:val="JavaCode"/>
+      </w:pPr>
+      <w:r>
+        <w:rPr>
+          <w:rStyle w:val="Type"/>
+        </w:rPr>
+        <w:t>Train</w:t>
+      </w:r>
+      <w:r>
+        <w:t xml:space="preserve"> </w:t>
+      </w:r>
+      <w:r>
+        <w:rPr>
+          <w:rStyle w:val="Definition"/>
+        </w:rPr>
+        <w:t>walk</w:t>
+      </w:r>
+      <w:r>
+        <w:t>(</w:t>
+      </w:r>
+      <w:r>
+        <w:rPr>
+          <w:rStyle w:val="Type"/>
+        </w:rPr>
+        <w:t xml:space="preserve">Direction </w:t>
+      </w:r>
+      <w:r>
+        <w:rPr>
+          <w:rStyle w:val="Variable"/>
+        </w:rPr>
+        <w:t>dir</w:t>
       </w:r>
       <w:r>
         <w:t>)</w:t>
@@ -7981,13 +8079,726 @@
     </w:p>
     <w:p>
       <w:pPr>
+        <w:pStyle w:val="JavaCode"/>
+      </w:pPr>
+      <w:r>
+        <w:rPr>
+          <w:rStyle w:val="Type"/>
+        </w:rPr>
+        <w:t xml:space="preserve">Train </w:t>
+      </w:r>
+      <w:r>
+        <w:rPr>
+          <w:rStyle w:val="Definition"/>
+        </w:rPr>
+        <w:t>shuttle</w:t>
+      </w:r>
+      <w:r>
+        <w:t>(</w:t>
+      </w:r>
+      <w:r>
+        <w:rPr>
+          <w:rStyle w:val="Type"/>
+        </w:rPr>
+        <w:t xml:space="preserve">Direction </w:t>
+      </w:r>
+      <w:r>
+        <w:rPr>
+          <w:rStyle w:val="Definition"/>
+        </w:rPr>
+        <w:t>dir</w:t>
+      </w:r>
+      <w:r>
+        <w:t>, [</w:t>
+      </w:r>
+      <w:r>
+        <w:rPr>
+          <w:rStyle w:val="Keyword"/>
+        </w:rPr>
+        <w:t xml:space="preserve">int </w:t>
+      </w:r>
+      <w:r>
+        <w:rPr>
+          <w:rStyle w:val="Variable"/>
+        </w:rPr>
+        <w:t>n</w:t>
+      </w:r>
+      <w:r>
+        <w:t>])</w:t>
+      </w:r>
+    </w:p>
+    <w:p>
+      <w:pPr>
+        <w:pStyle w:val="JavaCode"/>
+      </w:pPr>
+      <w:r>
+        <w:rPr>
+          <w:rStyle w:val="Type"/>
+        </w:rPr>
+        <w:t xml:space="preserve">Train </w:t>
+      </w:r>
+      <w:r>
+        <w:rPr>
+          <w:rStyle w:val="Definition"/>
+        </w:rPr>
+        <w:t>drop_beads</w:t>
+      </w:r>
+      <w:r>
+        <w:t>()</w:t>
+      </w:r>
+    </w:p>
+    <w:p>
+      <w:pPr>
+        <w:pStyle w:val="JavaCode"/>
+      </w:pPr>
+      <w:r>
+        <w:rPr>
+          <w:rStyle w:val="Type"/>
+        </w:rPr>
+        <w:t xml:space="preserve">Train </w:t>
+      </w:r>
+      <w:r>
+        <w:rPr>
+          <w:rStyle w:val="Definition"/>
+        </w:rPr>
+        <w:t>pick_up_beads</w:t>
+      </w:r>
+      <w:r>
+        <w:t>()</w:t>
+      </w:r>
+    </w:p>
+    <w:p>
+      <w:pPr>
+        <w:pStyle w:val="JavaCode"/>
+      </w:pPr>
+      <w:r>
+        <w:rPr>
+          <w:rStyle w:val="Type"/>
+        </w:rPr>
+        <w:t xml:space="preserve">Train </w:t>
+      </w:r>
+      <w:r>
+        <w:rPr>
+          <w:rStyle w:val="Definition"/>
+        </w:rPr>
+        <w:t>wash</w:t>
+      </w:r>
+      <w:r>
+        <w:t>([</w:t>
+      </w:r>
+      <w:r>
+        <w:rPr>
+          <w:rStyle w:val="Type"/>
+        </w:rPr>
+        <w:t>Direction</w:t>
+      </w:r>
+      <w:r>
+        <w:t xml:space="preserve"> </w:t>
+      </w:r>
+      <w:r>
+        <w:rPr>
+          <w:rStyle w:val="Variable"/>
+        </w:rPr>
+        <w:t>dir</w:t>
+      </w:r>
+      <w:r>
+        <w:t>, [</w:t>
+      </w:r>
+      <w:r>
+        <w:rPr>
+          <w:rStyle w:val="Keyword"/>
+        </w:rPr>
+        <w:t>int</w:t>
+      </w:r>
+      <w:r>
+        <w:t xml:space="preserve"> </w:t>
+      </w:r>
+      <w:r>
+        <w:rPr>
+          <w:rStyle w:val="Variable"/>
+        </w:rPr>
+        <w:t>n</w:t>
+      </w:r>
+      <w:r>
+        <w:t>]])</w:t>
+      </w:r>
+    </w:p>
+    <w:p>
+      <w:pPr>
+        <w:pStyle w:val="JavaCode"/>
+      </w:pPr>
+      <w:r>
+        <w:rPr>
+          <w:rStyle w:val="Type"/>
+        </w:rPr>
+        <w:lastRenderedPageBreak/>
+        <w:t xml:space="preserve">Train </w:t>
+      </w:r>
+      <w:r>
+        <w:rPr>
+          <w:rStyle w:val="Definition"/>
+        </w:rPr>
+        <w:t>mix_in</w:t>
+      </w:r>
+      <w:r>
+        <w:t>(</w:t>
+      </w:r>
+      <w:r>
+        <w:rPr>
+          <w:rStyle w:val="Type"/>
+        </w:rPr>
+        <w:t>Train</w:t>
+      </w:r>
+      <w:r>
+        <w:t xml:space="preserve"> </w:t>
+      </w:r>
+      <w:r>
+        <w:rPr>
+          <w:rStyle w:val="Variable"/>
+        </w:rPr>
+        <w:t>other_train</w:t>
+      </w:r>
+      <w:r>
+        <w:t>, [</w:t>
+      </w:r>
+      <w:r>
+        <w:rPr>
+          <w:rStyle w:val="Type"/>
+        </w:rPr>
+        <w:t xml:space="preserve">Direction </w:t>
+      </w:r>
+      <w:r>
+        <w:rPr>
+          <w:rStyle w:val="Definition"/>
+        </w:rPr>
+        <w:t>dir</w:t>
+      </w:r>
+      <w:r>
+        <w:t>, [</w:t>
+      </w:r>
+      <w:r>
+        <w:rPr>
+          <w:rStyle w:val="Keyword"/>
+        </w:rPr>
+        <w:t xml:space="preserve">int </w:t>
+      </w:r>
+      <w:r>
+        <w:rPr>
+          <w:rStyle w:val="Variable"/>
+        </w:rPr>
+        <w:t>n</w:t>
+      </w:r>
+      <w:r>
+        <w:t>]]</w:t>
+      </w:r>
+      <w:r>
+        <w:t>, [</w:t>
+      </w:r>
+      <w:r>
+        <w:rPr>
+          <w:rStyle w:val="Type"/>
+        </w:rPr>
+        <w:t xml:space="preserve">Reagent </w:t>
+      </w:r>
+      <w:r>
+        <w:rPr>
+          <w:rStyle w:val="Variable"/>
+        </w:rPr>
+        <w:t>result</w:t>
+      </w:r>
+      <w:r>
+        <w:t>]</w:t>
+      </w:r>
+      <w:r>
+        <w:t>)</w:t>
+      </w:r>
+    </w:p>
+    <w:p>
+      <w:pPr>
+        <w:pStyle w:val="JavaCode"/>
+      </w:pPr>
+      <w:r>
+        <w:rPr>
+          <w:rStyle w:val="Type"/>
+        </w:rPr>
+        <w:t xml:space="preserve">Train </w:t>
+      </w:r>
+      <w:r>
+        <w:rPr>
+          <w:rStyle w:val="Definition"/>
+        </w:rPr>
+        <w:t>split</w:t>
+      </w:r>
+      <w:r>
+        <w:t>(</w:t>
+      </w:r>
+      <w:r>
+        <w:rPr>
+          <w:rStyle w:val="Type"/>
+        </w:rPr>
+        <w:t xml:space="preserve">Direction </w:t>
+      </w:r>
+      <w:r>
+        <w:rPr>
+          <w:rStyle w:val="Variable"/>
+        </w:rPr>
+        <w:t>dir</w:t>
+      </w:r>
+      <w:r>
+        <w:rPr>
+          <w:rStyle w:val="Variable"/>
+          <w:vertAlign w:val="subscript"/>
+        </w:rPr>
+        <w:t>1</w:t>
+      </w:r>
+      <w:r>
+        <w:t xml:space="preserve">, </w:t>
+      </w:r>
+      <w:r>
+        <w:rPr>
+          <w:rStyle w:val="Type"/>
+        </w:rPr>
+        <w:t xml:space="preserve">Direction </w:t>
+      </w:r>
+      <w:r>
+        <w:rPr>
+          <w:rStyle w:val="Variable"/>
+        </w:rPr>
+        <w:t>dir</w:t>
+      </w:r>
+      <w:r>
+        <w:rPr>
+          <w:rStyle w:val="Variable"/>
+          <w:vertAlign w:val="subscript"/>
+        </w:rPr>
+        <w:t>2</w:t>
+      </w:r>
+      <w:r>
+        <w:t xml:space="preserve">, </w:t>
+      </w:r>
+      <w:r>
+        <w:rPr>
+          <w:rStyle w:val="Type"/>
+        </w:rPr>
+        <w:t xml:space="preserve">Path </w:t>
+      </w:r>
+      <w:r>
+        <w:rPr>
+          <w:rStyle w:val="Variable"/>
+        </w:rPr>
+        <w:t>path</w:t>
+      </w:r>
+      <w:r>
+        <w:rPr>
+          <w:rStyle w:val="Variable"/>
+          <w:vertAlign w:val="subscript"/>
+        </w:rPr>
+        <w:t>2</w:t>
+      </w:r>
+      <w:r>
+        <w:t>)</w:t>
+      </w:r>
+    </w:p>
+    <w:p>
+      <w:pPr>
+        <w:pStyle w:val="JavaCode"/>
+      </w:pPr>
+      <w:r>
+        <w:rPr>
+          <w:rStyle w:val="Type"/>
+        </w:rPr>
+        <w:t xml:space="preserve">Train </w:t>
+      </w:r>
+      <w:r>
+        <w:rPr>
+          <w:rStyle w:val="Definition"/>
+        </w:rPr>
+        <w:t>split</w:t>
+      </w:r>
+      <w:r>
+        <w:t>(</w:t>
+      </w:r>
+      <w:r>
+        <w:rPr>
+          <w:rStyle w:val="Type"/>
+        </w:rPr>
+        <w:t xml:space="preserve">Direction </w:t>
+      </w:r>
+      <w:r>
+        <w:rPr>
+          <w:rStyle w:val="Variable"/>
+        </w:rPr>
+        <w:t>dir</w:t>
+      </w:r>
+      <w:r>
+        <w:rPr>
+          <w:rStyle w:val="Variable"/>
+          <w:vertAlign w:val="subscript"/>
+        </w:rPr>
+        <w:t>1</w:t>
+      </w:r>
+      <w:r>
+        <w:t xml:space="preserve">, </w:t>
+      </w:r>
+      <w:r>
+        <w:rPr>
+          <w:rStyle w:val="Type"/>
+        </w:rPr>
+        <w:t xml:space="preserve">Direction </w:t>
+      </w:r>
+      <w:r>
+        <w:rPr>
+          <w:rStyle w:val="Variable"/>
+        </w:rPr>
+        <w:t>dir</w:t>
+      </w:r>
+      <w:r>
+        <w:rPr>
+          <w:rStyle w:val="Variable"/>
+          <w:vertAlign w:val="subscript"/>
+        </w:rPr>
+        <w:t>2</w:t>
+      </w:r>
+      <w:r>
+        <w:t xml:space="preserve">, </w:t>
+      </w:r>
+      <w:r>
+        <w:rPr>
+          <w:rStyle w:val="Type"/>
+        </w:rPr>
+        <w:t xml:space="preserve">Path </w:t>
+      </w:r>
+      <w:r>
+        <w:rPr>
+          <w:rStyle w:val="Variable"/>
+        </w:rPr>
+        <w:t>path</w:t>
+      </w:r>
+      <w:r>
+        <w:rPr>
+          <w:rStyle w:val="Variable"/>
+          <w:vertAlign w:val="subscript"/>
+        </w:rPr>
+        <w:t>2</w:t>
+      </w:r>
+      <w:r>
+        <w:t xml:space="preserve">, </w:t>
+      </w:r>
+      <w:r>
+        <w:rPr>
+          <w:rStyle w:val="Type"/>
+        </w:rPr>
+        <w:t xml:space="preserve">Direction </w:t>
+      </w:r>
+      <w:r>
+        <w:rPr>
+          <w:rStyle w:val="Variable"/>
+        </w:rPr>
+        <w:t>dir</w:t>
+      </w:r>
+      <w:r>
+        <w:rPr>
+          <w:rStyle w:val="Variable"/>
+          <w:vertAlign w:val="subscript"/>
+        </w:rPr>
+        <w:t>3</w:t>
+      </w:r>
+      <w:r>
+        <w:t xml:space="preserve">, </w:t>
+      </w:r>
+      <w:r>
+        <w:rPr>
+          <w:rStyle w:val="Type"/>
+        </w:rPr>
+        <w:t xml:space="preserve">Path </w:t>
+      </w:r>
+      <w:r>
+        <w:rPr>
+          <w:rStyle w:val="Variable"/>
+        </w:rPr>
+        <w:t>path</w:t>
+      </w:r>
+      <w:r>
+        <w:rPr>
+          <w:rStyle w:val="Variable"/>
+          <w:vertAlign w:val="subscript"/>
+        </w:rPr>
+        <w:t>3</w:t>
+      </w:r>
+      <w:r>
+        <w:t>)</w:t>
+      </w:r>
+    </w:p>
+    <w:p>
+      <w:pPr>
+        <w:pStyle w:val="JavaCode"/>
+      </w:pPr>
+      <w:r>
+        <w:rPr>
+          <w:rStyle w:val="Type"/>
+        </w:rPr>
+        <w:t xml:space="preserve">Train </w:t>
+      </w:r>
+      <w:r>
+        <w:rPr>
+          <w:rStyle w:val="Definition"/>
+        </w:rPr>
+        <w:t>split</w:t>
+      </w:r>
+      <w:r>
+        <w:t>(</w:t>
+      </w:r>
+      <w:r>
+        <w:rPr>
+          <w:rStyle w:val="Type"/>
+        </w:rPr>
+        <w:t xml:space="preserve">Direction </w:t>
+      </w:r>
+      <w:r>
+        <w:rPr>
+          <w:rStyle w:val="Variable"/>
+        </w:rPr>
+        <w:t>dir</w:t>
+      </w:r>
+      <w:r>
+        <w:rPr>
+          <w:rStyle w:val="Variable"/>
+          <w:vertAlign w:val="subscript"/>
+        </w:rPr>
+        <w:t>1</w:t>
+      </w:r>
+      <w:r>
+        <w:t xml:space="preserve">, </w:t>
+      </w:r>
+      <w:r>
+        <w:rPr>
+          <w:rStyle w:val="Type"/>
+        </w:rPr>
+        <w:t xml:space="preserve">Direction </w:t>
+      </w:r>
+      <w:r>
+        <w:rPr>
+          <w:rStyle w:val="Variable"/>
+        </w:rPr>
+        <w:t>dir</w:t>
+      </w:r>
+      <w:r>
+        <w:rPr>
+          <w:rStyle w:val="Variable"/>
+          <w:vertAlign w:val="subscript"/>
+        </w:rPr>
+        <w:t>2</w:t>
+      </w:r>
+      <w:r>
+        <w:t xml:space="preserve">, </w:t>
+      </w:r>
+      <w:r>
+        <w:rPr>
+          <w:rStyle w:val="Type"/>
+        </w:rPr>
+        <w:t xml:space="preserve">Path </w:t>
+      </w:r>
+      <w:r>
+        <w:rPr>
+          <w:rStyle w:val="Variable"/>
+        </w:rPr>
+        <w:t>path</w:t>
+      </w:r>
+      <w:r>
+        <w:rPr>
+          <w:rStyle w:val="Variable"/>
+          <w:vertAlign w:val="subscript"/>
+        </w:rPr>
+        <w:t>2</w:t>
+      </w:r>
+      <w:r>
+        <w:t xml:space="preserve">, </w:t>
+      </w:r>
+    </w:p>
+    <w:p>
+      <w:pPr>
+        <w:pStyle w:val="JavaCode"/>
+      </w:pPr>
+      <w:r>
+        <w:rPr>
+          <w:rStyle w:val="Type"/>
+        </w:rPr>
+        <w:tab/>
+      </w:r>
+      <w:r>
+        <w:rPr>
+          <w:rStyle w:val="Type"/>
+        </w:rPr>
+        <w:tab/>
+      </w:r>
+      <w:r>
+        <w:rPr>
+          <w:rStyle w:val="Type"/>
+        </w:rPr>
+        <w:tab/>
+      </w:r>
+      <w:r>
+        <w:rPr>
+          <w:rStyle w:val="Type"/>
+        </w:rPr>
+        <w:tab/>
+        <w:t xml:space="preserve">Direction </w:t>
+      </w:r>
+      <w:r>
+        <w:rPr>
+          <w:rStyle w:val="Variable"/>
+        </w:rPr>
+        <w:t>dir</w:t>
+      </w:r>
+      <w:r>
+        <w:rPr>
+          <w:rStyle w:val="Variable"/>
+          <w:vertAlign w:val="subscript"/>
+        </w:rPr>
+        <w:t>3</w:t>
+      </w:r>
+      <w:r>
+        <w:t xml:space="preserve">, </w:t>
+      </w:r>
+      <w:r>
+        <w:rPr>
+          <w:rStyle w:val="Type"/>
+        </w:rPr>
+        <w:t xml:space="preserve">Path </w:t>
+      </w:r>
+      <w:r>
+        <w:rPr>
+          <w:rStyle w:val="Variable"/>
+        </w:rPr>
+        <w:t>path</w:t>
+      </w:r>
+      <w:r>
+        <w:rPr>
+          <w:rStyle w:val="Variable"/>
+          <w:vertAlign w:val="subscript"/>
+        </w:rPr>
+        <w:t>3</w:t>
+      </w:r>
+      <w:r>
+        <w:t xml:space="preserve">, </w:t>
+      </w:r>
+      <w:r>
+        <w:rPr>
+          <w:rStyle w:val="Type"/>
+        </w:rPr>
+        <w:t xml:space="preserve">Direction </w:t>
+      </w:r>
+      <w:r>
+        <w:rPr>
+          <w:rStyle w:val="Variable"/>
+        </w:rPr>
+        <w:t>dir</w:t>
+      </w:r>
+      <w:r>
+        <w:rPr>
+          <w:rStyle w:val="Variable"/>
+          <w:vertAlign w:val="subscript"/>
+        </w:rPr>
+        <w:t>4</w:t>
+      </w:r>
+      <w:r>
+        <w:t xml:space="preserve">, </w:t>
+      </w:r>
+      <w:r>
+        <w:rPr>
+          <w:rStyle w:val="Type"/>
+        </w:rPr>
+        <w:t xml:space="preserve">Path </w:t>
+      </w:r>
+      <w:r>
+        <w:rPr>
+          <w:rStyle w:val="Variable"/>
+        </w:rPr>
+        <w:t>path</w:t>
+      </w:r>
+      <w:r>
+        <w:rPr>
+          <w:rStyle w:val="Variable"/>
+          <w:vertAlign w:val="subscript"/>
+        </w:rPr>
+        <w:t>4</w:t>
+      </w:r>
+      <w:r>
+        <w:t>)</w:t>
+      </w:r>
+    </w:p>
+    <w:p>
+      <w:pPr>
+        <w:pStyle w:val="JavaCode"/>
+      </w:pPr>
+      <w:r>
+        <w:rPr>
+          <w:rStyle w:val="Type"/>
+        </w:rPr>
+        <w:t>Train</w:t>
+      </w:r>
+      <w:r>
+        <w:t xml:space="preserve"> </w:t>
+      </w:r>
+      <w:r>
+        <w:rPr>
+          <w:rStyle w:val="Definition"/>
+        </w:rPr>
+        <w:t>enter_well</w:t>
+      </w:r>
+      <w:r>
+        <w:t>(</w:t>
+      </w:r>
+      <w:r>
+        <w:t>)</w:t>
+      </w:r>
+    </w:p>
+    <w:p>
+      <w:pPr>
+        <w:pStyle w:val="JavaCode"/>
+      </w:pPr>
+      <w:r>
+        <w:rPr>
+          <w:rStyle w:val="Type"/>
+        </w:rPr>
+        <w:t xml:space="preserve">Train </w:t>
+      </w:r>
+      <w:r>
+        <w:rPr>
+          <w:rStyle w:val="Definition"/>
+        </w:rPr>
+        <w:t>extend</w:t>
+      </w:r>
+      <w:r>
+        <w:t>(</w:t>
+      </w:r>
+      <w:r>
+        <w:rPr>
+          <w:rStyle w:val="Type"/>
+        </w:rPr>
+        <w:t xml:space="preserve">Path </w:t>
+      </w:r>
+      <w:r>
+        <w:rPr>
+          <w:rStyle w:val="Variable"/>
+        </w:rPr>
+        <w:t>path</w:t>
+      </w:r>
+      <w:r>
+        <w:t>)</w:t>
+      </w:r>
+    </w:p>
+    <w:p>
+      <w:pPr>
         <w:pStyle w:val="Continuation"/>
       </w:pPr>
-      <w:r>
-        <w:t xml:space="preserve">This describes a train of drops dispensed from the well, where the aggregate is the requested volume.  The optional cadence is the amount of time between each drop, which may not be less than the dispensing time.  </w:t>
-      </w:r>
-      <w:r>
-        <w:t>Wells also support</w:t>
+    </w:p>
+    <w:p>
+      <w:pPr>
+        <w:pStyle w:val="Continuation"/>
+      </w:pPr>
+      <w:r>
+        <w:t>To actually run the train, the board supports</w:t>
       </w:r>
     </w:p>
     <w:p>
@@ -7996,21 +8807,49 @@
       </w:pPr>
       <w:r>
         <w:rPr>
+          <w:rStyle w:val="Keyword"/>
+        </w:rPr>
+        <w:t xml:space="preserve">void </w:t>
+      </w:r>
+      <w:r>
+        <w:rPr>
+          <w:rStyle w:val="Definition"/>
+        </w:rPr>
+        <w:t>run</w:t>
+      </w:r>
+      <w:r>
+        <w:t>(</w:t>
+      </w:r>
+      <w:r>
+        <w:rPr>
           <w:rStyle w:val="Type"/>
         </w:rPr>
         <w:t xml:space="preserve">Train </w:t>
       </w:r>
       <w:r>
         <w:rPr>
-          <w:rStyle w:val="Definition"/>
+          <w:rStyle w:val="Variable"/>
         </w:rPr>
         <w:t>train</w:t>
       </w:r>
       <w:r>
-        <w:t>()</w:t>
-      </w:r>
-      <w:r>
-        <w:t xml:space="preserve">  </w:t>
+        <w:rPr>
+          <w:rStyle w:val="Variable"/>
+          <w:vertAlign w:val="subscript"/>
+        </w:rPr>
+        <w:t>1</w:t>
+      </w:r>
+      <w:r>
+        <w:t xml:space="preserve">, …) </w:t>
+      </w:r>
+      <w:r>
+        <w:rPr>
+          <w:rStyle w:val="Keyword"/>
+        </w:rPr>
+        <w:t>throws</w:t>
+      </w:r>
+      <w:r>
+        <w:t xml:space="preserve"> …</w:t>
       </w:r>
     </w:p>
     <w:p>
@@ -8018,840 +8857,6 @@
         <w:pStyle w:val="Continuation"/>
       </w:pPr>
       <w:r>
-        <w:t>Which describes a train whose volume and cadence can be determined from its interaction with other trains.</w:t>
-      </w:r>
-    </w:p>
-    <w:p>
-      <w:pPr>
-        <w:pStyle w:val="Continuation"/>
-      </w:pPr>
-      <w:r>
-        <w:t>The train class supports the following methods to describe what happens next:</w:t>
-      </w:r>
-    </w:p>
-    <w:p>
-      <w:pPr>
-        <w:pStyle w:val="JavaCode"/>
-      </w:pPr>
-      <w:r>
-        <w:rPr>
-          <w:rStyle w:val="Type"/>
-        </w:rPr>
-        <w:t>Train</w:t>
-      </w:r>
-      <w:r>
-        <w:t xml:space="preserve"> </w:t>
-      </w:r>
-      <w:r>
-        <w:rPr>
-          <w:rStyle w:val="Definition"/>
-        </w:rPr>
-        <w:t>walk</w:t>
-      </w:r>
-      <w:r>
-        <w:t>(</w:t>
-      </w:r>
-      <w:r>
-        <w:rPr>
-          <w:rStyle w:val="Type"/>
-        </w:rPr>
-        <w:t xml:space="preserve">Direction </w:t>
-      </w:r>
-      <w:r>
-        <w:rPr>
-          <w:rStyle w:val="Variable"/>
-        </w:rPr>
-        <w:t>dir</w:t>
-      </w:r>
-      <w:r>
-        <w:t>)</w:t>
-      </w:r>
-    </w:p>
-    <w:p>
-      <w:pPr>
-        <w:pStyle w:val="JavaCode"/>
-      </w:pPr>
-      <w:r>
-        <w:rPr>
-          <w:rStyle w:val="Type"/>
-        </w:rPr>
-        <w:t xml:space="preserve">Train </w:t>
-      </w:r>
-      <w:r>
-        <w:rPr>
-          <w:rStyle w:val="Definition"/>
-        </w:rPr>
-        <w:t>shuttle</w:t>
-      </w:r>
-      <w:r>
-        <w:t>(</w:t>
-      </w:r>
-      <w:r>
-        <w:rPr>
-          <w:rStyle w:val="Type"/>
-        </w:rPr>
-        <w:t xml:space="preserve">Direction </w:t>
-      </w:r>
-      <w:r>
-        <w:rPr>
-          <w:rStyle w:val="Definition"/>
-        </w:rPr>
-        <w:t>dir</w:t>
-      </w:r>
-      <w:r>
-        <w:t>, [</w:t>
-      </w:r>
-      <w:r>
-        <w:rPr>
-          <w:rStyle w:val="Keyword"/>
-        </w:rPr>
-        <w:t xml:space="preserve">int </w:t>
-      </w:r>
-      <w:r>
-        <w:rPr>
-          <w:rStyle w:val="Variable"/>
-        </w:rPr>
-        <w:t>n</w:t>
-      </w:r>
-      <w:r>
-        <w:t>])</w:t>
-      </w:r>
-    </w:p>
-    <w:p>
-      <w:pPr>
-        <w:pStyle w:val="JavaCode"/>
-      </w:pPr>
-      <w:r>
-        <w:rPr>
-          <w:rStyle w:val="Type"/>
-        </w:rPr>
-        <w:t xml:space="preserve">Train </w:t>
-      </w:r>
-      <w:r>
-        <w:rPr>
-          <w:rStyle w:val="Definition"/>
-        </w:rPr>
-        <w:t>drop_beads</w:t>
-      </w:r>
-      <w:r>
-        <w:t>()</w:t>
-      </w:r>
-    </w:p>
-    <w:p>
-      <w:pPr>
-        <w:pStyle w:val="JavaCode"/>
-      </w:pPr>
-      <w:r>
-        <w:rPr>
-          <w:rStyle w:val="Type"/>
-        </w:rPr>
-        <w:t xml:space="preserve">Train </w:t>
-      </w:r>
-      <w:r>
-        <w:rPr>
-          <w:rStyle w:val="Definition"/>
-        </w:rPr>
-        <w:t>pick_up_beads</w:t>
-      </w:r>
-      <w:r>
-        <w:t>()</w:t>
-      </w:r>
-    </w:p>
-    <w:p>
-      <w:pPr>
-        <w:pStyle w:val="JavaCode"/>
-      </w:pPr>
-      <w:r>
-        <w:rPr>
-          <w:rStyle w:val="Type"/>
-        </w:rPr>
-        <w:t xml:space="preserve">Train </w:t>
-      </w:r>
-      <w:r>
-        <w:rPr>
-          <w:rStyle w:val="Definition"/>
-        </w:rPr>
-        <w:t>wash</w:t>
-      </w:r>
-      <w:r>
-        <w:t>([</w:t>
-      </w:r>
-      <w:r>
-        <w:rPr>
-          <w:rStyle w:val="Type"/>
-        </w:rPr>
-        <w:t>Direction</w:t>
-      </w:r>
-      <w:r>
-        <w:t xml:space="preserve"> </w:t>
-      </w:r>
-      <w:r>
-        <w:rPr>
-          <w:rStyle w:val="Variable"/>
-        </w:rPr>
-        <w:t>dir</w:t>
-      </w:r>
-      <w:r>
-        <w:t>, [</w:t>
-      </w:r>
-      <w:r>
-        <w:rPr>
-          <w:rStyle w:val="Keyword"/>
-        </w:rPr>
-        <w:t>int</w:t>
-      </w:r>
-      <w:r>
-        <w:t xml:space="preserve"> </w:t>
-      </w:r>
-      <w:r>
-        <w:rPr>
-          <w:rStyle w:val="Variable"/>
-        </w:rPr>
-        <w:t>n</w:t>
-      </w:r>
-      <w:r>
-        <w:t>]])</w:t>
-      </w:r>
-    </w:p>
-    <w:p>
-      <w:pPr>
-        <w:pStyle w:val="JavaCode"/>
-      </w:pPr>
-      <w:r>
-        <w:rPr>
-          <w:rStyle w:val="Type"/>
-        </w:rPr>
-        <w:t xml:space="preserve">Train </w:t>
-      </w:r>
-      <w:r>
-        <w:rPr>
-          <w:rStyle w:val="Definition"/>
-        </w:rPr>
-        <w:t>mix_in</w:t>
-      </w:r>
-      <w:r>
-        <w:t>(</w:t>
-      </w:r>
-      <w:r>
-        <w:rPr>
-          <w:rStyle w:val="Type"/>
-        </w:rPr>
-        <w:t>Train</w:t>
-      </w:r>
-      <w:r>
-        <w:t xml:space="preserve"> </w:t>
-      </w:r>
-      <w:r>
-        <w:rPr>
-          <w:rStyle w:val="Variable"/>
-        </w:rPr>
-        <w:t>other_train</w:t>
-      </w:r>
-      <w:r>
-        <w:t>, [</w:t>
-      </w:r>
-      <w:r>
-        <w:rPr>
-          <w:rStyle w:val="Type"/>
-        </w:rPr>
-        <w:t xml:space="preserve">Direction </w:t>
-      </w:r>
-      <w:r>
-        <w:rPr>
-          <w:rStyle w:val="Definition"/>
-        </w:rPr>
-        <w:t>dir</w:t>
-      </w:r>
-      <w:r>
-        <w:t>, [</w:t>
-      </w:r>
-      <w:r>
-        <w:rPr>
-          <w:rStyle w:val="Keyword"/>
-        </w:rPr>
-        <w:t xml:space="preserve">int </w:t>
-      </w:r>
-      <w:r>
-        <w:rPr>
-          <w:rStyle w:val="Variable"/>
-        </w:rPr>
-        <w:t>n</w:t>
-      </w:r>
-      <w:r>
-        <w:t>]]</w:t>
-      </w:r>
-      <w:r>
-        <w:t>, [</w:t>
-      </w:r>
-      <w:r>
-        <w:rPr>
-          <w:rStyle w:val="Type"/>
-        </w:rPr>
-        <w:t xml:space="preserve">Reagent </w:t>
-      </w:r>
-      <w:r>
-        <w:rPr>
-          <w:rStyle w:val="Variable"/>
-        </w:rPr>
-        <w:t>result</w:t>
-      </w:r>
-      <w:r>
-        <w:t>]</w:t>
-      </w:r>
-      <w:r>
-        <w:t>)</w:t>
-      </w:r>
-    </w:p>
-    <w:p>
-      <w:pPr>
-        <w:pStyle w:val="JavaCode"/>
-      </w:pPr>
-      <w:r>
-        <w:rPr>
-          <w:rStyle w:val="Type"/>
-        </w:rPr>
-        <w:t xml:space="preserve">Train </w:t>
-      </w:r>
-      <w:r>
-        <w:rPr>
-          <w:rStyle w:val="Definition"/>
-        </w:rPr>
-        <w:t>split</w:t>
-      </w:r>
-      <w:r>
-        <w:t>(</w:t>
-      </w:r>
-      <w:r>
-        <w:rPr>
-          <w:rStyle w:val="Type"/>
-        </w:rPr>
-        <w:t xml:space="preserve">Direction </w:t>
-      </w:r>
-      <w:r>
-        <w:rPr>
-          <w:rStyle w:val="Variable"/>
-        </w:rPr>
-        <w:t>dir</w:t>
-      </w:r>
-      <w:r>
-        <w:rPr>
-          <w:rStyle w:val="Variable"/>
-          <w:vertAlign w:val="subscript"/>
-        </w:rPr>
-        <w:t>1</w:t>
-      </w:r>
-      <w:r>
-        <w:t xml:space="preserve">, </w:t>
-      </w:r>
-      <w:r>
-        <w:rPr>
-          <w:rStyle w:val="Type"/>
-        </w:rPr>
-        <w:t xml:space="preserve">Direction </w:t>
-      </w:r>
-      <w:r>
-        <w:rPr>
-          <w:rStyle w:val="Variable"/>
-        </w:rPr>
-        <w:t>dir</w:t>
-      </w:r>
-      <w:r>
-        <w:rPr>
-          <w:rStyle w:val="Variable"/>
-          <w:vertAlign w:val="subscript"/>
-        </w:rPr>
-        <w:t>2</w:t>
-      </w:r>
-      <w:r>
-        <w:t xml:space="preserve">, </w:t>
-      </w:r>
-      <w:r>
-        <w:rPr>
-          <w:rStyle w:val="Type"/>
-        </w:rPr>
-        <w:t xml:space="preserve">Path </w:t>
-      </w:r>
-      <w:r>
-        <w:rPr>
-          <w:rStyle w:val="Variable"/>
-        </w:rPr>
-        <w:t>path</w:t>
-      </w:r>
-      <w:r>
-        <w:rPr>
-          <w:rStyle w:val="Variable"/>
-          <w:vertAlign w:val="subscript"/>
-        </w:rPr>
-        <w:t>2</w:t>
-      </w:r>
-      <w:r>
-        <w:t>)</w:t>
-      </w:r>
-    </w:p>
-    <w:p>
-      <w:pPr>
-        <w:pStyle w:val="JavaCode"/>
-      </w:pPr>
-      <w:r>
-        <w:rPr>
-          <w:rStyle w:val="Type"/>
-        </w:rPr>
-        <w:t xml:space="preserve">Train </w:t>
-      </w:r>
-      <w:r>
-        <w:rPr>
-          <w:rStyle w:val="Definition"/>
-        </w:rPr>
-        <w:t>split</w:t>
-      </w:r>
-      <w:r>
-        <w:t>(</w:t>
-      </w:r>
-      <w:r>
-        <w:rPr>
-          <w:rStyle w:val="Type"/>
-        </w:rPr>
-        <w:t xml:space="preserve">Direction </w:t>
-      </w:r>
-      <w:r>
-        <w:rPr>
-          <w:rStyle w:val="Variable"/>
-        </w:rPr>
-        <w:t>dir</w:t>
-      </w:r>
-      <w:r>
-        <w:rPr>
-          <w:rStyle w:val="Variable"/>
-          <w:vertAlign w:val="subscript"/>
-        </w:rPr>
-        <w:t>1</w:t>
-      </w:r>
-      <w:r>
-        <w:t xml:space="preserve">, </w:t>
-      </w:r>
-      <w:r>
-        <w:rPr>
-          <w:rStyle w:val="Type"/>
-        </w:rPr>
-        <w:t xml:space="preserve">Direction </w:t>
-      </w:r>
-      <w:r>
-        <w:rPr>
-          <w:rStyle w:val="Variable"/>
-        </w:rPr>
-        <w:t>dir</w:t>
-      </w:r>
-      <w:r>
-        <w:rPr>
-          <w:rStyle w:val="Variable"/>
-          <w:vertAlign w:val="subscript"/>
-        </w:rPr>
-        <w:t>2</w:t>
-      </w:r>
-      <w:r>
-        <w:t xml:space="preserve">, </w:t>
-      </w:r>
-      <w:r>
-        <w:rPr>
-          <w:rStyle w:val="Type"/>
-        </w:rPr>
-        <w:t xml:space="preserve">Path </w:t>
-      </w:r>
-      <w:r>
-        <w:rPr>
-          <w:rStyle w:val="Variable"/>
-        </w:rPr>
-        <w:t>path</w:t>
-      </w:r>
-      <w:r>
-        <w:rPr>
-          <w:rStyle w:val="Variable"/>
-          <w:vertAlign w:val="subscript"/>
-        </w:rPr>
-        <w:t>2</w:t>
-      </w:r>
-      <w:r>
-        <w:t xml:space="preserve">, </w:t>
-      </w:r>
-      <w:r>
-        <w:rPr>
-          <w:rStyle w:val="Type"/>
-        </w:rPr>
-        <w:t xml:space="preserve">Direction </w:t>
-      </w:r>
-      <w:r>
-        <w:rPr>
-          <w:rStyle w:val="Variable"/>
-        </w:rPr>
-        <w:t>dir</w:t>
-      </w:r>
-      <w:r>
-        <w:rPr>
-          <w:rStyle w:val="Variable"/>
-          <w:vertAlign w:val="subscript"/>
-        </w:rPr>
-        <w:t>3</w:t>
-      </w:r>
-      <w:r>
-        <w:t xml:space="preserve">, </w:t>
-      </w:r>
-      <w:r>
-        <w:rPr>
-          <w:rStyle w:val="Type"/>
-        </w:rPr>
-        <w:t xml:space="preserve">Path </w:t>
-      </w:r>
-      <w:r>
-        <w:rPr>
-          <w:rStyle w:val="Variable"/>
-        </w:rPr>
-        <w:t>path</w:t>
-      </w:r>
-      <w:r>
-        <w:rPr>
-          <w:rStyle w:val="Variable"/>
-          <w:vertAlign w:val="subscript"/>
-        </w:rPr>
-        <w:t>3</w:t>
-      </w:r>
-      <w:r>
-        <w:t>)</w:t>
-      </w:r>
-    </w:p>
-    <w:p>
-      <w:pPr>
-        <w:pStyle w:val="JavaCode"/>
-      </w:pPr>
-      <w:r>
-        <w:rPr>
-          <w:rStyle w:val="Type"/>
-        </w:rPr>
-        <w:t xml:space="preserve">Train </w:t>
-      </w:r>
-      <w:r>
-        <w:rPr>
-          <w:rStyle w:val="Definition"/>
-        </w:rPr>
-        <w:t>split</w:t>
-      </w:r>
-      <w:r>
-        <w:t>(</w:t>
-      </w:r>
-      <w:r>
-        <w:rPr>
-          <w:rStyle w:val="Type"/>
-        </w:rPr>
-        <w:t xml:space="preserve">Direction </w:t>
-      </w:r>
-      <w:r>
-        <w:rPr>
-          <w:rStyle w:val="Variable"/>
-        </w:rPr>
-        <w:t>dir</w:t>
-      </w:r>
-      <w:r>
-        <w:rPr>
-          <w:rStyle w:val="Variable"/>
-          <w:vertAlign w:val="subscript"/>
-        </w:rPr>
-        <w:t>1</w:t>
-      </w:r>
-      <w:r>
-        <w:t xml:space="preserve">, </w:t>
-      </w:r>
-      <w:r>
-        <w:rPr>
-          <w:rStyle w:val="Type"/>
-        </w:rPr>
-        <w:t xml:space="preserve">Direction </w:t>
-      </w:r>
-      <w:r>
-        <w:rPr>
-          <w:rStyle w:val="Variable"/>
-        </w:rPr>
-        <w:t>dir</w:t>
-      </w:r>
-      <w:r>
-        <w:rPr>
-          <w:rStyle w:val="Variable"/>
-          <w:vertAlign w:val="subscript"/>
-        </w:rPr>
-        <w:t>2</w:t>
-      </w:r>
-      <w:r>
-        <w:t xml:space="preserve">, </w:t>
-      </w:r>
-      <w:r>
-        <w:rPr>
-          <w:rStyle w:val="Type"/>
-        </w:rPr>
-        <w:t xml:space="preserve">Path </w:t>
-      </w:r>
-      <w:r>
-        <w:rPr>
-          <w:rStyle w:val="Variable"/>
-        </w:rPr>
-        <w:t>path</w:t>
-      </w:r>
-      <w:r>
-        <w:rPr>
-          <w:rStyle w:val="Variable"/>
-          <w:vertAlign w:val="subscript"/>
-        </w:rPr>
-        <w:t>2</w:t>
-      </w:r>
-      <w:r>
-        <w:t xml:space="preserve">, </w:t>
-      </w:r>
-    </w:p>
-    <w:p>
-      <w:pPr>
-        <w:pStyle w:val="JavaCode"/>
-      </w:pPr>
-      <w:r>
-        <w:rPr>
-          <w:rStyle w:val="Type"/>
-        </w:rPr>
-        <w:tab/>
-      </w:r>
-      <w:r>
-        <w:rPr>
-          <w:rStyle w:val="Type"/>
-        </w:rPr>
-        <w:tab/>
-      </w:r>
-      <w:r>
-        <w:rPr>
-          <w:rStyle w:val="Type"/>
-        </w:rPr>
-        <w:tab/>
-      </w:r>
-      <w:r>
-        <w:rPr>
-          <w:rStyle w:val="Type"/>
-        </w:rPr>
-        <w:tab/>
-      </w:r>
-      <w:r>
-        <w:rPr>
-          <w:rStyle w:val="Type"/>
-        </w:rPr>
-        <w:t xml:space="preserve">Direction </w:t>
-      </w:r>
-      <w:r>
-        <w:rPr>
-          <w:rStyle w:val="Variable"/>
-        </w:rPr>
-        <w:t>dir</w:t>
-      </w:r>
-      <w:r>
-        <w:rPr>
-          <w:rStyle w:val="Variable"/>
-          <w:vertAlign w:val="subscript"/>
-        </w:rPr>
-        <w:t>3</w:t>
-      </w:r>
-      <w:r>
-        <w:t xml:space="preserve">, </w:t>
-      </w:r>
-      <w:r>
-        <w:rPr>
-          <w:rStyle w:val="Type"/>
-        </w:rPr>
-        <w:t xml:space="preserve">Path </w:t>
-      </w:r>
-      <w:r>
-        <w:rPr>
-          <w:rStyle w:val="Variable"/>
-        </w:rPr>
-        <w:t>path</w:t>
-      </w:r>
-      <w:r>
-        <w:rPr>
-          <w:rStyle w:val="Variable"/>
-          <w:vertAlign w:val="subscript"/>
-        </w:rPr>
-        <w:t>3</w:t>
-      </w:r>
-      <w:r>
-        <w:t xml:space="preserve">, </w:t>
-      </w:r>
-      <w:r>
-        <w:rPr>
-          <w:rStyle w:val="Type"/>
-        </w:rPr>
-        <w:t xml:space="preserve">Direction </w:t>
-      </w:r>
-      <w:r>
-        <w:rPr>
-          <w:rStyle w:val="Variable"/>
-        </w:rPr>
-        <w:t>dir</w:t>
-      </w:r>
-      <w:r>
-        <w:rPr>
-          <w:rStyle w:val="Variable"/>
-          <w:vertAlign w:val="subscript"/>
-        </w:rPr>
-        <w:t>4</w:t>
-      </w:r>
-      <w:r>
-        <w:t xml:space="preserve">, </w:t>
-      </w:r>
-      <w:r>
-        <w:rPr>
-          <w:rStyle w:val="Type"/>
-        </w:rPr>
-        <w:t xml:space="preserve">Path </w:t>
-      </w:r>
-      <w:r>
-        <w:rPr>
-          <w:rStyle w:val="Variable"/>
-        </w:rPr>
-        <w:t>path</w:t>
-      </w:r>
-      <w:r>
-        <w:rPr>
-          <w:rStyle w:val="Variable"/>
-          <w:vertAlign w:val="subscript"/>
-        </w:rPr>
-        <w:t>4</w:t>
-      </w:r>
-      <w:r>
-        <w:t>)</w:t>
-      </w:r>
-    </w:p>
-    <w:p>
-      <w:pPr>
-        <w:pStyle w:val="JavaCode"/>
-      </w:pPr>
-      <w:r>
-        <w:rPr>
-          <w:rStyle w:val="Type"/>
-        </w:rPr>
-        <w:t>Train</w:t>
-      </w:r>
-      <w:r>
-        <w:t xml:space="preserve"> </w:t>
-      </w:r>
-      <w:r>
-        <w:rPr>
-          <w:rStyle w:val="Definition"/>
-        </w:rPr>
-        <w:t>enter_well</w:t>
-      </w:r>
-      <w:r>
-        <w:t>(</w:t>
-      </w:r>
-      <w:r>
-        <w:t>)</w:t>
-      </w:r>
-    </w:p>
-    <w:p>
-      <w:pPr>
-        <w:pStyle w:val="JavaCode"/>
-      </w:pPr>
-      <w:r>
-        <w:rPr>
-          <w:rStyle w:val="Type"/>
-        </w:rPr>
-        <w:t xml:space="preserve">Train </w:t>
-      </w:r>
-      <w:r>
-        <w:rPr>
-          <w:rStyle w:val="Definition"/>
-        </w:rPr>
-        <w:t>extend</w:t>
-      </w:r>
-      <w:r>
-        <w:t>(</w:t>
-      </w:r>
-      <w:r>
-        <w:rPr>
-          <w:rStyle w:val="Type"/>
-        </w:rPr>
-        <w:t xml:space="preserve">Path </w:t>
-      </w:r>
-      <w:r>
-        <w:rPr>
-          <w:rStyle w:val="Variable"/>
-        </w:rPr>
-        <w:t>path</w:t>
-      </w:r>
-      <w:r>
-        <w:t>)</w:t>
-      </w:r>
-    </w:p>
-    <w:p>
-      <w:pPr>
-        <w:pStyle w:val="Continuation"/>
-      </w:pPr>
-      <w:r>
-        <w:t xml:space="preserve">Which describes a train whose </w:t>
-      </w:r>
-    </w:p>
-    <w:p>
-      <w:r>
-        <w:t>To actually run the train, the board supports</w:t>
-      </w:r>
-    </w:p>
-    <w:p>
-      <w:pPr>
-        <w:pStyle w:val="JavaCode"/>
-      </w:pPr>
-      <w:r>
-        <w:rPr>
-          <w:rStyle w:val="Keyword"/>
-        </w:rPr>
-        <w:t xml:space="preserve">void </w:t>
-      </w:r>
-      <w:r>
-        <w:rPr>
-          <w:rStyle w:val="Definition"/>
-        </w:rPr>
-        <w:t>run</w:t>
-      </w:r>
-      <w:r>
-        <w:t>(</w:t>
-      </w:r>
-      <w:r>
-        <w:rPr>
-          <w:rStyle w:val="Type"/>
-        </w:rPr>
-        <w:t xml:space="preserve">Train </w:t>
-      </w:r>
-      <w:r>
-        <w:rPr>
-          <w:rStyle w:val="Variable"/>
-        </w:rPr>
-        <w:t>train</w:t>
-      </w:r>
-      <w:r>
-        <w:rPr>
-          <w:rStyle w:val="Variable"/>
-          <w:vertAlign w:val="subscript"/>
-        </w:rPr>
-        <w:t>1</w:t>
-      </w:r>
-      <w:r>
-        <w:t xml:space="preserve">, …) </w:t>
-      </w:r>
-      <w:r>
-        <w:rPr>
-          <w:rStyle w:val="Keyword"/>
-        </w:rPr>
-        <w:t>throws</w:t>
-      </w:r>
-      <w:r>
-        <w:t xml:space="preserve"> …</w:t>
-      </w:r>
-    </w:p>
-    <w:p>
-      <w:pPr>
-        <w:pStyle w:val="Continuation"/>
-      </w:pPr>
-      <w:r>
-        <w:lastRenderedPageBreak/>
         <w:t>This analyzes the trains, figures out the required cadence and delays when they are unspecified, and makes sure that the trains make sense</w:t>
       </w:r>
       <w:r>
@@ -8937,7 +8942,13 @@
     </w:p>
     <w:p>
       <w:r>
-        <w:t>At the operation level, operations are performed on liquids themselves, with no specification of the pads or wells, and the library picks the paths to use subject to the assumption that all non-dead pads are available for it to use.</w:t>
+        <w:t>At the operation level, operations are performed on liquids themselves, with no specification of the pads or wells, and the library picks the paths to use subject to the assumption that all non-</w:t>
+      </w:r>
+      <w:r>
+        <w:t>nonexistent</w:t>
+      </w:r>
+      <w:r>
+        <w:t xml:space="preserve"> pads are available for it to use.</w:t>
       </w:r>
       <w:r>
         <w:rPr>
@@ -9296,13 +9307,7 @@
         <w:rPr>
           <w:rStyle w:val="Definition"/>
         </w:rPr>
-        <w:t>buffer</w:t>
-      </w:r>
-      <w:r>
-        <w:rPr>
-          <w:rStyle w:val="Definition"/>
-        </w:rPr>
-        <w:t>_and_discard</w:t>
+        <w:t>buffer_and_discard</w:t>
       </w:r>
       <w:r>
         <w:t>(</w:t>
@@ -9421,7 +9426,11 @@
         <w:t>mix_with()</w:t>
       </w:r>
       <w:r>
-        <w:t xml:space="preserve"> operations mix the given liquid with one or more other liquids to form a final reagent, optionally performing shuttles at each mixture.  The specified liquids must be known to be in wells, and the resulting liquid is also in a well.  The resulting liquid is returned, so this can be chained to perform more level-4 operations.  If there is more than one liquid to be mixed with, the library is licensed to perform the mixtures in multiple stage and in any order, and liquids in the list may be mixed together before mixing with the original liquid.  The operation is considered complete when the entire resulting liquid is in its well.</w:t>
+        <w:t xml:space="preserve"> operations mix the given liquid with one or more other liquids to form a final reagent, optionally performing shuttles at each mixture.  The specified liquids </w:t>
+      </w:r>
+      <w:r>
+        <w:lastRenderedPageBreak/>
+        <w:t>must be known to be in wells, and the resulting liquid is also in a well.  The resulting liquid is returned, so this can be chained to perform more level-4 operations.  If there is more than one liquid to be mixed with, the library is licensed to perform the mixtures in multiple stage and in any order, and liquids in the list may be mixed together before mixing with the original liquid.  The operation is considered complete when the entire resulting liquid is in its well.</w:t>
       </w:r>
     </w:p>
     <w:p>
@@ -9440,7 +9449,6 @@
     </w:p>
     <w:p>
       <w:r>
-        <w:lastRenderedPageBreak/>
         <w:t xml:space="preserve">The </w:t>
       </w:r>
       <w:r>
@@ -9571,7 +9579,13 @@
     </w:p>
     <w:p>
       <w:r>
-        <w:t>Wash steps contain a reagent, an optional number of shuttles to perform, and in indication of whether the reagent can be discarded when done.</w:t>
+        <w:t xml:space="preserve">Wash steps contain a reagent, an optional number of shuttles to perform, and </w:t>
+      </w:r>
+      <w:r>
+        <w:t>an</w:t>
+      </w:r>
+      <w:r>
+        <w:t xml:space="preserve"> indication of whether the reagent can be discarded when done.</w:t>
       </w:r>
     </w:p>
     <w:p>
@@ -9650,25 +9664,7 @@
         <w:rPr>
           <w:rStyle w:val="Type"/>
         </w:rPr>
-        <w:t>List&lt;</w:t>
-      </w:r>
-      <w:r>
-        <w:rPr>
-          <w:rStyle w:val="Type"/>
-        </w:rPr>
-        <w:t>RecipeResult</w:t>
-      </w:r>
-      <w:r>
-        <w:rPr>
-          <w:rStyle w:val="Type"/>
-        </w:rPr>
-        <w:t>&gt;</w:t>
-      </w:r>
-      <w:r>
-        <w:rPr>
-          <w:rStyle w:val="Type"/>
-        </w:rPr>
-        <w:t xml:space="preserve"> </w:t>
+        <w:t xml:space="preserve">List&lt;RecipeResult&gt; </w:t>
       </w:r>
       <w:r>
         <w:rPr>
@@ -9683,25 +9679,63 @@
         <w:rPr>
           <w:rStyle w:val="Type"/>
         </w:rPr>
-        <w:t>List&lt;</w:t>
-      </w:r>
-      <w:r>
-        <w:rPr>
-          <w:rStyle w:val="Type"/>
-        </w:rPr>
-        <w:t>Recipe</w:t>
-      </w:r>
-      <w:r>
-        <w:rPr>
-          <w:rStyle w:val="Type"/>
-        </w:rPr>
-        <w:t>&gt;</w:t>
-      </w:r>
-      <w:r>
-        <w:rPr>
-          <w:rStyle w:val="Type"/>
-        </w:rPr>
-        <w:t xml:space="preserve"> </w:t>
+        <w:t xml:space="preserve">List&lt;Recipe&gt; </w:t>
+      </w:r>
+      <w:r>
+        <w:rPr>
+          <w:rStyle w:val="Variable"/>
+        </w:rPr>
+        <w:t>recipes</w:t>
+      </w:r>
+      <w:r>
+        <w:t>)</w:t>
+      </w:r>
+    </w:p>
+    <w:p>
+      <w:pPr>
+        <w:pStyle w:val="Continuation"/>
+      </w:pPr>
+      <w:r>
+        <w:t xml:space="preserve">The library can look at the various steps and the temporal constraints they imply and determine what steps can be performed in parallel.  For example, if different liquids need to be heated, it may be possible to do that at the same time in different wells.  Also, if there are several recipes to be performed, the system may determine that the steps </w:t>
+      </w:r>
+      <w:r>
+        <w:lastRenderedPageBreak/>
+        <w:t>may be interleaved or performed simultaneously.</w:t>
+      </w:r>
+      <w:r>
+        <w:t xml:space="preserve">  Finally, the recipe</w:t>
+      </w:r>
+      <w:r>
+        <w:t xml:space="preserve"> or recipes</w:t>
+      </w:r>
+      <w:r>
+        <w:t xml:space="preserve"> may be analyzed before being run:</w:t>
+      </w:r>
+    </w:p>
+    <w:p>
+      <w:pPr>
+        <w:pStyle w:val="JavaCode"/>
+      </w:pPr>
+      <w:r>
+        <w:rPr>
+          <w:rStyle w:val="Type"/>
+        </w:rPr>
+        <w:t xml:space="preserve">RecipeAnalysis </w:t>
+      </w:r>
+      <w:r>
+        <w:rPr>
+          <w:rStyle w:val="Definition"/>
+        </w:rPr>
+        <w:t>analyze</w:t>
+      </w:r>
+      <w:r>
+        <w:t>(</w:t>
+      </w:r>
+      <w:r>
+        <w:rPr>
+          <w:rStyle w:val="Type"/>
+        </w:rPr>
+        <w:t xml:space="preserve">Recipe </w:t>
       </w:r>
       <w:r>
         <w:rPr>
@@ -9710,88 +9744,18 @@
         <w:t>recipe</w:t>
       </w:r>
       <w:r>
-        <w:rPr>
-          <w:rStyle w:val="Variable"/>
-        </w:rPr>
-        <w:t>s</w:t>
-      </w:r>
-      <w:r>
         <w:t>)</w:t>
       </w:r>
     </w:p>
     <w:p>
       <w:pPr>
-        <w:pStyle w:val="Continuation"/>
-      </w:pPr>
-      <w:r>
-        <w:t>The library can look at the various steps and the temporal constraints they imply and determine what steps can be performed in parallel.  For example, if different liquids need to be heated, it may be possible to do that at the same time in different wells.  Also, if there are several recipes to be performed, the system may determine that the steps may be interleaved or performed simultaneously.</w:t>
-      </w:r>
-      <w:r>
-        <w:t xml:space="preserve">  Finally, the recipe</w:t>
-      </w:r>
-      <w:r>
-        <w:t xml:space="preserve"> or recipes</w:t>
-      </w:r>
-      <w:r>
-        <w:t xml:space="preserve"> may be analyzed before being run:</w:t>
-      </w:r>
-    </w:p>
-    <w:p>
-      <w:pPr>
         <w:pStyle w:val="JavaCode"/>
       </w:pPr>
       <w:r>
         <w:rPr>
           <w:rStyle w:val="Type"/>
         </w:rPr>
-        <w:t>Recip</w:t>
-      </w:r>
-      <w:r>
-        <w:rPr>
-          <w:rStyle w:val="Type"/>
-        </w:rPr>
-        <w:t xml:space="preserve">eAnalysis </w:t>
-      </w:r>
-      <w:r>
-        <w:rPr>
-          <w:rStyle w:val="Definition"/>
-        </w:rPr>
-        <w:t>analyze</w:t>
-      </w:r>
-      <w:r>
-        <w:t>(</w:t>
-      </w:r>
-      <w:r>
-        <w:rPr>
-          <w:rStyle w:val="Type"/>
-        </w:rPr>
-        <w:t xml:space="preserve">Recipe </w:t>
-      </w:r>
-      <w:r>
-        <w:rPr>
-          <w:rStyle w:val="Variable"/>
-        </w:rPr>
-        <w:t>recipe</w:t>
-      </w:r>
-      <w:r>
-        <w:t>)</w:t>
-      </w:r>
-    </w:p>
-    <w:p>
-      <w:pPr>
-        <w:pStyle w:val="JavaCode"/>
-      </w:pPr>
-      <w:r>
-        <w:rPr>
-          <w:rStyle w:val="Type"/>
-        </w:rPr>
-        <w:t>RecipeAnalysis</w:t>
-      </w:r>
-      <w:r>
-        <w:rPr>
-          <w:rStyle w:val="Type"/>
-        </w:rPr>
-        <w:t xml:space="preserve"> </w:t>
+        <w:t xml:space="preserve">RecipeAnalysis </w:t>
       </w:r>
       <w:r>
         <w:rPr>
@@ -9931,7 +9895,7 @@
       <w:rPr>
         <w:noProof/>
       </w:rPr>
-      <w:t>4/18/2021</w:t>
+      <w:t>4/19/2021</w:t>
     </w:r>
     <w:r>
       <w:fldChar w:fldCharType="end"/>
@@ -10006,7 +9970,7 @@
       <w:rPr>
         <w:noProof/>
       </w:rPr>
-      <w:t>4/18/2021</w:t>
+      <w:t>4/19/2021</w:t>
     </w:r>
     <w:r>
       <w:fldChar w:fldCharType="end"/>
@@ -10248,7 +10212,16 @@
         <w:footnoteRef/>
       </w:r>
       <w:r>
-        <w:t xml:space="preserve"> It’s possible that we will want to generalize this to a list of exit pads if we envision boards that have a single reservoir with multiple exits, which might make some operations work faster.</w:t>
+        <w:t xml:space="preserve"> The current terminology is “dead”, but I worry that that could also be read as a </w:t>
+      </w:r>
+      <w:r>
+        <w:t>referring to a pad whose electrode didn’t work rather than one that is simply not there</w:t>
+      </w:r>
+      <w:r>
+        <w:t xml:space="preserve">.  My second choice, “unavailable” </w:t>
+      </w:r>
+      <w:r>
+        <w:t>has a connotation of transience (e.g., unavailable because there’s a drop on it).</w:t>
       </w:r>
     </w:p>
   </w:footnote>
@@ -10264,7 +10237,7 @@
         <w:footnoteRef/>
       </w:r>
       <w:r>
-        <w:t xml:space="preserve"> Okay, that’s confusing.  My understanding is that Joey will gang together electrodes in several wells, and OpenDrop gangs together two electrodes in each well.  Each such well and index will have its own well section (and, if the system models it, its own drop there), but changing the state of one well section will change the state of all well sections ganged with it.</w:t>
+        <w:t xml:space="preserve"> It’s possible that we will want to generalize this to a list of exit pads if we envision boards that have a single reservoir with multiple exits, which might make some operations work faster.</w:t>
       </w:r>
     </w:p>
   </w:footnote>
@@ -10280,7 +10253,7 @@
         <w:footnoteRef/>
       </w:r>
       <w:r>
-        <w:t xml:space="preserve"> The name notwithstanding, I don’t think that there’s any reason to expect to be able to actually see the sequence of actions (since they may be conditional on current state) so it may be worthwhile to find a different name.</w:t>
+        <w:t xml:space="preserve"> Okay, that’s confusing.  My understanding is that Joey will gang together electrodes in several wells, and OpenDrop gangs together two electrodes in each well.  Each such well and index will have its own well section (and, if the system models it, its own drop there), but changing the state of one well section will change the state of all well sections ganged with it.</w:t>
       </w:r>
     </w:p>
   </w:footnote>
@@ -10296,7 +10269,7 @@
         <w:footnoteRef/>
       </w:r>
       <w:r>
-        <w:t xml:space="preserve"> I’m assuming that it only makes sense for chillers to be associated with wells.</w:t>
+        <w:t xml:space="preserve"> The name notwithstanding, I don’t think that there’s any reason to expect to be able to actually see the sequence of actions (since they may be conditional on current state) so it may be worthwhile to find a different name.</w:t>
       </w:r>
     </w:p>
   </w:footnote>
@@ -10312,7 +10285,7 @@
         <w:footnoteRef/>
       </w:r>
       <w:r>
-        <w:t xml:space="preserve"> About 35 years ago, I was working on a project developing a programming language for wafer fabrication, and we caused a bit of a stir by proposing that “grad student” should be a subclass of “robot”, as their main value (from our point of view) was that they could carry boats of wafers from one device to another.</w:t>
+        <w:t xml:space="preserve"> I’m assuming that it only makes sense for chillers to be associated with wells.</w:t>
       </w:r>
     </w:p>
   </w:footnote>
@@ -10328,7 +10301,7 @@
         <w:footnoteRef/>
       </w:r>
       <w:r>
-        <w:t xml:space="preserve"> Using Java-ish syntax, ’cause I have to choose some language.</w:t>
+        <w:t xml:space="preserve"> About 35 years ago, I was working on a project developing a programming language for wafer fabrication, and we caused a bit of a stir by proposing that “grad student” should be a subclass of “robot”, as their main value (from our point of view) was that they could carry boats of wafers from one device to another.</w:t>
       </w:r>
     </w:p>
   </w:footnote>
@@ -10400,6 +10373,7 @@
     <w:p>
       <w:pPr>
         <w:pStyle w:val="JavaCode"/>
+        <w:ind w:left="0"/>
       </w:pPr>
       <w:r>
         <w:rPr>
@@ -10488,6 +10462,7 @@
       <w:dataBinding w:prefixMappings="xmlns:ns0='http://purl.org/dc/elements/1.1/' xmlns:ns1='http://schemas.openxmlformats.org/package/2006/metadata/core-properties' " w:xpath="/ns1:coreProperties[1]/ns0:title[1]" w:storeItemID="{6C3C8BC8-F283-45AE-878A-BAB7291924A1}"/>
       <w:text/>
     </w:sdtPr>
+    <w:sdtEndPr/>
     <w:sdtContent>
       <w:p>
         <w:pPr>
@@ -12246,6 +12221,7 @@
   <w:style w:type="character" w:default="1" w:styleId="DefaultParagraphFont">
     <w:name w:val="Default Paragraph Font"/>
     <w:uiPriority w:val="1"/>
+    <w:semiHidden/>
     <w:unhideWhenUsed/>
   </w:style>
   <w:style w:type="table" w:default="1" w:styleId="TableNormal">
@@ -12957,7 +12933,7 @@
     <w:basedOn w:val="Normal"/>
     <w:link w:val="CodeChar"/>
     <w:qFormat/>
-    <w:rsid w:val="00010648"/>
+    <w:rsid w:val="00263F4E"/>
     <w:pPr>
       <w:tabs>
         <w:tab w:val="left" w:pos="990"/>
@@ -12972,6 +12948,7 @@
     <w:rPr>
       <w:rFonts w:ascii="Arial" w:hAnsi="Arial"/>
       <w:bCs/>
+      <w:noProof/>
       <w:sz w:val="18"/>
     </w:rPr>
   </w:style>
@@ -13003,10 +12980,11 @@
     <w:name w:val="Code Char"/>
     <w:basedOn w:val="DefaultParagraphFont"/>
     <w:link w:val="Code"/>
-    <w:rsid w:val="00010648"/>
+    <w:rsid w:val="00263F4E"/>
     <w:rPr>
       <w:rFonts w:ascii="Arial" w:hAnsi="Arial"/>
       <w:bCs/>
+      <w:noProof/>
       <w:sz w:val="18"/>
       <w:szCs w:val="22"/>
       <w:lang w:bidi="ar-SA"/>
@@ -13237,6 +13215,7 @@
     <w:rPr>
       <w:rFonts w:ascii="Arial" w:hAnsi="Arial"/>
       <w:bCs/>
+      <w:noProof/>
       <w:sz w:val="18"/>
       <w:szCs w:val="22"/>
       <w:lang w:bidi="ar-SA"/>
@@ -13305,6 +13284,7 @@
     <w:rPr>
       <w:rFonts w:ascii="Arial" w:hAnsi="Arial"/>
       <w:bCs/>
+      <w:noProof/>
       <w:sz w:val="22"/>
       <w:szCs w:val="22"/>
       <w:lang w:bidi="ar-SA"/>
@@ -13698,6 +13678,7 @@
   <w:rsids>
     <w:rsidRoot w:val="00212CBC"/>
     <w:rsid w:val="00007936"/>
+    <w:rsid w:val="00056EA9"/>
     <w:rsid w:val="00063911"/>
     <w:rsid w:val="000845DB"/>
     <w:rsid w:val="000854C9"/>
@@ -13711,6 +13692,7 @@
     <w:rsid w:val="00212311"/>
     <w:rsid w:val="00212CBC"/>
     <w:rsid w:val="00253E0E"/>
+    <w:rsid w:val="00260BC5"/>
     <w:rsid w:val="002A1AFA"/>
     <w:rsid w:val="002A1D00"/>
     <w:rsid w:val="00322D44"/>

</xml_diff>

<commit_message>
issue #2.  Added section on underlying implementation to API sketch doc.
</commit_message>
<xml_diff>
--- a/doc/API Sketch.docx
+++ b/doc/API Sketch.docx
@@ -16,7 +16,6 @@
           <w:dataBinding w:prefixMappings="xmlns:ns0='http://purl.org/dc/elements/1.1/' xmlns:ns1='http://schemas.openxmlformats.org/package/2006/metadata/core-properties' " w:xpath="/ns1:coreProperties[1]/ns0:title[1]" w:storeItemID="{6C3C8BC8-F283-45AE-878A-BAB7291924A1}"/>
           <w:text/>
         </w:sdtPr>
-        <w:sdtEndPr/>
         <w:sdtContent>
           <w:r>
             <w:t>A Sketch of a Multilevel API for Microfluidics Platforms</w:t>
@@ -40,7 +39,6 @@
           <w:dataBinding w:prefixMappings="xmlns:ns0='http://purl.org/dc/elements/1.1/' xmlns:ns1='http://schemas.openxmlformats.org/package/2006/metadata/core-properties' " w:xpath="/ns1:coreProperties[1]/ns0:creator[1]" w:storeItemID="{6C3C8BC8-F283-45AE-878A-BAB7291924A1}"/>
           <w:text/>
         </w:sdtPr>
-        <w:sdtEndPr/>
         <w:sdtContent>
           <w:r>
             <w:t>Evan</w:t>
@@ -111,7 +109,7 @@
           <w:sz w:val="24"/>
           <w:szCs w:val="24"/>
         </w:rPr>
-        <w:t>Monday, April 19, 2021</w:t>
+        <w:t>Tuesday, April 20, 2021</w:t>
       </w:r>
       <w:r>
         <w:rPr>
@@ -4226,17 +4224,17 @@
         </w:numPr>
       </w:pPr>
       <w:r>
-        <w:t xml:space="preserve">A flag indicating whether it is </w:t>
-      </w:r>
-      <w:r>
-        <w:rPr>
-          <w:i/>
-          <w:iCs/>
-        </w:rPr>
-        <w:t>running</w:t>
-      </w:r>
-      <w:r>
-        <w:t>.  This is initially false.</w:t>
+        <w:t xml:space="preserve">Its </w:t>
+      </w:r>
+      <w:r>
+        <w:rPr>
+          <w:i/>
+          <w:iCs/>
+        </w:rPr>
+        <w:t>current tick number</w:t>
+      </w:r>
+      <w:r>
+        <w:t>, initially zero.</w:t>
       </w:r>
     </w:p>
     <w:p>
@@ -4248,6 +4246,28 @@
         </w:numPr>
       </w:pPr>
       <w:r>
+        <w:t xml:space="preserve">A flag indicating whether it is </w:t>
+      </w:r>
+      <w:r>
+        <w:rPr>
+          <w:i/>
+          <w:iCs/>
+        </w:rPr>
+        <w:t>running</w:t>
+      </w:r>
+      <w:r>
+        <w:t>.  This is initially false.</w:t>
+      </w:r>
+    </w:p>
+    <w:p>
+      <w:pPr>
+        <w:pStyle w:val="ListParagraph"/>
+        <w:numPr>
+          <w:ilvl w:val="0"/>
+          <w:numId w:val="9"/>
+        </w:numPr>
+      </w:pPr>
+      <w:r>
         <w:t xml:space="preserve">Lists of callbacks to take place </w:t>
       </w:r>
       <w:r>
@@ -4526,6 +4546,9 @@
       <w:r>
         <w:t>Finally, there are two methods that allow the program to pause until the next clock tick</w:t>
       </w:r>
+      <w:r>
+        <w:t xml:space="preserve"> or a particular clock tick number.</w:t>
+      </w:r>
     </w:p>
     <w:p>
       <w:pPr>
@@ -4544,7 +4567,22 @@
         <w:t>await_clock_tick</w:t>
       </w:r>
       <w:r>
-        <w:t>()</w:t>
+        <w:t>(</w:t>
+      </w:r>
+      <w:r>
+        <w:t>[</w:t>
+      </w:r>
+      <w:r>
+        <w:rPr>
+          <w:rStyle w:val="Variable"/>
+        </w:rPr>
+        <w:t>n</w:t>
+      </w:r>
+      <w:r>
+        <w:t>]</w:t>
+      </w:r>
+      <w:r>
+        <w:t>)</w:t>
       </w:r>
     </w:p>
     <w:p>
@@ -4662,6 +4700,7 @@
         </w:numPr>
       </w:pPr>
       <w:r>
+        <w:lastRenderedPageBreak/>
         <w:t>They work the same as gated operations.  This has the downside that if the clock is not running, the user will have to manually advance it for each step.</w:t>
       </w:r>
     </w:p>
@@ -4674,7 +4713,6 @@
         </w:numPr>
       </w:pPr>
       <w:r>
-        <w:lastRenderedPageBreak/>
         <w:t>They work completely independently of the clock and add their own delays based on the current clock interval time.</w:t>
       </w:r>
     </w:p>
@@ -4959,12 +4997,12 @@
     </w:p>
     <w:p>
       <w:r>
+        <w:lastRenderedPageBreak/>
         <w:t>Dispensing a drop is considered to be complete when the drop is on the exit pad.  Absorbing a drop is complete when another drop could be moved to the exit pad.</w:t>
       </w:r>
     </w:p>
     <w:p>
       <w:r>
-        <w:lastRenderedPageBreak/>
         <w:t>If the well is believed to be empty when dispensing a drop, the dispensing sequence will be performed anyway, and a drop object will be created on the well’s exit pad.  Similarly, if a drop is to be absorbed but the well is believed to be full, the operation will proceed.  This behavior was chosen primarily to support situations in which the initial quantities in wells are unknown or unspecified, and when the user may be adding or removing liquid without telling the system.  The alternative forms</w:t>
       </w:r>
     </w:p>
@@ -5494,6 +5532,7 @@
         <w:rPr>
           <w:rStyle w:val="Type"/>
         </w:rPr>
+        <w:lastRenderedPageBreak/>
         <w:t>Volume</w:t>
       </w:r>
       <w:r>
@@ -5805,7 +5844,6 @@
         <w:rPr>
           <w:rStyle w:val="Type"/>
         </w:rPr>
-        <w:lastRenderedPageBreak/>
         <w:t xml:space="preserve">Volume </w:t>
       </w:r>
       <w:r>
@@ -6209,6 +6247,7 @@
         <w:pStyle w:val="Continuation"/>
       </w:pPr>
       <w:r>
+        <w:lastRenderedPageBreak/>
         <w:t>To maintain the level using a pipettor, wells support operations that mirror those supported by pipettors:</w:t>
       </w:r>
     </w:p>
@@ -6220,7 +6259,6 @@
         <w:rPr>
           <w:rStyle w:val="Type"/>
         </w:rPr>
-        <w:lastRenderedPageBreak/>
         <w:t>Volume</w:t>
       </w:r>
       <w:r>
@@ -6849,12 +6887,12 @@
     </w:p>
     <w:p>
       <w:r>
+        <w:lastRenderedPageBreak/>
         <w:t>After entering a well, the drop object has no volume and is not associated with any pad.</w:t>
       </w:r>
     </w:p>
     <w:p>
       <w:r>
-        <w:lastRenderedPageBreak/>
         <w:t>To move n pads in a particular direction, drops support</w:t>
       </w:r>
     </w:p>
@@ -7273,6 +7311,7 @@
     </w:p>
     <w:p>
       <w:r>
+        <w:lastRenderedPageBreak/>
         <w:t>To split a drop into n parts, a drop supports</w:t>
       </w:r>
     </w:p>
@@ -7287,7 +7326,6 @@
         <w:rPr>
           <w:rStyle w:val="Type"/>
         </w:rPr>
-        <w:lastRenderedPageBreak/>
         <w:t xml:space="preserve">Tuple&lt;Drop, Drop&gt; </w:t>
       </w:r>
       <w:r>
@@ -8155,82 +8193,6 @@
         <w:rPr>
           <w:rStyle w:val="Type"/>
         </w:rPr>
-        <w:t xml:space="preserve">Train </w:t>
-      </w:r>
-      <w:r>
-        <w:rPr>
-          <w:rStyle w:val="Definition"/>
-        </w:rPr>
-        <w:t>pick_up_beads</w:t>
-      </w:r>
-      <w:r>
-        <w:t>()</w:t>
-      </w:r>
-    </w:p>
-    <w:p>
-      <w:pPr>
-        <w:pStyle w:val="JavaCode"/>
-      </w:pPr>
-      <w:r>
-        <w:rPr>
-          <w:rStyle w:val="Type"/>
-        </w:rPr>
-        <w:t xml:space="preserve">Train </w:t>
-      </w:r>
-      <w:r>
-        <w:rPr>
-          <w:rStyle w:val="Definition"/>
-        </w:rPr>
-        <w:t>wash</w:t>
-      </w:r>
-      <w:r>
-        <w:t>([</w:t>
-      </w:r>
-      <w:r>
-        <w:rPr>
-          <w:rStyle w:val="Type"/>
-        </w:rPr>
-        <w:t>Direction</w:t>
-      </w:r>
-      <w:r>
-        <w:t xml:space="preserve"> </w:t>
-      </w:r>
-      <w:r>
-        <w:rPr>
-          <w:rStyle w:val="Variable"/>
-        </w:rPr>
-        <w:t>dir</w:t>
-      </w:r>
-      <w:r>
-        <w:t>, [</w:t>
-      </w:r>
-      <w:r>
-        <w:rPr>
-          <w:rStyle w:val="Keyword"/>
-        </w:rPr>
-        <w:t>int</w:t>
-      </w:r>
-      <w:r>
-        <w:t xml:space="preserve"> </w:t>
-      </w:r>
-      <w:r>
-        <w:rPr>
-          <w:rStyle w:val="Variable"/>
-        </w:rPr>
-        <w:t>n</w:t>
-      </w:r>
-      <w:r>
-        <w:t>]])</w:t>
-      </w:r>
-    </w:p>
-    <w:p>
-      <w:pPr>
-        <w:pStyle w:val="JavaCode"/>
-      </w:pPr>
-      <w:r>
-        <w:rPr>
-          <w:rStyle w:val="Type"/>
-        </w:rPr>
         <w:lastRenderedPageBreak/>
         <w:t xml:space="preserve">Train </w:t>
       </w:r>
@@ -8238,6 +8200,82 @@
         <w:rPr>
           <w:rStyle w:val="Definition"/>
         </w:rPr>
+        <w:t>pick_up_beads</w:t>
+      </w:r>
+      <w:r>
+        <w:t>()</w:t>
+      </w:r>
+    </w:p>
+    <w:p>
+      <w:pPr>
+        <w:pStyle w:val="JavaCode"/>
+      </w:pPr>
+      <w:r>
+        <w:rPr>
+          <w:rStyle w:val="Type"/>
+        </w:rPr>
+        <w:t xml:space="preserve">Train </w:t>
+      </w:r>
+      <w:r>
+        <w:rPr>
+          <w:rStyle w:val="Definition"/>
+        </w:rPr>
+        <w:t>wash</w:t>
+      </w:r>
+      <w:r>
+        <w:t>([</w:t>
+      </w:r>
+      <w:r>
+        <w:rPr>
+          <w:rStyle w:val="Type"/>
+        </w:rPr>
+        <w:t>Direction</w:t>
+      </w:r>
+      <w:r>
+        <w:t xml:space="preserve"> </w:t>
+      </w:r>
+      <w:r>
+        <w:rPr>
+          <w:rStyle w:val="Variable"/>
+        </w:rPr>
+        <w:t>dir</w:t>
+      </w:r>
+      <w:r>
+        <w:t>, [</w:t>
+      </w:r>
+      <w:r>
+        <w:rPr>
+          <w:rStyle w:val="Keyword"/>
+        </w:rPr>
+        <w:t>int</w:t>
+      </w:r>
+      <w:r>
+        <w:t xml:space="preserve"> </w:t>
+      </w:r>
+      <w:r>
+        <w:rPr>
+          <w:rStyle w:val="Variable"/>
+        </w:rPr>
+        <w:t>n</w:t>
+      </w:r>
+      <w:r>
+        <w:t>]])</w:t>
+      </w:r>
+    </w:p>
+    <w:p>
+      <w:pPr>
+        <w:pStyle w:val="JavaCode"/>
+      </w:pPr>
+      <w:r>
+        <w:rPr>
+          <w:rStyle w:val="Type"/>
+        </w:rPr>
+        <w:t xml:space="preserve">Train </w:t>
+      </w:r>
+      <w:r>
+        <w:rPr>
+          <w:rStyle w:val="Definition"/>
+        </w:rPr>
         <w:t>mix_in</w:t>
       </w:r>
       <w:r>
@@ -9417,6 +9455,7 @@
         <w:pStyle w:val="Continuation"/>
       </w:pPr>
       <w:r>
+        <w:lastRenderedPageBreak/>
         <w:t xml:space="preserve">The </w:t>
       </w:r>
       <w:r>
@@ -9426,11 +9465,7 @@
         <w:t>mix_with()</w:t>
       </w:r>
       <w:r>
-        <w:t xml:space="preserve"> operations mix the given liquid with one or more other liquids to form a final reagent, optionally performing shuttles at each mixture.  The specified liquids </w:t>
-      </w:r>
-      <w:r>
-        <w:lastRenderedPageBreak/>
-        <w:t>must be known to be in wells, and the resulting liquid is also in a well.  The resulting liquid is returned, so this can be chained to perform more level-4 operations.  If there is more than one liquid to be mixed with, the library is licensed to perform the mixtures in multiple stage and in any order, and liquids in the list may be mixed together before mixing with the original liquid.  The operation is considered complete when the entire resulting liquid is in its well.</w:t>
+        <w:t xml:space="preserve"> operations mix the given liquid with one or more other liquids to form a final reagent, optionally performing shuttles at each mixture.  The specified liquids must be known to be in wells, and the resulting liquid is also in a well.  The resulting liquid is returned, so this can be chained to perform more level-4 operations.  If there is more than one liquid to be mixed with, the library is licensed to perform the mixtures in multiple stage and in any order, and liquids in the list may be mixed together before mixing with the original liquid.  The operation is considered complete when the entire resulting liquid is in its well.</w:t>
       </w:r>
     </w:p>
     <w:p>
@@ -9788,6 +9823,1627 @@
       </w:pPr>
       <w:r>
         <w:t>The analysis can be used to determine an optimal allocation of initial liquids to wells, possibly deciding to put the same reagent in multiple wells to allow for greater parallelism.  It may also be used to drive a pipettor to realize that allocation.</w:t>
+      </w:r>
+    </w:p>
+    <w:p>
+      <w:pPr>
+        <w:pStyle w:val="Section"/>
+        <w:framePr w:wrap="around"/>
+      </w:pPr>
+      <w:r>
+        <w:t>Configuration</w:t>
+      </w:r>
+    </w:p>
+    <w:p>
+      <w:r>
+        <w:t>Before you can use a board, you need to get a reference to one.  This is accomplished by calling</w:t>
+      </w:r>
+    </w:p>
+    <w:p>
+      <w:pPr>
+        <w:pStyle w:val="JavaCode"/>
+      </w:pPr>
+      <w:r>
+        <w:rPr>
+          <w:rStyle w:val="Type"/>
+        </w:rPr>
+        <w:t>Board</w:t>
+      </w:r>
+      <w:r>
+        <w:t xml:space="preserve"> </w:t>
+      </w:r>
+      <w:r>
+        <w:rPr>
+          <w:rStyle w:val="Definition"/>
+        </w:rPr>
+        <w:t>find_board</w:t>
+      </w:r>
+      <w:r>
+        <w:t>(</w:t>
+      </w:r>
+      <w:r>
+        <w:rPr>
+          <w:rStyle w:val="Type"/>
+        </w:rPr>
+        <w:t xml:space="preserve">String </w:t>
+      </w:r>
+      <w:r>
+        <w:rPr>
+          <w:rStyle w:val="Variable"/>
+        </w:rPr>
+        <w:t>implementation_name</w:t>
+      </w:r>
+      <w:r>
+        <w:t>, [</w:t>
+      </w:r>
+      <w:r>
+        <w:rPr>
+          <w:rStyle w:val="Type"/>
+        </w:rPr>
+        <w:t xml:space="preserve">String </w:t>
+      </w:r>
+      <w:r>
+        <w:rPr>
+          <w:rStyle w:val="Variable"/>
+        </w:rPr>
+        <w:t>instance_name</w:t>
+      </w:r>
+      <w:r>
+        <w:t>])</w:t>
+      </w:r>
+    </w:p>
+    <w:p>
+      <w:pPr>
+        <w:pStyle w:val="Continuation"/>
+      </w:pPr>
+      <w:r>
+        <w:t>The implementation name is used to load (if necessary) a particular implementation (e.g., for a particular product).  If the instance name is provided, a check is made as to whether a board with that name has already been prepared.  If not, a new one is created and tied to the underlying implementation.</w:t>
+      </w:r>
+    </w:p>
+    <w:p>
+      <w:r>
+        <w:t>This approach allows a single program to control multiple boards and also allows the program to easily switch between running on actual and simulated hardware.</w:t>
+      </w:r>
+      <w:r>
+        <w:rPr>
+          <w:rStyle w:val="FootnoteReference"/>
+        </w:rPr>
+        <w:footnoteReference w:id="23"/>
+      </w:r>
+    </w:p>
+    <w:p>
+      <w:r>
+        <w:t>For things that might be part of the overall setup, but not necessarily provided by the manufacturer</w:t>
+      </w:r>
+      <w:r>
+        <w:t xml:space="preserve"> (e.g., cameras, pipettors)</w:t>
+      </w:r>
+      <w:r>
+        <w:t xml:space="preserve">, </w:t>
+      </w:r>
+      <w:r>
+        <w:t>the user calls</w:t>
+      </w:r>
+    </w:p>
+    <w:p>
+      <w:pPr>
+        <w:pStyle w:val="JavaCode"/>
+      </w:pPr>
+      <w:r>
+        <w:rPr>
+          <w:rStyle w:val="Type"/>
+        </w:rPr>
+        <w:t xml:space="preserve">Thing </w:t>
+      </w:r>
+      <w:r>
+        <w:rPr>
+          <w:rStyle w:val="Definition"/>
+        </w:rPr>
+        <w:t>find_thing</w:t>
+      </w:r>
+      <w:r>
+        <w:t>(</w:t>
+      </w:r>
+      <w:r>
+        <w:rPr>
+          <w:rStyle w:val="Type"/>
+        </w:rPr>
+        <w:t xml:space="preserve">String </w:t>
+      </w:r>
+      <w:r>
+        <w:rPr>
+          <w:rStyle w:val="Variable"/>
+        </w:rPr>
+        <w:t>implementation_name</w:t>
+      </w:r>
+      <w:r>
+        <w:t>, [</w:t>
+      </w:r>
+      <w:r>
+        <w:rPr>
+          <w:rStyle w:val="Type"/>
+        </w:rPr>
+        <w:t xml:space="preserve">String </w:t>
+      </w:r>
+      <w:r>
+        <w:rPr>
+          <w:rStyle w:val="Variable"/>
+        </w:rPr>
+        <w:t>instance_name</w:t>
+      </w:r>
+      <w:r>
+        <w:t>])</w:t>
+      </w:r>
+    </w:p>
+    <w:p>
+      <w:pPr>
+        <w:pStyle w:val="Continuation"/>
+      </w:pPr>
+      <w:r>
+        <w:t>And the board’s</w:t>
+      </w:r>
+    </w:p>
+    <w:p>
+      <w:pPr>
+        <w:pStyle w:val="JavaCode"/>
+      </w:pPr>
+      <w:r>
+        <w:rPr>
+          <w:rStyle w:val="Keyword"/>
+        </w:rPr>
+        <w:t>void</w:t>
+      </w:r>
+      <w:r>
+        <w:t xml:space="preserve"> </w:t>
+      </w:r>
+      <w:r>
+        <w:rPr>
+          <w:rStyle w:val="Definition"/>
+        </w:rPr>
+        <w:t>add_thing</w:t>
+      </w:r>
+      <w:r>
+        <w:t>(</w:t>
+      </w:r>
+      <w:r>
+        <w:rPr>
+          <w:rStyle w:val="Type"/>
+        </w:rPr>
+        <w:t xml:space="preserve">Thing </w:t>
+      </w:r>
+      <w:r>
+        <w:rPr>
+          <w:rStyle w:val="Variable"/>
+        </w:rPr>
+        <w:t>thing</w:t>
+      </w:r>
+      <w:r>
+        <w:t>)</w:t>
+      </w:r>
+    </w:p>
+    <w:p>
+      <w:pPr>
+        <w:pStyle w:val="Continuation"/>
+      </w:pPr>
+      <w:r>
+        <w:t>This adds the new thing to the appropriate list on the board.</w:t>
+      </w:r>
+    </w:p>
+    <w:p>
+      <w:r>
+        <w:t>For detectors (whether hardware or software), the board similarly supports</w:t>
+      </w:r>
+    </w:p>
+    <w:p>
+      <w:pPr>
+        <w:pStyle w:val="JavaCode"/>
+      </w:pPr>
+      <w:r>
+        <w:rPr>
+          <w:rStyle w:val="Keyword"/>
+        </w:rPr>
+        <w:t xml:space="preserve">void </w:t>
+      </w:r>
+      <w:r>
+        <w:rPr>
+          <w:rStyle w:val="Definition"/>
+        </w:rPr>
+        <w:t>add_detector</w:t>
+      </w:r>
+      <w:r>
+        <w:t>(</w:t>
+      </w:r>
+      <w:r>
+        <w:rPr>
+          <w:rStyle w:val="Type"/>
+        </w:rPr>
+        <w:t>Detector</w:t>
+      </w:r>
+      <w:r>
+        <w:t xml:space="preserve"> </w:t>
+      </w:r>
+      <w:r>
+        <w:rPr>
+          <w:rStyle w:val="Variable"/>
+        </w:rPr>
+        <w:t>detector</w:t>
+      </w:r>
+      <w:r>
+        <w:t>)</w:t>
+      </w:r>
+    </w:p>
+    <w:p>
+      <w:pPr>
+        <w:pStyle w:val="JavaCode"/>
+      </w:pPr>
+    </w:p>
+    <w:p>
+      <w:pPr>
+        <w:pStyle w:val="Section"/>
+        <w:framePr w:wrap="around"/>
+      </w:pPr>
+      <w:r>
+        <w:t>Platform Implementation</w:t>
+      </w:r>
+    </w:p>
+    <w:p>
+      <w:r>
+        <w:t>My current thought is that a platform will be implemented by writing a small library in C++, and that this library will suffice for sticking under any language.</w:t>
+      </w:r>
+    </w:p>
+    <w:p>
+      <w:r>
+        <w:lastRenderedPageBreak/>
+        <w:t xml:space="preserve">There will be </w:t>
+      </w:r>
+      <w:r>
+        <w:t>classes mimicking most of the API classes,</w:t>
+      </w:r>
+      <w:r>
+        <w:rPr>
+          <w:rStyle w:val="FootnoteReference"/>
+        </w:rPr>
+        <w:footnoteReference w:id="24"/>
+      </w:r>
+      <w:r>
+        <w:t xml:space="preserve"> as well as for some things like dispensing sequences (which will likely actually be sequences that the API implementation will walk through).</w:t>
+      </w:r>
+    </w:p>
+    <w:p>
+      <w:r>
+        <w:t xml:space="preserve">For memory management purposes, the implementation classes will use shared and weak pointers.  </w:t>
+      </w:r>
+    </w:p>
+    <w:p>
+      <w:r>
+        <w:t>The primary jobs of the implementation are</w:t>
+      </w:r>
+    </w:p>
+    <w:p>
+      <w:pPr>
+        <w:pStyle w:val="ListParagraph"/>
+        <w:numPr>
+          <w:ilvl w:val="0"/>
+          <w:numId w:val="12"/>
+        </w:numPr>
+      </w:pPr>
+      <w:r>
+        <w:t>to list the components of the system (e.g., wells, chillers, magnets) and their associations to one another,</w:t>
+      </w:r>
+    </w:p>
+    <w:p>
+      <w:pPr>
+        <w:pStyle w:val="ListParagraph"/>
+        <w:numPr>
+          <w:ilvl w:val="0"/>
+          <w:numId w:val="12"/>
+        </w:numPr>
+      </w:pPr>
+      <w:r>
+        <w:t xml:space="preserve">to provide characterization values for the board and the components, and </w:t>
+      </w:r>
+    </w:p>
+    <w:p>
+      <w:pPr>
+        <w:pStyle w:val="ListParagraph"/>
+        <w:numPr>
+          <w:ilvl w:val="0"/>
+          <w:numId w:val="12"/>
+        </w:numPr>
+      </w:pPr>
+      <w:r>
+        <w:t>to actually interface with the underlying hardware.</w:t>
+      </w:r>
+    </w:p>
+    <w:p>
+      <w:r>
+        <w:t>The results of the first two will be used to create objects in the target language.  The third will be used by the API implementation to do things like set electrode and magnet states and request heaters and chillers to aim for a particular temperature.</w:t>
+      </w:r>
+    </w:p>
+    <w:p>
+      <w:r>
+        <w:t xml:space="preserve">To handle this last capability, </w:t>
+      </w:r>
+      <w:r>
+        <w:t>two abstract classes are provided:</w:t>
+      </w:r>
+    </w:p>
+    <w:p>
+      <w:pPr>
+        <w:pStyle w:val="JavaCode"/>
+      </w:pPr>
+      <w:r>
+        <w:rPr>
+          <w:rStyle w:val="Keyword"/>
+        </w:rPr>
+        <w:t xml:space="preserve">class </w:t>
+      </w:r>
+      <w:r>
+        <w:rPr>
+          <w:rStyle w:val="Definition"/>
+        </w:rPr>
+        <w:t>settable_state</w:t>
+      </w:r>
+      <w:r>
+        <w:t>&lt;</w:t>
+      </w:r>
+      <w:r>
+        <w:rPr>
+          <w:rStyle w:val="Keyword"/>
+        </w:rPr>
+        <w:t xml:space="preserve">typename </w:t>
+      </w:r>
+      <w:r>
+        <w:rPr>
+          <w:rStyle w:val="Type"/>
+        </w:rPr>
+        <w:t>T</w:t>
+      </w:r>
+      <w:r>
+        <w:t>&gt; {</w:t>
+      </w:r>
+    </w:p>
+    <w:p>
+      <w:pPr>
+        <w:pStyle w:val="JavaCode"/>
+      </w:pPr>
+      <w:r>
+        <w:rPr>
+          <w:rStyle w:val="Keyword"/>
+        </w:rPr>
+        <w:tab/>
+        <w:t xml:space="preserve">virtual void </w:t>
+      </w:r>
+      <w:r>
+        <w:rPr>
+          <w:rStyle w:val="Definition"/>
+        </w:rPr>
+        <w:t>set</w:t>
+      </w:r>
+      <w:r>
+        <w:t>(</w:t>
+      </w:r>
+      <w:r>
+        <w:rPr>
+          <w:rStyle w:val="Keyword"/>
+        </w:rPr>
+        <w:t xml:space="preserve">const </w:t>
+      </w:r>
+      <w:r>
+        <w:rPr>
+          <w:rStyle w:val="Type"/>
+        </w:rPr>
+        <w:t xml:space="preserve">T </w:t>
+      </w:r>
+      <w:r>
+        <w:t>&amp;</w:t>
+      </w:r>
+      <w:r>
+        <w:rPr>
+          <w:rStyle w:val="Variable"/>
+        </w:rPr>
+        <w:t>value</w:t>
+      </w:r>
+      <w:r>
+        <w:t xml:space="preserve">, </w:t>
+      </w:r>
+      <w:r>
+        <w:rPr>
+          <w:rStyle w:val="Keyword"/>
+        </w:rPr>
+        <w:t xml:space="preserve">bool </w:t>
+      </w:r>
+      <w:r>
+        <w:rPr>
+          <w:rStyle w:val="Variable"/>
+        </w:rPr>
+        <w:t>is_gated</w:t>
+      </w:r>
+      <w:r>
+        <w:t>) = 0;</w:t>
+      </w:r>
+    </w:p>
+    <w:p>
+      <w:pPr>
+        <w:pStyle w:val="JavaCode"/>
+      </w:pPr>
+      <w:r>
+        <w:t>};</w:t>
+      </w:r>
+    </w:p>
+    <w:p>
+      <w:pPr>
+        <w:pStyle w:val="JavaCode"/>
+      </w:pPr>
+    </w:p>
+    <w:p>
+      <w:pPr>
+        <w:pStyle w:val="JavaCode"/>
+      </w:pPr>
+      <w:r>
+        <w:rPr>
+          <w:rStyle w:val="Keyword"/>
+        </w:rPr>
+        <w:t xml:space="preserve">class </w:t>
+      </w:r>
+      <w:r>
+        <w:rPr>
+          <w:rStyle w:val="Definition"/>
+        </w:rPr>
+        <w:t>readable_state</w:t>
+      </w:r>
+      <w:r>
+        <w:t>&lt;</w:t>
+      </w:r>
+      <w:r>
+        <w:rPr>
+          <w:rStyle w:val="Keyword"/>
+        </w:rPr>
+        <w:t xml:space="preserve">typename </w:t>
+      </w:r>
+      <w:r>
+        <w:rPr>
+          <w:rStyle w:val="Type"/>
+        </w:rPr>
+        <w:t>T</w:t>
+      </w:r>
+      <w:r>
+        <w:t>&gt; {</w:t>
+      </w:r>
+    </w:p>
+    <w:p>
+      <w:pPr>
+        <w:pStyle w:val="JavaCode"/>
+      </w:pPr>
+      <w:r>
+        <w:rPr>
+          <w:rStyle w:val="Keyword"/>
+        </w:rPr>
+        <w:tab/>
+        <w:t xml:space="preserve">virtual </w:t>
+      </w:r>
+      <w:r>
+        <w:rPr>
+          <w:rStyle w:val="Type"/>
+        </w:rPr>
+        <w:t>T</w:t>
+      </w:r>
+      <w:r>
+        <w:t xml:space="preserve"> </w:t>
+      </w:r>
+      <w:r>
+        <w:rPr>
+          <w:rStyle w:val="Definition"/>
+        </w:rPr>
+        <w:t>read</w:t>
+      </w:r>
+      <w:r>
+        <w:t>() = 0;</w:t>
+      </w:r>
+    </w:p>
+    <w:p>
+      <w:pPr>
+        <w:pStyle w:val="JavaCode"/>
+      </w:pPr>
+      <w:r>
+        <w:t>};</w:t>
+      </w:r>
+    </w:p>
+    <w:p>
+      <w:pPr>
+        <w:pStyle w:val="Continuation"/>
+      </w:pPr>
+      <w:r>
+        <w:t xml:space="preserve">The board implementation will provide, e.g., </w:t>
+      </w:r>
+      <w:r>
+        <w:t>something like</w:t>
+      </w:r>
+    </w:p>
+    <w:p>
+      <w:pPr>
+        <w:pStyle w:val="JavaCode"/>
+      </w:pPr>
+      <w:r>
+        <w:rPr>
+          <w:rStyle w:val="Type"/>
+        </w:rPr>
+        <w:t>shared_ptr&lt;</w:t>
+      </w:r>
+      <w:r>
+        <w:rPr>
+          <w:rStyle w:val="Type"/>
+        </w:rPr>
+        <w:t>settable_state&lt;</w:t>
+      </w:r>
+      <w:r>
+        <w:rPr>
+          <w:rStyle w:val="Type"/>
+        </w:rPr>
+        <w:t>on_off_state</w:t>
+      </w:r>
+      <w:r>
+        <w:rPr>
+          <w:rStyle w:val="Type"/>
+        </w:rPr>
+        <w:t>&gt;</w:t>
+      </w:r>
+      <w:r>
+        <w:rPr>
+          <w:rStyle w:val="Type"/>
+        </w:rPr>
+        <w:t xml:space="preserve">&gt; </w:t>
+      </w:r>
+      <w:r>
+        <w:rPr>
+          <w:rStyle w:val="Definition"/>
+        </w:rPr>
+        <w:t>pad</w:t>
+      </w:r>
+      <w:r>
+        <w:rPr>
+          <w:rStyle w:val="Definition"/>
+        </w:rPr>
+        <w:t>_state</w:t>
+      </w:r>
+      <w:r>
+        <w:t>(</w:t>
+      </w:r>
+      <w:r>
+        <w:rPr>
+          <w:rStyle w:val="Keyword"/>
+        </w:rPr>
+        <w:t>int</w:t>
+      </w:r>
+      <w:r>
+        <w:t xml:space="preserve"> </w:t>
+      </w:r>
+      <w:r>
+        <w:rPr>
+          <w:rStyle w:val="Variable"/>
+        </w:rPr>
+        <w:t>x</w:t>
+      </w:r>
+      <w:r>
+        <w:t xml:space="preserve">, </w:t>
+      </w:r>
+      <w:r>
+        <w:rPr>
+          <w:rStyle w:val="Keyword"/>
+        </w:rPr>
+        <w:t xml:space="preserve">int </w:t>
+      </w:r>
+      <w:r>
+        <w:rPr>
+          <w:rStyle w:val="Variable"/>
+        </w:rPr>
+        <w:t>y</w:t>
+      </w:r>
+      <w:r>
+        <w:t>)</w:t>
+      </w:r>
+      <w:r>
+        <w:t>;</w:t>
+      </w:r>
+    </w:p>
+    <w:p>
+      <w:pPr>
+        <w:pStyle w:val="Continuation"/>
+      </w:pPr>
+      <w:r>
+        <w:t>and it will be up to the implementation to return a subclass that knows how to actually turn the pad’s electrode on and off, either immediately or at the next clock tick.  Similarly, a heater will provide something like</w:t>
+      </w:r>
+    </w:p>
+    <w:p>
+      <w:pPr>
+        <w:pStyle w:val="JavaCode"/>
+      </w:pPr>
+      <w:r>
+        <w:rPr>
+          <w:rStyle w:val="Type"/>
+        </w:rPr>
+        <w:t xml:space="preserve">shared_ptr&lt;settable_state&lt;temperature&gt;&gt; </w:t>
+      </w:r>
+      <w:r>
+        <w:rPr>
+          <w:rStyle w:val="Definition"/>
+        </w:rPr>
+        <w:t>requested_temperature</w:t>
+      </w:r>
+      <w:r>
+        <w:t>();</w:t>
+      </w:r>
+    </w:p>
+    <w:p>
+      <w:pPr>
+        <w:pStyle w:val="JavaCode"/>
+      </w:pPr>
+      <w:r>
+        <w:rPr>
+          <w:rStyle w:val="Type"/>
+        </w:rPr>
+        <w:t xml:space="preserve">shared_ptr&lt;readable_state&lt;temperature&gt;&gt; </w:t>
+      </w:r>
+      <w:r>
+        <w:rPr>
+          <w:rStyle w:val="Definition"/>
+        </w:rPr>
+        <w:t>current_temperature</w:t>
+      </w:r>
+      <w:r>
+        <w:t>();</w:t>
+      </w:r>
+    </w:p>
+    <w:p>
+      <w:pPr>
+        <w:pStyle w:val="Continuation"/>
+      </w:pPr>
+      <w:r>
+        <w:t>The latter can be return a null value, indicating that the heater cannot monitor its current temperature.</w:t>
+      </w:r>
+    </w:p>
+    <w:p>
+      <w:pPr>
+        <w:pStyle w:val="MarginNote"/>
+        <w:framePr w:wrap="around"/>
+      </w:pPr>
+      <w:r>
+        <w:t>Dealing with gated and immediate operations</w:t>
+      </w:r>
+    </w:p>
+    <w:p>
+      <w:r>
+        <w:t>To actually perform gated operations, the board provides</w:t>
+      </w:r>
+    </w:p>
+    <w:p>
+      <w:pPr>
+        <w:pStyle w:val="JavaCode"/>
+      </w:pPr>
+      <w:r>
+        <w:rPr>
+          <w:rStyle w:val="Keyword"/>
+        </w:rPr>
+        <w:t xml:space="preserve">void </w:t>
+      </w:r>
+      <w:r>
+        <w:rPr>
+          <w:rStyle w:val="Definition"/>
+        </w:rPr>
+        <w:t>process_tick</w:t>
+      </w:r>
+      <w:r>
+        <w:t>();</w:t>
+      </w:r>
+    </w:p>
+    <w:p>
+      <w:pPr>
+        <w:pStyle w:val="Continuation"/>
+      </w:pPr>
+      <w:r>
+        <w:t xml:space="preserve">The board is responsible for remembering what gated operations need to be performed when this is called.  For example, if I understand it correctly, OpenDrop boards set all </w:t>
+      </w:r>
+      <w:r>
+        <w:lastRenderedPageBreak/>
+        <w:t>their pad and well electrodes in a single call by passing in a 64-bit integer with one bit per electrode, 1 if the electrode is to be on and 0 otherwise.  This could be implemented as something like:</w:t>
+      </w:r>
+      <w:r>
+        <w:rPr>
+          <w:rStyle w:val="FootnoteReference"/>
+        </w:rPr>
+        <w:footnoteReference w:id="25"/>
+      </w:r>
+    </w:p>
+    <w:p>
+      <w:pPr>
+        <w:pStyle w:val="JavaCode"/>
+      </w:pPr>
+      <w:r>
+        <w:rPr>
+          <w:rStyle w:val="Keyword"/>
+        </w:rPr>
+        <w:t xml:space="preserve">class </w:t>
+      </w:r>
+      <w:r>
+        <w:rPr>
+          <w:rStyle w:val="Definition"/>
+        </w:rPr>
+        <w:t>open_drop</w:t>
+      </w:r>
+      <w:r>
+        <w:rPr>
+          <w:rStyle w:val="Definition"/>
+        </w:rPr>
+        <w:t>_board</w:t>
+      </w:r>
+      <w:r>
+        <w:t xml:space="preserve"> : </w:t>
+      </w:r>
+      <w:r>
+        <w:rPr>
+          <w:rStyle w:val="Keyword"/>
+        </w:rPr>
+        <w:t>public</w:t>
+      </w:r>
+      <w:r>
+        <w:t xml:space="preserve"> </w:t>
+      </w:r>
+      <w:r>
+        <w:rPr>
+          <w:rStyle w:val="Type"/>
+        </w:rPr>
+        <w:t>board</w:t>
+      </w:r>
+      <w:r>
+        <w:t xml:space="preserve"> </w:t>
+      </w:r>
+    </w:p>
+    <w:p>
+      <w:pPr>
+        <w:pStyle w:val="JavaCode"/>
+      </w:pPr>
+      <w:r>
+        <w:t>{</w:t>
+      </w:r>
+    </w:p>
+    <w:p>
+      <w:pPr>
+        <w:pStyle w:val="JavaCode"/>
+      </w:pPr>
+      <w:r>
+        <w:rPr>
+          <w:rStyle w:val="Keyword"/>
+        </w:rPr>
+        <w:tab/>
+        <w:t xml:space="preserve">void </w:t>
+      </w:r>
+      <w:r>
+        <w:rPr>
+          <w:rStyle w:val="Definition"/>
+        </w:rPr>
+        <w:t>set_electrodes</w:t>
+      </w:r>
+      <w:r>
+        <w:t>(</w:t>
+      </w:r>
+      <w:r>
+        <w:rPr>
+          <w:rStyle w:val="Type"/>
+        </w:rPr>
+        <w:t xml:space="preserve">uint64_t </w:t>
+      </w:r>
+      <w:r>
+        <w:rPr>
+          <w:rStyle w:val="Variable"/>
+        </w:rPr>
+        <w:t>states</w:t>
+      </w:r>
+      <w:r>
+        <w:t>);</w:t>
+      </w:r>
+    </w:p>
+    <w:p>
+      <w:pPr>
+        <w:pStyle w:val="JavaCode"/>
+      </w:pPr>
+      <w:r>
+        <w:rPr>
+          <w:rStyle w:val="Keyword"/>
+        </w:rPr>
+        <w:tab/>
+      </w:r>
+      <w:r>
+        <w:rPr>
+          <w:rStyle w:val="Type"/>
+        </w:rPr>
+        <w:t xml:space="preserve">uint64_t </w:t>
+      </w:r>
+      <w:r>
+        <w:rPr>
+          <w:rStyle w:val="Variable"/>
+        </w:rPr>
+        <w:t>current_states</w:t>
+      </w:r>
+      <w:r>
+        <w:t>;</w:t>
+      </w:r>
+    </w:p>
+    <w:p>
+      <w:pPr>
+        <w:pStyle w:val="JavaCode"/>
+      </w:pPr>
+      <w:r>
+        <w:rPr>
+          <w:rStyle w:val="Type"/>
+        </w:rPr>
+        <w:tab/>
+        <w:t xml:space="preserve">uint64_t </w:t>
+      </w:r>
+      <w:r>
+        <w:rPr>
+          <w:rStyle w:val="Variable"/>
+        </w:rPr>
+        <w:t>gated_states</w:t>
+      </w:r>
+      <w:r>
+        <w:t>;</w:t>
+      </w:r>
+    </w:p>
+    <w:p>
+      <w:pPr>
+        <w:pStyle w:val="JavaCode"/>
+      </w:pPr>
+      <w:r>
+        <w:rPr>
+          <w:rStyle w:val="Type"/>
+        </w:rPr>
+        <w:tab/>
+        <w:t xml:space="preserve">uint64_t </w:t>
+      </w:r>
+      <w:r>
+        <w:rPr>
+          <w:rStyle w:val="Variable"/>
+        </w:rPr>
+        <w:t>gated_mask</w:t>
+      </w:r>
+      <w:r>
+        <w:t>;</w:t>
+      </w:r>
+    </w:p>
+    <w:p>
+      <w:pPr>
+        <w:pStyle w:val="JavaCode"/>
+        <w:spacing w:before="240"/>
+      </w:pPr>
+      <w:r>
+        <w:rPr>
+          <w:rStyle w:val="Type"/>
+        </w:rPr>
+        <w:tab/>
+      </w:r>
+      <w:r>
+        <w:rPr>
+          <w:rStyle w:val="Keyword"/>
+        </w:rPr>
+        <w:t xml:space="preserve">void </w:t>
+      </w:r>
+      <w:r>
+        <w:rPr>
+          <w:rStyle w:val="Definition"/>
+        </w:rPr>
+        <w:t>process_tick</w:t>
+      </w:r>
+      <w:r>
+        <w:t xml:space="preserve">() </w:t>
+      </w:r>
+      <w:r>
+        <w:rPr>
+          <w:rStyle w:val="Keyword"/>
+        </w:rPr>
+        <w:t>override</w:t>
+      </w:r>
+      <w:r>
+        <w:t xml:space="preserve"> {</w:t>
+      </w:r>
+    </w:p>
+    <w:p>
+      <w:pPr>
+        <w:pStyle w:val="JavaCode"/>
+      </w:pPr>
+      <w:r>
+        <w:tab/>
+      </w:r>
+      <w:r>
+        <w:tab/>
+        <w:t>current_states &amp;= ~gated_mask;</w:t>
+      </w:r>
+    </w:p>
+    <w:p>
+      <w:pPr>
+        <w:pStyle w:val="JavaCode"/>
+      </w:pPr>
+      <w:r>
+        <w:tab/>
+      </w:r>
+      <w:r>
+        <w:tab/>
+        <w:t>current_states |= gated_states;</w:t>
+      </w:r>
+    </w:p>
+    <w:p>
+      <w:pPr>
+        <w:pStyle w:val="JavaCode"/>
+      </w:pPr>
+      <w:r>
+        <w:tab/>
+      </w:r>
+      <w:r>
+        <w:tab/>
+        <w:t>set_electrodes(current_states);</w:t>
+      </w:r>
+    </w:p>
+    <w:p>
+      <w:pPr>
+        <w:pStyle w:val="JavaCode"/>
+      </w:pPr>
+      <w:r>
+        <w:tab/>
+        <w:t>}</w:t>
+      </w:r>
+    </w:p>
+    <w:p>
+      <w:pPr>
+        <w:pStyle w:val="JavaCode"/>
+      </w:pPr>
+      <w:r>
+        <w:t>};</w:t>
+      </w:r>
+    </w:p>
+    <w:p>
+      <w:pPr>
+        <w:pStyle w:val="JavaCode"/>
+      </w:pPr>
+    </w:p>
+    <w:p>
+      <w:pPr>
+        <w:pStyle w:val="JavaCode"/>
+        <w:rPr>
+          <w:rStyle w:val="Type"/>
+        </w:rPr>
+      </w:pPr>
+      <w:r>
+        <w:rPr>
+          <w:rStyle w:val="Keyword"/>
+        </w:rPr>
+        <w:t xml:space="preserve">class </w:t>
+      </w:r>
+      <w:r>
+        <w:rPr>
+          <w:rStyle w:val="Definition"/>
+        </w:rPr>
+        <w:t>pad</w:t>
+      </w:r>
+      <w:r>
+        <w:t xml:space="preserve"> :</w:t>
+      </w:r>
+      <w:r>
+        <w:rPr>
+          <w:rStyle w:val="Keyword"/>
+        </w:rPr>
+        <w:t xml:space="preserve"> public </w:t>
+      </w:r>
+      <w:r>
+        <w:rPr>
+          <w:rStyle w:val="Type"/>
+        </w:rPr>
+        <w:t>settable_state&lt;on_off_state&gt;</w:t>
+      </w:r>
+      <w:r>
+        <w:rPr>
+          <w:rStyle w:val="Type"/>
+        </w:rPr>
+        <w:t xml:space="preserve"> </w:t>
+      </w:r>
+    </w:p>
+    <w:p>
+      <w:pPr>
+        <w:pStyle w:val="JavaCode"/>
+      </w:pPr>
+      <w:r>
+        <w:t>{</w:t>
+      </w:r>
+    </w:p>
+    <w:p>
+      <w:pPr>
+        <w:pStyle w:val="JavaCode"/>
+      </w:pPr>
+      <w:r>
+        <w:tab/>
+      </w:r>
+      <w:r>
+        <w:rPr>
+          <w:rStyle w:val="Type"/>
+        </w:rPr>
+        <w:t>open_drop_board &amp;</w:t>
+      </w:r>
+      <w:r>
+        <w:rPr>
+          <w:rStyle w:val="Variable"/>
+        </w:rPr>
+        <w:t>_board</w:t>
+      </w:r>
+      <w:r>
+        <w:t>;</w:t>
+      </w:r>
+    </w:p>
+    <w:p>
+      <w:pPr>
+        <w:pStyle w:val="JavaCode"/>
+      </w:pPr>
+      <w:r>
+        <w:rPr>
+          <w:rStyle w:val="Type"/>
+        </w:rPr>
+        <w:tab/>
+      </w:r>
+      <w:r>
+        <w:rPr>
+          <w:rStyle w:val="Keyword"/>
+        </w:rPr>
+        <w:t xml:space="preserve">const </w:t>
+      </w:r>
+      <w:r>
+        <w:rPr>
+          <w:rStyle w:val="Type"/>
+        </w:rPr>
+        <w:t>uint64_t my_mask</w:t>
+      </w:r>
+      <w:r>
+        <w:t>;</w:t>
+      </w:r>
+    </w:p>
+    <w:p>
+      <w:pPr>
+        <w:pStyle w:val="JavaCode"/>
+      </w:pPr>
+    </w:p>
+    <w:p>
+      <w:pPr>
+        <w:pStyle w:val="JavaCode"/>
+      </w:pPr>
+      <w:r>
+        <w:tab/>
+      </w:r>
+      <w:r>
+        <w:rPr>
+          <w:rStyle w:val="Keyword"/>
+        </w:rPr>
+        <w:t xml:space="preserve">void </w:t>
+      </w:r>
+      <w:r>
+        <w:rPr>
+          <w:rStyle w:val="Definition"/>
+        </w:rPr>
+        <w:t>modify_states</w:t>
+      </w:r>
+      <w:r>
+        <w:t>(</w:t>
+      </w:r>
+      <w:r>
+        <w:rPr>
+          <w:rStyle w:val="Type"/>
+        </w:rPr>
+        <w:t>uint64_t</w:t>
+      </w:r>
+      <w:r>
+        <w:t xml:space="preserve"> &amp;</w:t>
+      </w:r>
+      <w:r>
+        <w:rPr>
+          <w:rStyle w:val="Variable"/>
+        </w:rPr>
+        <w:t>states</w:t>
+      </w:r>
+      <w:r>
+        <w:t xml:space="preserve">, </w:t>
+      </w:r>
+      <w:r>
+        <w:rPr>
+          <w:rStyle w:val="Type"/>
+        </w:rPr>
+        <w:t xml:space="preserve">on_off_state </w:t>
+      </w:r>
+      <w:r>
+        <w:rPr>
+          <w:rStyle w:val="Variable"/>
+        </w:rPr>
+        <w:t>s</w:t>
+      </w:r>
+      <w:r>
+        <w:t>) {</w:t>
+      </w:r>
+    </w:p>
+    <w:p>
+      <w:pPr>
+        <w:pStyle w:val="JavaCode"/>
+      </w:pPr>
+      <w:r>
+        <w:rPr>
+          <w:rStyle w:val="Keyword"/>
+        </w:rPr>
+        <w:tab/>
+      </w:r>
+      <w:r>
+        <w:rPr>
+          <w:rStyle w:val="Keyword"/>
+        </w:rPr>
+        <w:tab/>
+        <w:t xml:space="preserve">if </w:t>
+      </w:r>
+      <w:r>
+        <w:t xml:space="preserve">(s == </w:t>
+      </w:r>
+      <w:r>
+        <w:rPr>
+          <w:rStyle w:val="Type"/>
+        </w:rPr>
+        <w:t>on_off_state</w:t>
+      </w:r>
+      <w:r>
+        <w:t>::</w:t>
+      </w:r>
+      <w:r>
+        <w:rPr>
+          <w:rStyle w:val="Keyword"/>
+        </w:rPr>
+        <w:t>on</w:t>
+      </w:r>
+      <w:r>
+        <w:t>) {</w:t>
+      </w:r>
+    </w:p>
+    <w:p>
+      <w:pPr>
+        <w:pStyle w:val="JavaCode"/>
+      </w:pPr>
+      <w:r>
+        <w:rPr>
+          <w:rStyle w:val="Keyword"/>
+        </w:rPr>
+        <w:tab/>
+      </w:r>
+      <w:r>
+        <w:rPr>
+          <w:rStyle w:val="Keyword"/>
+        </w:rPr>
+        <w:tab/>
+      </w:r>
+      <w:r>
+        <w:rPr>
+          <w:rStyle w:val="Keyword"/>
+        </w:rPr>
+        <w:tab/>
+      </w:r>
+      <w:r>
+        <w:t>states |= my_mask;</w:t>
+      </w:r>
+    </w:p>
+    <w:p>
+      <w:pPr>
+        <w:pStyle w:val="JavaCode"/>
+      </w:pPr>
+      <w:r>
+        <w:rPr>
+          <w:rStyle w:val="Keyword"/>
+        </w:rPr>
+        <w:tab/>
+      </w:r>
+      <w:r>
+        <w:rPr>
+          <w:rStyle w:val="Keyword"/>
+        </w:rPr>
+        <w:tab/>
+      </w:r>
+      <w:r>
+        <w:t xml:space="preserve">} </w:t>
+      </w:r>
+      <w:r>
+        <w:rPr>
+          <w:rStyle w:val="Keyword"/>
+        </w:rPr>
+        <w:t>else</w:t>
+      </w:r>
+      <w:r>
+        <w:t xml:space="preserve"> {</w:t>
+      </w:r>
+    </w:p>
+    <w:p>
+      <w:pPr>
+        <w:pStyle w:val="JavaCode"/>
+      </w:pPr>
+      <w:r>
+        <w:tab/>
+      </w:r>
+      <w:r>
+        <w:tab/>
+      </w:r>
+      <w:r>
+        <w:tab/>
+        <w:t>states &amp;= ~my_mask;</w:t>
+      </w:r>
+    </w:p>
+    <w:p>
+      <w:pPr>
+        <w:pStyle w:val="JavaCode"/>
+      </w:pPr>
+      <w:r>
+        <w:tab/>
+      </w:r>
+      <w:r>
+        <w:tab/>
+        <w:t>}</w:t>
+      </w:r>
+    </w:p>
+    <w:p>
+      <w:pPr>
+        <w:pStyle w:val="JavaCode"/>
+      </w:pPr>
+      <w:r>
+        <w:rPr>
+          <w:rStyle w:val="Keyword"/>
+        </w:rPr>
+        <w:tab/>
+      </w:r>
+      <w:r>
+        <w:t>}</w:t>
+      </w:r>
+    </w:p>
+    <w:p>
+      <w:pPr>
+        <w:pStyle w:val="JavaCode"/>
+        <w:spacing w:before="240"/>
+      </w:pPr>
+      <w:r>
+        <w:rPr>
+          <w:rStyle w:val="Keyword"/>
+        </w:rPr>
+        <w:tab/>
+        <w:t xml:space="preserve">void </w:t>
+      </w:r>
+      <w:r>
+        <w:rPr>
+          <w:rStyle w:val="Definition"/>
+        </w:rPr>
+        <w:t>set</w:t>
+      </w:r>
+      <w:r>
+        <w:t>(</w:t>
+      </w:r>
+      <w:r>
+        <w:rPr>
+          <w:rStyle w:val="Keyword"/>
+        </w:rPr>
+        <w:t xml:space="preserve">const </w:t>
+      </w:r>
+      <w:r>
+        <w:rPr>
+          <w:rStyle w:val="Variable"/>
+        </w:rPr>
+        <w:t xml:space="preserve">on_off_state </w:t>
+      </w:r>
+      <w:r>
+        <w:t xml:space="preserve">&amp;s, </w:t>
+      </w:r>
+      <w:r>
+        <w:rPr>
+          <w:rStyle w:val="Keyword"/>
+        </w:rPr>
+        <w:t>bool</w:t>
+      </w:r>
+      <w:r>
+        <w:t xml:space="preserve"> </w:t>
+      </w:r>
+      <w:r>
+        <w:rPr>
+          <w:rStyle w:val="Type"/>
+        </w:rPr>
+        <w:t>gated</w:t>
+      </w:r>
+      <w:r>
+        <w:t xml:space="preserve">) </w:t>
+      </w:r>
+      <w:r>
+        <w:rPr>
+          <w:rStyle w:val="Keyword"/>
+        </w:rPr>
+        <w:t xml:space="preserve">override </w:t>
+      </w:r>
+      <w:r>
+        <w:t>{</w:t>
+      </w:r>
+    </w:p>
+    <w:p>
+      <w:pPr>
+        <w:pStyle w:val="JavaCode"/>
+      </w:pPr>
+      <w:r>
+        <w:rPr>
+          <w:rStyle w:val="Keyword"/>
+        </w:rPr>
+        <w:tab/>
+      </w:r>
+      <w:r>
+        <w:rPr>
+          <w:rStyle w:val="Keyword"/>
+        </w:rPr>
+        <w:tab/>
+        <w:t>if</w:t>
+      </w:r>
+      <w:r>
+        <w:t xml:space="preserve"> (</w:t>
+      </w:r>
+      <w:r>
+        <w:t>gated) {</w:t>
+      </w:r>
+    </w:p>
+    <w:p>
+      <w:pPr>
+        <w:pStyle w:val="JavaCode"/>
+      </w:pPr>
+      <w:r>
+        <w:tab/>
+      </w:r>
+      <w:r>
+        <w:tab/>
+      </w:r>
+      <w:r>
+        <w:tab/>
+        <w:t>_board.gated_mask |= my_mask</w:t>
+      </w:r>
+    </w:p>
+    <w:p>
+      <w:pPr>
+        <w:pStyle w:val="JavaCode"/>
+      </w:pPr>
+      <w:r>
+        <w:tab/>
+      </w:r>
+      <w:r>
+        <w:tab/>
+      </w:r>
+      <w:r>
+        <w:tab/>
+        <w:t>modify_states(_board.gated_states, s);</w:t>
+      </w:r>
+    </w:p>
+    <w:p>
+      <w:pPr>
+        <w:pStyle w:val="JavaCode"/>
+      </w:pPr>
+      <w:r>
+        <w:rPr>
+          <w:rStyle w:val="Keyword"/>
+        </w:rPr>
+        <w:tab/>
+      </w:r>
+      <w:r>
+        <w:rPr>
+          <w:rStyle w:val="Keyword"/>
+        </w:rPr>
+        <w:tab/>
+      </w:r>
+      <w:r>
+        <w:t xml:space="preserve">} </w:t>
+      </w:r>
+      <w:r>
+        <w:rPr>
+          <w:rStyle w:val="Keyword"/>
+        </w:rPr>
+        <w:t>else</w:t>
+      </w:r>
+      <w:r>
+        <w:t xml:space="preserve"> {</w:t>
+      </w:r>
+    </w:p>
+    <w:p>
+      <w:pPr>
+        <w:pStyle w:val="JavaCode"/>
+      </w:pPr>
+      <w:r>
+        <w:tab/>
+      </w:r>
+      <w:r>
+        <w:tab/>
+      </w:r>
+      <w:r>
+        <w:tab/>
+        <w:t>modify_states(_board.current_states, s);</w:t>
+      </w:r>
+    </w:p>
+    <w:p>
+      <w:pPr>
+        <w:pStyle w:val="JavaCode"/>
+      </w:pPr>
+      <w:r>
+        <w:tab/>
+      </w:r>
+      <w:r>
+        <w:tab/>
+      </w:r>
+      <w:r>
+        <w:tab/>
+        <w:t>_board.set_electrodes(_board.current_states);</w:t>
+      </w:r>
+    </w:p>
+    <w:p>
+      <w:pPr>
+        <w:pStyle w:val="JavaCode"/>
+      </w:pPr>
+      <w:r>
+        <w:tab/>
+      </w:r>
+      <w:r>
+        <w:tab/>
+        <w:t>}</w:t>
+      </w:r>
+    </w:p>
+    <w:p>
+      <w:pPr>
+        <w:pStyle w:val="JavaCode"/>
+      </w:pPr>
+      <w:r>
+        <w:rPr>
+          <w:rStyle w:val="Keyword"/>
+        </w:rPr>
+        <w:tab/>
+      </w:r>
+      <w:r>
+        <w:t>}</w:t>
+      </w:r>
+    </w:p>
+    <w:p>
+      <w:pPr>
+        <w:pStyle w:val="JavaCode"/>
+      </w:pPr>
+      <w:r>
+        <w:t>};</w:t>
+      </w:r>
+    </w:p>
+    <w:p>
+      <w:pPr>
+        <w:pStyle w:val="JavaCode"/>
+      </w:pPr>
+    </w:p>
+    <w:p>
+      <w:pPr>
+        <w:pStyle w:val="Section"/>
+        <w:framePr w:wrap="around"/>
+      </w:pPr>
+      <w:r>
+        <w:t>Library Implementation</w:t>
+      </w:r>
+    </w:p>
+    <w:p>
+      <w:r>
+        <w:t>I’m currently waffling on how much of the actual library implementation should be done in the underlying C++ library and how much should be implemented in the target language.  Arguments in favor of doing most of it “underneath” include</w:t>
+      </w:r>
+    </w:p>
+    <w:p>
+      <w:pPr>
+        <w:pStyle w:val="ListParagraph"/>
+        <w:numPr>
+          <w:ilvl w:val="0"/>
+          <w:numId w:val="14"/>
+        </w:numPr>
+      </w:pPr>
+      <w:r>
+        <w:t>C++ will almost certainly have better and more efficient support for concurrency than the target language, and other things (e.g., routing algorithms) are likely better done there.</w:t>
+      </w:r>
+    </w:p>
+    <w:p>
+      <w:pPr>
+        <w:pStyle w:val="ListParagraph"/>
+        <w:numPr>
+          <w:ilvl w:val="0"/>
+          <w:numId w:val="14"/>
+        </w:numPr>
+      </w:pPr>
+      <w:r>
+        <w:t>Anything that’s in the underlying library doesn’t have to be reimplemented for each language, making it easier to retarget the library to new languages.</w:t>
+      </w:r>
+    </w:p>
+    <w:p>
+      <w:r>
+        <w:lastRenderedPageBreak/>
+        <w:t>Arguments against include</w:t>
+      </w:r>
+    </w:p>
+    <w:p>
+      <w:pPr>
+        <w:pStyle w:val="ListParagraph"/>
+        <w:numPr>
+          <w:ilvl w:val="0"/>
+          <w:numId w:val="14"/>
+        </w:numPr>
+      </w:pPr>
+      <w:r>
+        <w:t xml:space="preserve">There’s often a noticeable penalty when calling </w:t>
+      </w:r>
+      <w:r>
+        <w:t>substrate</w:t>
+      </w:r>
+      <w:r>
+        <w:t xml:space="preserve"> code from other languages.</w:t>
+      </w:r>
+    </w:p>
+    <w:p>
+      <w:pPr>
+        <w:pStyle w:val="ListParagraph"/>
+        <w:numPr>
+          <w:ilvl w:val="0"/>
+          <w:numId w:val="14"/>
+        </w:numPr>
+      </w:pPr>
+      <w:r>
+        <w:t xml:space="preserve">It can be a real pain to call “up” from </w:t>
+      </w:r>
+      <w:r>
+        <w:t>substrate</w:t>
+      </w:r>
+      <w:r>
+        <w:t xml:space="preserve"> code</w:t>
+      </w:r>
+      <w:r>
+        <w:t xml:space="preserve"> to superstrate languages, making callbacks difficult (and, in any case, target-language dependent).</w:t>
+      </w:r>
+    </w:p>
+    <w:p>
+      <w:pPr>
+        <w:pStyle w:val="ListParagraph"/>
+        <w:numPr>
+          <w:ilvl w:val="0"/>
+          <w:numId w:val="14"/>
+        </w:numPr>
+      </w:pPr>
+      <w:r>
+        <w:t>Superstrate languages typically have their own memory management, which can be tricky to get right from substrate code.</w:t>
+      </w:r>
+      <w:r>
+        <w:rPr>
+          <w:rStyle w:val="FootnoteReference"/>
+        </w:rPr>
+        <w:footnoteReference w:id="26"/>
+      </w:r>
+    </w:p>
+    <w:p>
+      <w:pPr>
+        <w:pStyle w:val="ListParagraph"/>
+        <w:numPr>
+          <w:ilvl w:val="0"/>
+          <w:numId w:val="14"/>
+        </w:numPr>
+      </w:pPr>
+      <w:r>
+        <w:t>Any standard concurrency/asynchrony model may not feel natural in some target languages.</w:t>
+      </w:r>
+    </w:p>
+    <w:p>
+      <w:r>
+        <w:t xml:space="preserve">Given time, my inclination would be to start with a C++ target—so there are no boundary issues to worry about—and let other target languages implementations layer on top of that and use as much or as little as they find useful.  </w:t>
+      </w:r>
+    </w:p>
+    <w:p>
+      <w:r>
+        <w:t>Unfortunately, it doesn’t appear that C++ is a desired target, and we’re going to want to have at least the first few levels implemented in something</w:t>
+      </w:r>
+      <w:r>
+        <w:rPr>
+          <w:rStyle w:val="FootnoteReference"/>
+        </w:rPr>
+        <w:footnoteReference w:id="27"/>
+      </w:r>
+      <w:r>
+        <w:t xml:space="preserve"> relatively quickly, so it probably makes more sense to go with a minimal core in C++ and implement most of it in the superstrate.</w:t>
       </w:r>
     </w:p>
     <w:sectPr>
@@ -9895,7 +11551,7 @@
       <w:rPr>
         <w:noProof/>
       </w:rPr>
-      <w:t>4/19/2021</w:t>
+      <w:t>4/20/2021</w:t>
     </w:r>
     <w:r>
       <w:fldChar w:fldCharType="end"/>
@@ -9970,7 +11626,7 @@
       <w:rPr>
         <w:noProof/>
       </w:rPr>
-      <w:t>4/19/2021</w:t>
+      <w:t>4/20/2021</w:t>
     </w:r>
     <w:r>
       <w:fldChar w:fldCharType="end"/>
@@ -10212,16 +11868,7 @@
         <w:footnoteRef/>
       </w:r>
       <w:r>
-        <w:t xml:space="preserve"> The current terminology is “dead”, but I worry that that could also be read as a </w:t>
-      </w:r>
-      <w:r>
-        <w:t>referring to a pad whose electrode didn’t work rather than one that is simply not there</w:t>
-      </w:r>
-      <w:r>
-        <w:t xml:space="preserve">.  My second choice, “unavailable” </w:t>
-      </w:r>
-      <w:r>
-        <w:t>has a connotation of transience (e.g., unavailable because there’s a drop on it).</w:t>
+        <w:t xml:space="preserve"> The current terminology is “dead”, but I worry that that could also be read as a referring to a pad whose electrode didn’t work rather than one that is simply not there.  My second choice, “unavailable” has a connotation of transience (e.g., unavailable because there’s a drop on it).</w:t>
       </w:r>
     </w:p>
   </w:footnote>
@@ -10447,6 +12094,106 @@
       </w:r>
       <w:r>
         <w:t xml:space="preserve"> Yes, the details of how this is done are still fuzzy in my head at the moment.</w:t>
+      </w:r>
+    </w:p>
+  </w:footnote>
+  <w:footnote w:id="23">
+    <w:p>
+      <w:pPr>
+        <w:pStyle w:val="FootnoteText"/>
+      </w:pPr>
+      <w:r>
+        <w:rPr>
+          <w:rStyle w:val="FootnoteReference"/>
+        </w:rPr>
+        <w:footnoteRef/>
+      </w:r>
+      <w:r>
+        <w:t xml:space="preserve"> Note to self: This isn’t quite right.  If I want to be able to simulate arbitrary hardware, I still need a way to specify the configuration that I want to simulate.</w:t>
+      </w:r>
+    </w:p>
+  </w:footnote>
+  <w:footnote w:id="24">
+    <w:p>
+      <w:pPr>
+        <w:pStyle w:val="FootnoteText"/>
+      </w:pPr>
+      <w:r>
+        <w:rPr>
+          <w:rStyle w:val="FootnoteReference"/>
+        </w:rPr>
+        <w:footnoteRef/>
+      </w:r>
+      <w:r>
+        <w:t xml:space="preserve"> In C++, these might </w:t>
+      </w:r>
+      <w:r>
+        <w:rPr>
+          <w:i/>
+          <w:iCs/>
+        </w:rPr>
+        <w:t>be</w:t>
+      </w:r>
+      <w:r>
+        <w:t xml:space="preserve"> the API classes</w:t>
+      </w:r>
+    </w:p>
+  </w:footnote>
+  <w:footnote w:id="25">
+    <w:p>
+      <w:pPr>
+        <w:pStyle w:val="FootnoteText"/>
+      </w:pPr>
+      <w:r>
+        <w:rPr>
+          <w:rStyle w:val="FootnoteReference"/>
+        </w:rPr>
+        <w:footnoteRef/>
+      </w:r>
+      <w:r>
+        <w:t xml:space="preserve"> Simplifying and ignoring atomicity.</w:t>
+      </w:r>
+    </w:p>
+  </w:footnote>
+  <w:footnote w:id="26">
+    <w:p>
+      <w:pPr>
+        <w:pStyle w:val="FootnoteText"/>
+      </w:pPr>
+      <w:r>
+        <w:rPr>
+          <w:rStyle w:val="FootnoteReference"/>
+        </w:rPr>
+        <w:footnoteRef/>
+      </w:r>
+      <w:r>
+        <w:t xml:space="preserve"> For my last major project, we had no choice but to bite the bullet and develop a full-fledged garbage collector for C++.  This made things </w:t>
+      </w:r>
+      <w:r>
+        <w:rPr>
+          <w:i/>
+          <w:iCs/>
+        </w:rPr>
+        <w:t>much</w:t>
+      </w:r>
+      <w:r>
+        <w:t xml:space="preserve"> easier, but I don’t think I’d recommend it here.</w:t>
+      </w:r>
+    </w:p>
+  </w:footnote>
+  <w:footnote w:id="27">
+    <w:p>
+      <w:pPr>
+        <w:pStyle w:val="FootnoteText"/>
+      </w:pPr>
+      <w:r>
+        <w:rPr>
+          <w:rStyle w:val="FootnoteReference"/>
+        </w:rPr>
+        <w:footnoteRef/>
+      </w:r>
+      <w:r>
+        <w:t xml:space="preserve"> Probably python, although I might lobby for Java.</w:t>
       </w:r>
     </w:p>
   </w:footnote>
@@ -10462,7 +12209,6 @@
       <w:dataBinding w:prefixMappings="xmlns:ns0='http://purl.org/dc/elements/1.1/' xmlns:ns1='http://schemas.openxmlformats.org/package/2006/metadata/core-properties' " w:xpath="/ns1:coreProperties[1]/ns0:title[1]" w:storeItemID="{6C3C8BC8-F283-45AE-878A-BAB7291924A1}"/>
       <w:text/>
     </w:sdtPr>
-    <w:sdtEndPr/>
     <w:sdtContent>
       <w:p>
         <w:pPr>
@@ -11373,6 +13119,119 @@
     </w:lvl>
   </w:abstractNum>
   <w:abstractNum w:abstractNumId="8" w15:restartNumberingAfterBreak="0">
+    <w:nsid w:val="5FB44C20"/>
+    <w:multiLevelType w:val="hybridMultilevel"/>
+    <w:tmpl w:val="74A8E5E2"/>
+    <w:lvl w:ilvl="0" w:tplc="04090001">
+      <w:start w:val="1"/>
+      <w:numFmt w:val="bullet"/>
+      <w:lvlText w:val=""/>
+      <w:lvlJc w:val="left"/>
+      <w:pPr>
+        <w:ind w:left="720" w:hanging="360"/>
+      </w:pPr>
+      <w:rPr>
+        <w:rFonts w:ascii="Symbol" w:hAnsi="Symbol" w:hint="default"/>
+      </w:rPr>
+    </w:lvl>
+    <w:lvl w:ilvl="1" w:tplc="04090003" w:tentative="1">
+      <w:start w:val="1"/>
+      <w:numFmt w:val="bullet"/>
+      <w:lvlText w:val="o"/>
+      <w:lvlJc w:val="left"/>
+      <w:pPr>
+        <w:ind w:left="1440" w:hanging="360"/>
+      </w:pPr>
+      <w:rPr>
+        <w:rFonts w:ascii="Courier New" w:hAnsi="Courier New" w:cs="Courier New" w:hint="default"/>
+      </w:rPr>
+    </w:lvl>
+    <w:lvl w:ilvl="2" w:tplc="04090005" w:tentative="1">
+      <w:start w:val="1"/>
+      <w:numFmt w:val="bullet"/>
+      <w:lvlText w:val=""/>
+      <w:lvlJc w:val="left"/>
+      <w:pPr>
+        <w:ind w:left="2160" w:hanging="360"/>
+      </w:pPr>
+      <w:rPr>
+        <w:rFonts w:ascii="Wingdings" w:hAnsi="Wingdings" w:hint="default"/>
+      </w:rPr>
+    </w:lvl>
+    <w:lvl w:ilvl="3" w:tplc="04090001" w:tentative="1">
+      <w:start w:val="1"/>
+      <w:numFmt w:val="bullet"/>
+      <w:lvlText w:val=""/>
+      <w:lvlJc w:val="left"/>
+      <w:pPr>
+        <w:ind w:left="2880" w:hanging="360"/>
+      </w:pPr>
+      <w:rPr>
+        <w:rFonts w:ascii="Symbol" w:hAnsi="Symbol" w:hint="default"/>
+      </w:rPr>
+    </w:lvl>
+    <w:lvl w:ilvl="4" w:tplc="04090003" w:tentative="1">
+      <w:start w:val="1"/>
+      <w:numFmt w:val="bullet"/>
+      <w:lvlText w:val="o"/>
+      <w:lvlJc w:val="left"/>
+      <w:pPr>
+        <w:ind w:left="3600" w:hanging="360"/>
+      </w:pPr>
+      <w:rPr>
+        <w:rFonts w:ascii="Courier New" w:hAnsi="Courier New" w:cs="Courier New" w:hint="default"/>
+      </w:rPr>
+    </w:lvl>
+    <w:lvl w:ilvl="5" w:tplc="04090005" w:tentative="1">
+      <w:start w:val="1"/>
+      <w:numFmt w:val="bullet"/>
+      <w:lvlText w:val=""/>
+      <w:lvlJc w:val="left"/>
+      <w:pPr>
+        <w:ind w:left="4320" w:hanging="360"/>
+      </w:pPr>
+      <w:rPr>
+        <w:rFonts w:ascii="Wingdings" w:hAnsi="Wingdings" w:hint="default"/>
+      </w:rPr>
+    </w:lvl>
+    <w:lvl w:ilvl="6" w:tplc="04090001" w:tentative="1">
+      <w:start w:val="1"/>
+      <w:numFmt w:val="bullet"/>
+      <w:lvlText w:val=""/>
+      <w:lvlJc w:val="left"/>
+      <w:pPr>
+        <w:ind w:left="5040" w:hanging="360"/>
+      </w:pPr>
+      <w:rPr>
+        <w:rFonts w:ascii="Symbol" w:hAnsi="Symbol" w:hint="default"/>
+      </w:rPr>
+    </w:lvl>
+    <w:lvl w:ilvl="7" w:tplc="04090003" w:tentative="1">
+      <w:start w:val="1"/>
+      <w:numFmt w:val="bullet"/>
+      <w:lvlText w:val="o"/>
+      <w:lvlJc w:val="left"/>
+      <w:pPr>
+        <w:ind w:left="5760" w:hanging="360"/>
+      </w:pPr>
+      <w:rPr>
+        <w:rFonts w:ascii="Courier New" w:hAnsi="Courier New" w:cs="Courier New" w:hint="default"/>
+      </w:rPr>
+    </w:lvl>
+    <w:lvl w:ilvl="8" w:tplc="04090005" w:tentative="1">
+      <w:start w:val="1"/>
+      <w:numFmt w:val="bullet"/>
+      <w:lvlText w:val=""/>
+      <w:lvlJc w:val="left"/>
+      <w:pPr>
+        <w:ind w:left="6480" w:hanging="360"/>
+      </w:pPr>
+      <w:rPr>
+        <w:rFonts w:ascii="Wingdings" w:hAnsi="Wingdings" w:hint="default"/>
+      </w:rPr>
+    </w:lvl>
+  </w:abstractNum>
+  <w:abstractNum w:abstractNumId="9" w15:restartNumberingAfterBreak="0">
     <w:nsid w:val="6C6A7266"/>
     <w:multiLevelType w:val="hybridMultilevel"/>
     <w:tmpl w:val="F2926EDE"/>
@@ -11461,7 +13320,182 @@
       </w:pPr>
     </w:lvl>
   </w:abstractNum>
-  <w:abstractNum w:abstractNumId="9" w15:restartNumberingAfterBreak="0">
+  <w:abstractNum w:abstractNumId="10" w15:restartNumberingAfterBreak="0">
+    <w:nsid w:val="6CF55202"/>
+    <w:multiLevelType w:val="hybridMultilevel"/>
+    <w:tmpl w:val="DFC290F8"/>
+    <w:lvl w:ilvl="0" w:tplc="0409000F">
+      <w:start w:val="1"/>
+      <w:numFmt w:val="decimal"/>
+      <w:lvlText w:val="%1."/>
+      <w:lvlJc w:val="left"/>
+      <w:pPr>
+        <w:ind w:left="720" w:hanging="360"/>
+      </w:pPr>
+    </w:lvl>
+    <w:lvl w:ilvl="1" w:tplc="04090019" w:tentative="1">
+      <w:start w:val="1"/>
+      <w:numFmt w:val="lowerLetter"/>
+      <w:lvlText w:val="%2."/>
+      <w:lvlJc w:val="left"/>
+      <w:pPr>
+        <w:ind w:left="1440" w:hanging="360"/>
+      </w:pPr>
+    </w:lvl>
+    <w:lvl w:ilvl="2" w:tplc="0409001B" w:tentative="1">
+      <w:start w:val="1"/>
+      <w:numFmt w:val="lowerRoman"/>
+      <w:lvlText w:val="%3."/>
+      <w:lvlJc w:val="right"/>
+      <w:pPr>
+        <w:ind w:left="2160" w:hanging="180"/>
+      </w:pPr>
+    </w:lvl>
+    <w:lvl w:ilvl="3" w:tplc="0409000F" w:tentative="1">
+      <w:start w:val="1"/>
+      <w:numFmt w:val="decimal"/>
+      <w:lvlText w:val="%4."/>
+      <w:lvlJc w:val="left"/>
+      <w:pPr>
+        <w:ind w:left="2880" w:hanging="360"/>
+      </w:pPr>
+    </w:lvl>
+    <w:lvl w:ilvl="4" w:tplc="04090019" w:tentative="1">
+      <w:start w:val="1"/>
+      <w:numFmt w:val="lowerLetter"/>
+      <w:lvlText w:val="%5."/>
+      <w:lvlJc w:val="left"/>
+      <w:pPr>
+        <w:ind w:left="3600" w:hanging="360"/>
+      </w:pPr>
+    </w:lvl>
+    <w:lvl w:ilvl="5" w:tplc="0409001B" w:tentative="1">
+      <w:start w:val="1"/>
+      <w:numFmt w:val="lowerRoman"/>
+      <w:lvlText w:val="%6."/>
+      <w:lvlJc w:val="right"/>
+      <w:pPr>
+        <w:ind w:left="4320" w:hanging="180"/>
+      </w:pPr>
+    </w:lvl>
+    <w:lvl w:ilvl="6" w:tplc="0409000F" w:tentative="1">
+      <w:start w:val="1"/>
+      <w:numFmt w:val="decimal"/>
+      <w:lvlText w:val="%7."/>
+      <w:lvlJc w:val="left"/>
+      <w:pPr>
+        <w:ind w:left="5040" w:hanging="360"/>
+      </w:pPr>
+    </w:lvl>
+    <w:lvl w:ilvl="7" w:tplc="04090019" w:tentative="1">
+      <w:start w:val="1"/>
+      <w:numFmt w:val="lowerLetter"/>
+      <w:lvlText w:val="%8."/>
+      <w:lvlJc w:val="left"/>
+      <w:pPr>
+        <w:ind w:left="5760" w:hanging="360"/>
+      </w:pPr>
+    </w:lvl>
+    <w:lvl w:ilvl="8" w:tplc="0409001B" w:tentative="1">
+      <w:start w:val="1"/>
+      <w:numFmt w:val="lowerRoman"/>
+      <w:lvlText w:val="%9."/>
+      <w:lvlJc w:val="right"/>
+      <w:pPr>
+        <w:ind w:left="6480" w:hanging="180"/>
+      </w:pPr>
+    </w:lvl>
+  </w:abstractNum>
+  <w:abstractNum w:abstractNumId="11" w15:restartNumberingAfterBreak="0">
+    <w:nsid w:val="6FA13E27"/>
+    <w:multiLevelType w:val="hybridMultilevel"/>
+    <w:tmpl w:val="0958E7D4"/>
+    <w:lvl w:ilvl="0" w:tplc="0409000F">
+      <w:start w:val="1"/>
+      <w:numFmt w:val="decimal"/>
+      <w:lvlText w:val="%1."/>
+      <w:lvlJc w:val="left"/>
+      <w:pPr>
+        <w:ind w:left="720" w:hanging="360"/>
+      </w:pPr>
+      <w:rPr>
+        <w:rFonts w:hint="default"/>
+      </w:rPr>
+    </w:lvl>
+    <w:lvl w:ilvl="1" w:tplc="04090019" w:tentative="1">
+      <w:start w:val="1"/>
+      <w:numFmt w:val="lowerLetter"/>
+      <w:lvlText w:val="%2."/>
+      <w:lvlJc w:val="left"/>
+      <w:pPr>
+        <w:ind w:left="1440" w:hanging="360"/>
+      </w:pPr>
+    </w:lvl>
+    <w:lvl w:ilvl="2" w:tplc="0409001B" w:tentative="1">
+      <w:start w:val="1"/>
+      <w:numFmt w:val="lowerRoman"/>
+      <w:lvlText w:val="%3."/>
+      <w:lvlJc w:val="right"/>
+      <w:pPr>
+        <w:ind w:left="2160" w:hanging="180"/>
+      </w:pPr>
+    </w:lvl>
+    <w:lvl w:ilvl="3" w:tplc="0409000F" w:tentative="1">
+      <w:start w:val="1"/>
+      <w:numFmt w:val="decimal"/>
+      <w:lvlText w:val="%4."/>
+      <w:lvlJc w:val="left"/>
+      <w:pPr>
+        <w:ind w:left="2880" w:hanging="360"/>
+      </w:pPr>
+    </w:lvl>
+    <w:lvl w:ilvl="4" w:tplc="04090019" w:tentative="1">
+      <w:start w:val="1"/>
+      <w:numFmt w:val="lowerLetter"/>
+      <w:lvlText w:val="%5."/>
+      <w:lvlJc w:val="left"/>
+      <w:pPr>
+        <w:ind w:left="3600" w:hanging="360"/>
+      </w:pPr>
+    </w:lvl>
+    <w:lvl w:ilvl="5" w:tplc="0409001B" w:tentative="1">
+      <w:start w:val="1"/>
+      <w:numFmt w:val="lowerRoman"/>
+      <w:lvlText w:val="%6."/>
+      <w:lvlJc w:val="right"/>
+      <w:pPr>
+        <w:ind w:left="4320" w:hanging="180"/>
+      </w:pPr>
+    </w:lvl>
+    <w:lvl w:ilvl="6" w:tplc="0409000F" w:tentative="1">
+      <w:start w:val="1"/>
+      <w:numFmt w:val="decimal"/>
+      <w:lvlText w:val="%7."/>
+      <w:lvlJc w:val="left"/>
+      <w:pPr>
+        <w:ind w:left="5040" w:hanging="360"/>
+      </w:pPr>
+    </w:lvl>
+    <w:lvl w:ilvl="7" w:tplc="04090019" w:tentative="1">
+      <w:start w:val="1"/>
+      <w:numFmt w:val="lowerLetter"/>
+      <w:lvlText w:val="%8."/>
+      <w:lvlJc w:val="left"/>
+      <w:pPr>
+        <w:ind w:left="5760" w:hanging="360"/>
+      </w:pPr>
+    </w:lvl>
+    <w:lvl w:ilvl="8" w:tplc="0409001B" w:tentative="1">
+      <w:start w:val="1"/>
+      <w:numFmt w:val="lowerRoman"/>
+      <w:lvlText w:val="%9."/>
+      <w:lvlJc w:val="right"/>
+      <w:pPr>
+        <w:ind w:left="6480" w:hanging="180"/>
+      </w:pPr>
+    </w:lvl>
+  </w:abstractNum>
+  <w:abstractNum w:abstractNumId="12" w15:restartNumberingAfterBreak="0">
     <w:nsid w:val="72CB3549"/>
     <w:multiLevelType w:val="hybridMultilevel"/>
     <w:tmpl w:val="D2D2407A"/>
@@ -11574,7 +13608,7 @@
       </w:rPr>
     </w:lvl>
   </w:abstractNum>
-  <w:abstractNum w:abstractNumId="10" w15:restartNumberingAfterBreak="0">
+  <w:abstractNum w:abstractNumId="13" w15:restartNumberingAfterBreak="0">
     <w:nsid w:val="75580F0A"/>
     <w:multiLevelType w:val="hybridMultilevel"/>
     <w:tmpl w:val="323C935E"/>
@@ -11703,10 +13737,10 @@
     <w:abstractNumId w:val="4"/>
   </w:num>
   <w:num w:numId="6">
-    <w:abstractNumId w:val="9"/>
+    <w:abstractNumId w:val="12"/>
   </w:num>
   <w:num w:numId="7">
-    <w:abstractNumId w:val="10"/>
+    <w:abstractNumId w:val="13"/>
   </w:num>
   <w:num w:numId="8">
     <w:abstractNumId w:val="6"/>
@@ -11715,10 +13749,19 @@
     <w:abstractNumId w:val="3"/>
   </w:num>
   <w:num w:numId="10">
-    <w:abstractNumId w:val="8"/>
+    <w:abstractNumId w:val="9"/>
   </w:num>
   <w:num w:numId="11">
     <w:abstractNumId w:val="2"/>
+  </w:num>
+  <w:num w:numId="12">
+    <w:abstractNumId w:val="11"/>
+  </w:num>
+  <w:num w:numId="13">
+    <w:abstractNumId w:val="10"/>
+  </w:num>
+  <w:num w:numId="14">
+    <w:abstractNumId w:val="8"/>
   </w:num>
   <w:numIdMacAtCleanup w:val="9"/>
 </w:numbering>
@@ -12221,7 +14264,6 @@
   <w:style w:type="character" w:default="1" w:styleId="DefaultParagraphFont">
     <w:name w:val="Default Paragraph Font"/>
     <w:uiPriority w:val="1"/>
-    <w:semiHidden/>
     <w:unhideWhenUsed/>
   </w:style>
   <w:style w:type="table" w:default="1" w:styleId="TableNormal">
@@ -13700,6 +15742,7 @@
     <w:rsid w:val="00354BA2"/>
     <w:rsid w:val="0037254B"/>
     <w:rsid w:val="003A68E6"/>
+    <w:rsid w:val="003C5FE6"/>
     <w:rsid w:val="003D07C2"/>
     <w:rsid w:val="00465AC5"/>
     <w:rsid w:val="004A147B"/>
@@ -13738,6 +15781,7 @@
     <w:rsid w:val="00A26CBE"/>
     <w:rsid w:val="00A833F9"/>
     <w:rsid w:val="00AC0161"/>
+    <w:rsid w:val="00AD1D1D"/>
     <w:rsid w:val="00B96CEC"/>
     <w:rsid w:val="00C2102B"/>
     <w:rsid w:val="00C40B88"/>

</xml_diff>

<commit_message>
Issue #2.  Specifying use of external components in API sketch doc.
</commit_message>
<xml_diff>
--- a/doc/API Sketch.docx
+++ b/doc/API Sketch.docx
@@ -668,6 +668,12 @@
       <w:r>
         <w:t xml:space="preserve"> coordinate has neighbors in the four directions and can tell whether it is within the bounds of the board’s pad array.</w:t>
       </w:r>
+      <w:r>
+        <w:rPr>
+          <w:rStyle w:val="FootnoteReference"/>
+        </w:rPr>
+        <w:footnoteReference w:id="3"/>
+      </w:r>
     </w:p>
     <w:p>
       <w:pPr>
@@ -852,10 +858,14 @@
         <w:rPr>
           <w:rStyle w:val="FootnoteReference"/>
         </w:rPr>
-        <w:footnoteReference w:id="3"/>
-      </w:r>
-      <w:r>
-        <w:t xml:space="preserve">  Like quantities can be compared and added, and quantities can be multiplied by numbers.</w:t>
+        <w:footnoteReference w:id="4"/>
+      </w:r>
+      <w:r>
+        <w:t xml:space="preserve">  Like quantities can be compared and added, </w:t>
+      </w:r>
+      <w:r>
+        <w:lastRenderedPageBreak/>
+        <w:t>and quantities can be multiplied by numbers.</w:t>
       </w:r>
       <w:r>
         <w:t xml:space="preserve">  Units will be provided for at least, e.g., </w:t>
@@ -971,11 +981,7 @@
         <w:t>composition</w:t>
       </w:r>
       <w:r>
-        <w:t xml:space="preserve">, which is a </w:t>
-      </w:r>
-      <w:r>
-        <w:lastRenderedPageBreak/>
-        <w:t xml:space="preserve">mapping from </w:t>
+        <w:t xml:space="preserve">, which is a mapping from </w:t>
       </w:r>
       <w:r>
         <w:rPr>
@@ -1096,7 +1102,7 @@
         <w:rPr>
           <w:rStyle w:val="FootnoteReference"/>
         </w:rPr>
-        <w:footnoteReference w:id="4"/>
+        <w:footnoteReference w:id="5"/>
       </w:r>
       <w:r>
         <w:t xml:space="preserve"> and may contain </w:t>
@@ -1154,7 +1160,13 @@
         <w:t>unknown</w:t>
       </w:r>
       <w:r>
-        <w:t>.  This will be useful for the specification of liquids in wells filled by hand or in wells or pipettor reservoirs asserted to contain an unknown (but sufficient) quantity.</w:t>
+        <w:t xml:space="preserve">.  This will be useful for the specification of liquids in wells filled by hand or in wells or </w:t>
+      </w:r>
+      <w:r>
+        <w:t>reagent block</w:t>
+      </w:r>
+      <w:r>
+        <w:t xml:space="preserve"> reservoirs asserted to contain an unknown (but sufficient) quantity.</w:t>
       </w:r>
     </w:p>
     <w:p>
@@ -1240,7 +1252,7 @@
         <w:rPr>
           <w:rStyle w:val="FootnoteReference"/>
         </w:rPr>
-        <w:footnoteReference w:id="5"/>
+        <w:footnoteReference w:id="6"/>
       </w:r>
       <w:r>
         <w:t xml:space="preserve"> and the intent is to blend in with the languages model.</w:t>
@@ -1394,6 +1406,7 @@
     </w:p>
     <w:p>
       <w:r>
+        <w:lastRenderedPageBreak/>
         <w:t xml:space="preserve">In most cases, the </w:t>
       </w:r>
       <w:r>
@@ -1406,7 +1419,6 @@
         <w:framePr w:wrap="around"/>
       </w:pPr>
       <w:r>
-        <w:lastRenderedPageBreak/>
         <w:t>The board</w:t>
       </w:r>
     </w:p>
@@ -1575,7 +1587,7 @@
         <w:rPr>
           <w:rStyle w:val="FootnoteReference"/>
         </w:rPr>
-        <w:footnoteReference w:id="6"/>
+        <w:footnoteReference w:id="7"/>
       </w:r>
       <w:r>
         <w:t xml:space="preserve">  This can also be thought of as the board’s </w:t>
@@ -1928,6 +1940,7 @@
     </w:p>
     <w:p>
       <w:r>
+        <w:lastRenderedPageBreak/>
         <w:t>The transient state of a pad includes</w:t>
       </w:r>
     </w:p>
@@ -2006,7 +2019,6 @@
         </w:numPr>
       </w:pPr>
       <w:r>
-        <w:lastRenderedPageBreak/>
         <w:t xml:space="preserve">Whether the pad is believed to be </w:t>
       </w:r>
       <w:r>
@@ -2018,6 +2030,46 @@
       </w:r>
       <w:r>
         <w:t xml:space="preserve"> and should be avoided.</w:t>
+      </w:r>
+    </w:p>
+    <w:p>
+      <w:pPr>
+        <w:pStyle w:val="ListParagraph"/>
+        <w:numPr>
+          <w:ilvl w:val="0"/>
+          <w:numId w:val="7"/>
+        </w:numPr>
+      </w:pPr>
+      <w:r>
+        <w:t xml:space="preserve">A pad is considered to be </w:t>
+      </w:r>
+      <w:r>
+        <w:rPr>
+          <w:i/>
+          <w:iCs/>
+        </w:rPr>
+        <w:t>safe</w:t>
+      </w:r>
+      <w:r>
+        <w:t xml:space="preserve"> to move to </w:t>
+      </w:r>
+      <w:r>
+        <w:t xml:space="preserve">from a neighboring pad </w:t>
+      </w:r>
+      <w:r>
+        <w:t xml:space="preserve">if neither it nor any of its (up to </w:t>
+      </w:r>
+      <w:r>
+        <w:t>seven</w:t>
+      </w:r>
+      <w:r>
+        <w:t xml:space="preserve">) </w:t>
+      </w:r>
+      <w:r>
+        <w:t xml:space="preserve">other </w:t>
+      </w:r>
+      <w:r>
+        <w:t>neighboring pads currently contain a drop.</w:t>
       </w:r>
     </w:p>
     <w:p>
@@ -2081,7 +2133,7 @@
         <w:rPr>
           <w:rStyle w:val="FootnoteReference"/>
         </w:rPr>
-        <w:footnoteReference w:id="7"/>
+        <w:footnoteReference w:id="8"/>
       </w:r>
     </w:p>
     <w:p>
@@ -2195,7 +2247,10 @@
         <w:t>.  Note that these other resources may be shared with other wells (and possibly pads)</w:t>
       </w:r>
       <w:r>
-        <w:t>.  For a pipettor, there may be information required to identify the well to the pipettor (e.g., which pipette to use).</w:t>
+        <w:t>.  For a pipettor, there may be information required to identify the well to the pipettor</w:t>
+      </w:r>
+      <w:r>
+        <w:t>.</w:t>
       </w:r>
     </w:p>
     <w:p>
@@ -2288,7 +2343,7 @@
         <w:rPr>
           <w:rStyle w:val="FootnoteReference"/>
         </w:rPr>
-        <w:footnoteReference w:id="8"/>
+        <w:footnoteReference w:id="9"/>
       </w:r>
       <w:r>
         <w:t xml:space="preserve">  Its current state includes the </w:t>
@@ -2325,6 +2380,7 @@
         </w:numPr>
       </w:pPr>
       <w:r>
+        <w:lastRenderedPageBreak/>
         <w:t xml:space="preserve">A list of </w:t>
       </w:r>
       <w:r>
@@ -2341,17 +2397,13 @@
         <w:rPr>
           <w:rStyle w:val="FootnoteReference"/>
         </w:rPr>
-        <w:footnoteReference w:id="9"/>
+        <w:footnoteReference w:id="10"/>
       </w:r>
       <w:r>
         <w:t xml:space="preserve">  These are functional objects that take a requested volume and perform device-level actions that result in a drop (ideally of the requested size) appearing on the well’s exit pad.  </w:t>
       </w:r>
       <w:r>
-        <w:t xml:space="preserve">The first element of </w:t>
-      </w:r>
-      <w:r>
-        <w:lastRenderedPageBreak/>
-        <w:t xml:space="preserve">every such list will be the well’s </w:t>
+        <w:t xml:space="preserve">The first element of every such list will be the well’s </w:t>
       </w:r>
       <w:r>
         <w:rPr>
@@ -2629,7 +2681,7 @@
         <w:rPr>
           <w:rStyle w:val="FootnoteReference"/>
         </w:rPr>
-        <w:footnoteReference w:id="10"/>
+        <w:footnoteReference w:id="11"/>
       </w:r>
       <w:r>
         <w:t xml:space="preserve"> (or </w:t>
@@ -2648,7 +2700,7 @@
         <w:rPr>
           <w:rStyle w:val="FootnoteReference"/>
         </w:rPr>
-        <w:footnoteReference w:id="11"/>
+        <w:footnoteReference w:id="12"/>
       </w:r>
     </w:p>
     <w:p>
@@ -2711,7 +2763,11 @@
         <w:t>accessed</w:t>
       </w:r>
       <w:r>
-        <w:t xml:space="preserve"> either via the board’s </w:t>
+        <w:t xml:space="preserve"> </w:t>
+      </w:r>
+      <w:r>
+        <w:lastRenderedPageBreak/>
+        <w:t xml:space="preserve">either via the board’s </w:t>
       </w:r>
       <w:r>
         <w:t>heater</w:t>
@@ -2749,13 +2805,7 @@
       </w:r>
     </w:p>
     <w:p>
-      <w:pPr>
-        <w:ind w:left="360"/>
-      </w:pPr>
-    </w:p>
-    <w:p>
-      <w:r>
-        <w:lastRenderedPageBreak/>
+      <w:r>
         <w:t>The transient state of a heater includes</w:t>
       </w:r>
     </w:p>
@@ -2981,7 +3031,7 @@
           <w:i/>
           <w:iCs/>
         </w:rPr>
-        <w:footnoteReference w:id="12"/>
+        <w:footnoteReference w:id="13"/>
       </w:r>
       <w:r>
         <w:t xml:space="preserve"> affected by the chiller.  Each such well also carries an association with the chiller, so the chiller can be accessed either via the board’s chiller list (when its index is known) or via the well’s chiller association.</w:t>
@@ -3238,6 +3288,7 @@
     </w:p>
     <w:p>
       <w:r>
+        <w:lastRenderedPageBreak/>
         <w:t>The transient state of a thermometer includes</w:t>
       </w:r>
     </w:p>
@@ -3269,13 +3320,34 @@
         <w:framePr w:wrap="around"/>
       </w:pPr>
       <w:r>
-        <w:lastRenderedPageBreak/>
-        <w:t>Cameras</w:t>
-      </w:r>
-    </w:p>
-    <w:p>
-      <w:r>
-        <w:t>A camera is characterized by</w:t>
+        <w:t>External component</w:t>
+      </w:r>
+      <w:r>
+        <w:t xml:space="preserve"> environment</w:t>
+      </w:r>
+    </w:p>
+    <w:p>
+      <w:r>
+        <w:t>In addition to the parts of the board itself, the system being used may include components outside the board that may be involved in its operation.  This could include things like cameras, spectrometers, pipettors, reagent blocks, centrifuges, or barcode readers.</w:t>
+      </w:r>
+      <w:r>
+        <w:t xml:space="preserve">  Each of these will need to have its own implementation, provided by the manufacturer or someone else, and the system as a whole will need to be configured.</w:t>
+      </w:r>
+    </w:p>
+    <w:p>
+      <w:r>
+        <w:t>In some cases, external components can physically move around the environment (either by use of robotics or under human control), and at times, the position of one component may block the use of others.</w:t>
+      </w:r>
+      <w:r>
+        <w:t xml:space="preserve"> </w:t>
+      </w:r>
+    </w:p>
+    <w:p>
+      <w:r>
+        <w:t>The external component environment</w:t>
+      </w:r>
+      <w:r>
+        <w:t xml:space="preserve"> is characterized by</w:t>
       </w:r>
     </w:p>
     <w:p>
@@ -3287,27 +3359,27 @@
         </w:numPr>
       </w:pPr>
       <w:r>
-        <w:t xml:space="preserve">Its </w:t>
+        <w:t xml:space="preserve">A set of named </w:t>
       </w:r>
       <w:r>
         <w:rPr>
           <w:i/>
           <w:iCs/>
         </w:rPr>
-        <w:t>visible region</w:t>
-      </w:r>
-      <w:r>
-        <w:t xml:space="preserve"> as well as a set of </w:t>
+        <w:t>configurations</w:t>
+      </w:r>
+      <w:r>
+        <w:t xml:space="preserve">, one of which is the </w:t>
       </w:r>
       <w:r>
         <w:rPr>
           <w:i/>
           <w:iCs/>
         </w:rPr>
-        <w:t>occluded regions</w:t>
-      </w:r>
-      <w:r>
-        <w:t xml:space="preserve"> that represent parts of the visible region that it can’t see due to obstructions.</w:t>
+        <w:t>neutral configuration</w:t>
+      </w:r>
+      <w:r>
+        <w:t>.  The neutral configuration is the one the system is assumed to be in at startup and after a reset.</w:t>
       </w:r>
     </w:p>
     <w:p>
@@ -3319,25 +3391,17 @@
         </w:numPr>
       </w:pPr>
       <w:r>
-        <w:t xml:space="preserve">The set of </w:t>
+        <w:t xml:space="preserve">A set of possible </w:t>
       </w:r>
       <w:r>
         <w:rPr>
           <w:i/>
           <w:iCs/>
         </w:rPr>
-        <w:t>wells</w:t>
-      </w:r>
-      <w:r>
-        <w:t xml:space="preserve"> that it can see.</w:t>
-      </w:r>
-    </w:p>
-    <w:p>
-      <w:r>
-        <w:t xml:space="preserve">The transient state of a camera </w:t>
-      </w:r>
-      <w:r>
-        <w:t>includes</w:t>
+        <w:t>transitions</w:t>
+      </w:r>
+      <w:r>
+        <w:t xml:space="preserve"> between configurations.  It must be possible to follow a chain of transitions to get between any two configurations.</w:t>
       </w:r>
     </w:p>
     <w:p>
@@ -3349,34 +3413,17 @@
         </w:numPr>
       </w:pPr>
       <w:r>
-        <w:t>The current image.</w:t>
-      </w:r>
-    </w:p>
-    <w:p>
-      <w:pPr>
-        <w:pStyle w:val="MarginNote"/>
-        <w:framePr w:wrap="around"/>
-      </w:pPr>
-      <w:r>
-        <w:t>Detectors</w:t>
-      </w:r>
-    </w:p>
-    <w:p>
-      <w:r>
-        <w:t>“Detectors” refers to an amorphous class of capabilities for obtaining information about the current state of the board.  Such capabilities will often be purely software (provided by the manufacturer or configured in by the user), but they may also be a view onto idiosyncratic hardware for a particular platform.  Purely software detectors will use other, hardware-provided information, such as that provided by cameras.</w:t>
-      </w:r>
-    </w:p>
-    <w:p>
-      <w:r>
-        <w:t>With detectors, the user may be able to do things like determine the color of the fluid in a drop or well, the precise volume of fluid in a well, or the number of cells of a particular kind in a drop.</w:t>
-      </w:r>
-      <w:r>
-        <w:t xml:space="preserve">  The actual interface to a particular type of detector will be specific to that detector type.  </w:t>
-      </w:r>
-    </w:p>
-    <w:p>
-      <w:r>
-        <w:t>Users will obtain detectors in one of three ways:</w:t>
+        <w:t xml:space="preserve">The </w:t>
+      </w:r>
+      <w:r>
+        <w:rPr>
+          <w:i/>
+          <w:iCs/>
+        </w:rPr>
+        <w:t>transition time</w:t>
+      </w:r>
+      <w:r>
+        <w:t xml:space="preserve"> for any transition. This includes any required settling time before the external components can be used in the resulting configuration.</w:t>
       </w:r>
     </w:p>
     <w:p>
@@ -3388,17 +3435,18 @@
         </w:numPr>
       </w:pPr>
       <w:r>
-        <w:t xml:space="preserve">by walking the board’s list of detectors and asking (e.g., via Java’s </w:t>
-      </w:r>
-      <w:r>
-        <w:rPr>
-          <w:b/>
-          <w:bCs/>
-        </w:rPr>
-        <w:t>instanceof</w:t>
-      </w:r>
-      <w:r>
-        <w:t xml:space="preserve"> operator) whether the detector is of the desired class,</w:t>
+        <w:t>The set of external components usable in each configuration.  This can also be obtained as the set of components in which each external component is usable.</w:t>
+      </w:r>
+      <w:r>
+        <w:rPr>
+          <w:rStyle w:val="FootnoteReference"/>
+        </w:rPr>
+        <w:footnoteReference w:id="14"/>
+      </w:r>
+    </w:p>
+    <w:p>
+      <w:r>
+        <w:t>The transient state of the external component environment includes</w:t>
       </w:r>
     </w:p>
     <w:p>
@@ -3410,7 +3458,17 @@
         </w:numPr>
       </w:pPr>
       <w:r>
-        <w:t>by using a state variable provided by a particular manufacturer’s board interface, or</w:t>
+        <w:t xml:space="preserve">Its </w:t>
+      </w:r>
+      <w:r>
+        <w:rPr>
+          <w:i/>
+          <w:iCs/>
+        </w:rPr>
+        <w:t>current configuration</w:t>
+      </w:r>
+      <w:r>
+        <w:t>, if it has one.</w:t>
       </w:r>
     </w:p>
     <w:p>
@@ -3422,32 +3480,27 @@
         </w:numPr>
       </w:pPr>
       <w:r>
-        <w:t>by being the one to create the detector and install it in the board.</w:t>
-      </w:r>
-    </w:p>
-    <w:p>
-      <w:pPr>
-        <w:pStyle w:val="MarginNote"/>
-        <w:framePr w:wrap="around"/>
-      </w:pPr>
-      <w:r>
-        <w:t>Pipettors</w:t>
-      </w:r>
-    </w:p>
-    <w:p>
-      <w:r>
-        <w:t>Pipettors are any means of adding liquid to wells or removing liquid from them.  This includes by using a user interface to request that a human do so.</w:t>
-      </w:r>
-      <w:r>
-        <w:rPr>
-          <w:rStyle w:val="FootnoteReference"/>
-        </w:rPr>
-        <w:footnoteReference w:id="13"/>
-      </w:r>
-    </w:p>
-    <w:p>
-      <w:r>
-        <w:t>A pipettor is characterized by</w:t>
+        <w:t xml:space="preserve">Its </w:t>
+      </w:r>
+      <w:r>
+        <w:rPr>
+          <w:i/>
+          <w:iCs/>
+        </w:rPr>
+        <w:t>current transition</w:t>
+      </w:r>
+      <w:r>
+        <w:t xml:space="preserve"> and </w:t>
+      </w:r>
+      <w:r>
+        <w:rPr>
+          <w:i/>
+          <w:iCs/>
+        </w:rPr>
+        <w:t>remaining transition time</w:t>
+      </w:r>
+      <w:r>
+        <w:t>, if it is in motion.</w:t>
       </w:r>
     </w:p>
     <w:p>
@@ -3459,50 +3512,46 @@
         </w:numPr>
       </w:pPr>
       <w:r>
-        <w:t xml:space="preserve">Its </w:t>
+        <w:t xml:space="preserve">A queue of </w:t>
       </w:r>
       <w:r>
         <w:rPr>
           <w:i/>
           <w:iCs/>
         </w:rPr>
-        <w:t xml:space="preserve">fill rate </w:t>
-      </w:r>
-      <w:r>
-        <w:t xml:space="preserve">and </w:t>
-      </w:r>
-      <w:r>
-        <w:rPr>
-          <w:i/>
-          <w:iCs/>
-        </w:rPr>
-        <w:t>extraction rate</w:t>
-      </w:r>
-      <w:r>
-        <w:t>, expressed in terms of volume/time</w:t>
-      </w:r>
-      <w:r>
-        <w:t xml:space="preserve">, assuming the pipettor is in position.  (If the fact that the volumes are so small means that they don’t really matter, we could just use </w:t>
-      </w:r>
-      <w:r>
-        <w:rPr>
-          <w:i/>
-          <w:iCs/>
-        </w:rPr>
-        <w:t>fill time</w:t>
-      </w:r>
-      <w:r>
-        <w:t xml:space="preserve"> and </w:t>
-      </w:r>
-      <w:r>
-        <w:rPr>
-          <w:i/>
-          <w:iCs/>
-        </w:rPr>
-        <w:t>extraction time</w:t>
-      </w:r>
-      <w:r>
-        <w:t>.)</w:t>
+        <w:t>required configurations</w:t>
+      </w:r>
+      <w:r>
+        <w:t>, potentially including the current configuration or the result of the current transition, each paired with the number of requests for that configuration.  Requests for a configuration will increment the request number if the configuration is in the queue and add the configuration to the end if not.</w:t>
+      </w:r>
+      <w:r>
+        <w:t xml:space="preserve">  Requests to use an external component will be considered as requests to use any of their usable configurations and will preferentially choose one closest to the head of the queue.</w:t>
+      </w:r>
+    </w:p>
+    <w:p>
+      <w:pPr>
+        <w:ind w:left="360"/>
+      </w:pPr>
+    </w:p>
+    <w:p>
+      <w:pPr>
+        <w:pStyle w:val="MarginNote"/>
+        <w:framePr w:wrap="around"/>
+        <w:rPr>
+          <w:lang w:val="es-419"/>
+        </w:rPr>
+      </w:pPr>
+      <w:r>
+        <w:rPr>
+          <w:lang w:val="es-419"/>
+        </w:rPr>
+        <w:lastRenderedPageBreak/>
+        <w:t>Cameras</w:t>
+      </w:r>
+    </w:p>
+    <w:p>
+      <w:r>
+        <w:t>A camera is characterized by</w:t>
       </w:r>
     </w:p>
     <w:p>
@@ -3514,30 +3563,27 @@
         </w:numPr>
       </w:pPr>
       <w:r>
-        <w:t xml:space="preserve">The number of </w:t>
+        <w:t xml:space="preserve">Its </w:t>
       </w:r>
       <w:r>
         <w:rPr>
           <w:i/>
           <w:iCs/>
         </w:rPr>
-        <w:t>reservoirs</w:t>
-      </w:r>
-      <w:r>
-        <w:t xml:space="preserve"> it contains</w:t>
-      </w:r>
-      <w:r>
-        <w:t xml:space="preserve"> along with their </w:t>
+        <w:t>visible region</w:t>
+      </w:r>
+      <w:r>
+        <w:t xml:space="preserve"> as well as a set of </w:t>
       </w:r>
       <w:r>
         <w:rPr>
           <w:i/>
           <w:iCs/>
         </w:rPr>
-        <w:t>capacities</w:t>
-      </w:r>
-      <w:r>
-        <w:t>.</w:t>
+        <w:t>occluded regions</w:t>
+      </w:r>
+      <w:r>
+        <w:t xml:space="preserve"> that represent parts of the visible region that it can’t see due to obstructions.</w:t>
       </w:r>
     </w:p>
     <w:p>
@@ -3549,27 +3595,17 @@
         </w:numPr>
       </w:pPr>
       <w:r>
-        <w:t xml:space="preserve">The presence or absence of a </w:t>
+        <w:t xml:space="preserve">The set of </w:t>
       </w:r>
       <w:r>
         <w:rPr>
           <w:i/>
           <w:iCs/>
         </w:rPr>
-        <w:t>waste reservoir</w:t>
-      </w:r>
-      <w:r>
-        <w:t xml:space="preserve"> (or </w:t>
-      </w:r>
-      <w:r>
-        <w:rPr>
-          <w:i/>
-          <w:iCs/>
-        </w:rPr>
-        <w:t>drain</w:t>
-      </w:r>
-      <w:r>
-        <w:t>).</w:t>
+        <w:t>wells</w:t>
+      </w:r>
+      <w:r>
+        <w:t xml:space="preserve"> that it can see.</w:t>
       </w:r>
     </w:p>
     <w:p>
@@ -3581,18 +3617,25 @@
         </w:numPr>
       </w:pPr>
       <w:r>
-        <w:lastRenderedPageBreak/>
-        <w:t xml:space="preserve">A collection of sets of </w:t>
+        <w:t xml:space="preserve">Its </w:t>
       </w:r>
       <w:r>
         <w:rPr>
           <w:i/>
           <w:iCs/>
         </w:rPr>
-        <w:t>simultaneous well groups</w:t>
-      </w:r>
-      <w:r>
-        <w:t>.  This is useful for the case in which a single pipettor can simultaneously fill, e.g., the four wells on one side of a board or, by moving, the four wells on the other side of the board.</w:t>
+        <w:t>resolution</w:t>
+      </w:r>
+      <w:r>
+        <w:t>.</w:t>
+      </w:r>
+    </w:p>
+    <w:p>
+      <w:r>
+        <w:t xml:space="preserve">The transient state of a camera </w:t>
+      </w:r>
+      <w:r>
+        <w:t>includes</w:t>
       </w:r>
     </w:p>
     <w:p>
@@ -3604,22 +3647,21 @@
         </w:numPr>
       </w:pPr>
       <w:r>
-        <w:t xml:space="preserve">The </w:t>
-      </w:r>
-      <w:r>
-        <w:rPr>
-          <w:i/>
-          <w:iCs/>
-        </w:rPr>
-        <w:t>movement time</w:t>
-      </w:r>
-      <w:r>
-        <w:t xml:space="preserve"> required to switch between one simultaneous well group to another, assuming that no fluid transfer is in progress.</w:t>
-      </w:r>
-    </w:p>
-    <w:p>
-      <w:r>
-        <w:t>The transient state of a pipettor includes</w:t>
+        <w:t>The current image.</w:t>
+      </w:r>
+    </w:p>
+    <w:p>
+      <w:pPr>
+        <w:pStyle w:val="MarginNote"/>
+        <w:framePr w:wrap="around"/>
+      </w:pPr>
+      <w:r>
+        <w:t>Spectrometers (fluorescence detectors)</w:t>
+      </w:r>
+    </w:p>
+    <w:p>
+      <w:r>
+        <w:t>A spectrometer (or fluorescence detector) is characterized by</w:t>
       </w:r>
     </w:p>
     <w:p>
@@ -3638,10 +3680,10 @@
           <w:i/>
           <w:iCs/>
         </w:rPr>
-        <w:t>current well group</w:t>
-      </w:r>
-      <w:r>
-        <w:t xml:space="preserve"> that it is positioned to use (if any).</w:t>
+        <w:t>number of simultaneous readings</w:t>
+      </w:r>
+      <w:r>
+        <w:t xml:space="preserve"> it can take.</w:t>
       </w:r>
     </w:p>
     <w:p>
@@ -3660,10 +3702,10 @@
           <w:i/>
           <w:iCs/>
         </w:rPr>
-        <w:t>current contents</w:t>
-      </w:r>
-      <w:r>
-        <w:t xml:space="preserve"> (as a liquid, i.e., a reagent and volume) in each of its reservoirs.</w:t>
+        <w:t>range of wavelengths</w:t>
+      </w:r>
+      <w:r>
+        <w:t xml:space="preserve"> it supports</w:t>
       </w:r>
     </w:p>
     <w:p>
@@ -3675,61 +3717,17 @@
         </w:numPr>
       </w:pPr>
       <w:r>
-        <w:t xml:space="preserve">Whether it is </w:t>
+        <w:t xml:space="preserve">The </w:t>
       </w:r>
       <w:r>
         <w:rPr>
           <w:i/>
           <w:iCs/>
         </w:rPr>
-        <w:t>currently transferring</w:t>
-      </w:r>
-      <w:r>
-        <w:t xml:space="preserve"> fluid and an estimate of the </w:t>
-      </w:r>
-      <w:r>
-        <w:rPr>
-          <w:i/>
-          <w:iCs/>
-        </w:rPr>
-        <w:t>time remaining</w:t>
-      </w:r>
-      <w:r>
-        <w:t xml:space="preserve"> until current transfers are complete.</w:t>
-      </w:r>
-    </w:p>
-    <w:p>
-      <w:r>
-        <w:t xml:space="preserve">Requests on a pipettor that require a different simultaneous well group than the current one will be queued and may be preempted by subsequent requests that can be satisfied by the current well group or one earlier in the queue.  </w:t>
-      </w:r>
-    </w:p>
-    <w:p>
-      <w:pPr>
-        <w:pStyle w:val="Section"/>
-        <w:framePr w:wrap="around"/>
-      </w:pPr>
-      <w:r>
-        <w:t xml:space="preserve">Dealing with </w:t>
-      </w:r>
-      <w:r>
-        <w:t>A</w:t>
-      </w:r>
-      <w:r>
-        <w:t>synchrony</w:t>
-      </w:r>
-    </w:p>
-    <w:p>
-      <w:r>
-        <w:t xml:space="preserve">Most operations that involve drop motion or that otherwise may take a nontrivial amount of time to complete (e.g., heating a well) come in </w:t>
-      </w:r>
-      <w:r>
-        <w:t xml:space="preserve">up to </w:t>
-      </w:r>
-      <w:r>
-        <w:t>five</w:t>
-      </w:r>
-      <w:r>
-        <w:t xml:space="preserve"> varieties:</w:t>
+        <w:t>reading time</w:t>
+      </w:r>
+      <w:r>
+        <w:t xml:space="preserve"> required to obtain a reading.</w:t>
       </w:r>
     </w:p>
     <w:p>
@@ -3741,17 +3739,18 @@
         </w:numPr>
       </w:pPr>
       <w:r>
-        <w:t xml:space="preserve">A </w:t>
-      </w:r>
-      <w:r>
-        <w:rPr>
-          <w:i/>
-          <w:iCs/>
-        </w:rPr>
-        <w:t>normal</w:t>
-      </w:r>
-      <w:r>
-        <w:t xml:space="preserve"> operation pauses computation until the operation is complete, returning its value.</w:t>
+        <w:t xml:space="preserve">The set of pads </w:t>
+      </w:r>
+      <w:r>
+        <w:t>and</w:t>
+      </w:r>
+      <w:r>
+        <w:t xml:space="preserve"> wells that it can take readings on.</w:t>
+      </w:r>
+    </w:p>
+    <w:p>
+      <w:r>
+        <w:t>The transient state of a spectrometer includes</w:t>
       </w:r>
     </w:p>
     <w:p>
@@ -3763,17 +3762,34 @@
         </w:numPr>
       </w:pPr>
       <w:r>
-        <w:t xml:space="preserve">A </w:t>
-      </w:r>
-      <w:r>
-        <w:rPr>
-          <w:i/>
-          <w:iCs/>
-        </w:rPr>
-        <w:t>requested</w:t>
-      </w:r>
-      <w:r>
-        <w:t xml:space="preserve"> operation initiates the action and returns immediately, even though the operation isn’t complete.  If the value is known at call time, it will be returned, otherwise the operation has no value.</w:t>
+        <w:t>Its most recent reading, including the pad or well, the wavelengths, and the levels seen at those wavelengths.</w:t>
+      </w:r>
+    </w:p>
+    <w:p>
+      <w:pPr>
+        <w:pStyle w:val="MarginNote"/>
+        <w:framePr w:wrap="around"/>
+      </w:pPr>
+      <w:r>
+        <w:t>Detectors</w:t>
+      </w:r>
+    </w:p>
+    <w:p>
+      <w:r>
+        <w:t>“Detectors” refers to an amorphous class of capabilities for obtaining information about the current state of the board.  Such capabilities will often be purely software (provided by the manufacturer or configured in by the user), but they may also be a view onto idiosyncratic hardware for a particular platform.  Purely software detectors will use other, hardware-provided information, such as that provided by cameras.</w:t>
+      </w:r>
+    </w:p>
+    <w:p>
+      <w:r>
+        <w:t>With detectors, the user may be able to do things like determine the color of the fluid in a drop or well, the precise volume of fluid in a well, or the number of cells of a particular kind in a drop.</w:t>
+      </w:r>
+      <w:r>
+        <w:t xml:space="preserve">  The actual interface to a particular type of detector will be specific to that detector type.  </w:t>
+      </w:r>
+    </w:p>
+    <w:p>
+      <w:r>
+        <w:t>Users will obtain detectors in one of three ways:</w:t>
       </w:r>
     </w:p>
     <w:p>
@@ -3785,20 +3801,17 @@
         </w:numPr>
       </w:pPr>
       <w:r>
-        <w:t xml:space="preserve">An </w:t>
-      </w:r>
-      <w:r>
-        <w:rPr>
-          <w:i/>
-          <w:iCs/>
-        </w:rPr>
-        <w:t>asynchronous</w:t>
-      </w:r>
-      <w:r>
-        <w:t xml:space="preserve"> operation starts its operation asynchronously and returns a future that can be used to determine whether the operation is still in progress, to wait for it to complete, and to obtain its value after completion.</w:t>
-      </w:r>
-      <w:r>
-        <w:t xml:space="preserve"> </w:t>
+        <w:t xml:space="preserve">by walking the board’s list of detectors and asking (e.g., via Java’s </w:t>
+      </w:r>
+      <w:r>
+        <w:rPr>
+          <w:b/>
+          <w:bCs/>
+        </w:rPr>
+        <w:t>instanceof</w:t>
+      </w:r>
+      <w:r>
+        <w:t xml:space="preserve"> operator) whether the detector is of the desired class,</w:t>
       </w:r>
     </w:p>
     <w:p>
@@ -3810,39 +3823,7 @@
         </w:numPr>
       </w:pPr>
       <w:r>
-        <w:t xml:space="preserve">A </w:t>
-      </w:r>
-      <w:r>
-        <w:rPr>
-          <w:i/>
-          <w:iCs/>
-        </w:rPr>
-        <w:t>gated</w:t>
-      </w:r>
-      <w:r>
-        <w:t xml:space="preserve"> operation schedules its operation (or, at least, the first stage of it) to take place </w:t>
-      </w:r>
-      <w:r>
-        <w:t>at</w:t>
-      </w:r>
-      <w:r>
-        <w:t xml:space="preserve"> the next </w:t>
-      </w:r>
-      <w:r>
-        <w:rPr>
-          <w:i/>
-          <w:iCs/>
-        </w:rPr>
-        <w:t>clock tick</w:t>
-      </w:r>
-      <w:r>
-        <w:t>.</w:t>
-      </w:r>
-      <w:r>
-        <w:t xml:space="preserve">  It returns a future that will complete </w:t>
-      </w:r>
-      <w:r>
-        <w:t>just before the clock tick following the completion of the operation.</w:t>
+        <w:t>by using a state variable provided by a particular manufacturer’s board interface, or</w:t>
       </w:r>
     </w:p>
     <w:p>
@@ -3854,13 +3835,529 @@
         </w:numPr>
       </w:pPr>
       <w:r>
-        <w:t xml:space="preserve">A </w:t>
+        <w:t>by being the one to create the detector and install it in the board.</w:t>
+      </w:r>
+    </w:p>
+    <w:p/>
+    <w:p/>
+    <w:p/>
+    <w:p>
+      <w:pPr>
+        <w:pStyle w:val="MarginNote"/>
+        <w:framePr w:wrap="around"/>
+      </w:pPr>
+      <w:r>
+        <w:lastRenderedPageBreak/>
+        <w:t>Pipettors</w:t>
+      </w:r>
+    </w:p>
+    <w:p>
+      <w:r>
+        <w:t xml:space="preserve">Pipettors are any means of </w:t>
+      </w:r>
+      <w:r>
+        <w:t>moving liquid between wells</w:t>
+      </w:r>
+      <w:r>
+        <w:rPr>
+          <w:rStyle w:val="FootnoteReference"/>
+        </w:rPr>
+        <w:footnoteReference w:id="15"/>
+      </w:r>
+      <w:r>
+        <w:t xml:space="preserve"> and external components such as reagent blocks</w:t>
+      </w:r>
+      <w:r>
+        <w:rPr>
+          <w:rStyle w:val="FootnoteReference"/>
+        </w:rPr>
+        <w:footnoteReference w:id="16"/>
+      </w:r>
+      <w:r>
+        <w:t xml:space="preserve"> or centrifuges.</w:t>
+      </w:r>
+      <w:r>
+        <w:t xml:space="preserve">  This includes by using a user interface to request that a human do so.</w:t>
+      </w:r>
+      <w:r>
+        <w:rPr>
+          <w:rStyle w:val="FootnoteReference"/>
+        </w:rPr>
+        <w:footnoteReference w:id="17"/>
+      </w:r>
+    </w:p>
+    <w:p>
+      <w:r>
+        <w:t>A pipettor is characterized by</w:t>
+      </w:r>
+    </w:p>
+    <w:p>
+      <w:pPr>
+        <w:pStyle w:val="ListParagraph"/>
+        <w:numPr>
+          <w:ilvl w:val="0"/>
+          <w:numId w:val="8"/>
+        </w:numPr>
+      </w:pPr>
+      <w:r>
+        <w:t xml:space="preserve">The </w:t>
       </w:r>
       <w:r>
         <w:rPr>
           <w:i/>
           <w:iCs/>
         </w:rPr>
+        <w:t>number of simultaneous transfers</w:t>
+      </w:r>
+      <w:r>
+        <w:t xml:space="preserve"> it can make (e.g., the number of pipetting arms on a robot).</w:t>
+      </w:r>
+      <w:r>
+        <w:rPr>
+          <w:rStyle w:val="FootnoteReference"/>
+        </w:rPr>
+        <w:footnoteReference w:id="18"/>
+      </w:r>
+    </w:p>
+    <w:p>
+      <w:pPr>
+        <w:pStyle w:val="ListParagraph"/>
+        <w:numPr>
+          <w:ilvl w:val="0"/>
+          <w:numId w:val="8"/>
+        </w:numPr>
+      </w:pPr>
+      <w:r>
+        <w:t xml:space="preserve">The time required </w:t>
+      </w:r>
+      <w:r>
+        <w:t>between the initiation of one request on an arm and the next request on the same arm.</w:t>
+      </w:r>
+    </w:p>
+    <w:p>
+      <w:pPr>
+        <w:pStyle w:val="ListParagraph"/>
+        <w:numPr>
+          <w:ilvl w:val="0"/>
+          <w:numId w:val="8"/>
+        </w:numPr>
+      </w:pPr>
+      <w:r>
+        <w:t>The time required between the initiation of a request to move liquid to a well and the time the liquid is in the well.  This may be less than the inter-request time as the latter may require motion to a neutral position.</w:t>
+      </w:r>
+    </w:p>
+    <w:p>
+      <w:pPr>
+        <w:pStyle w:val="ListParagraph"/>
+        <w:numPr>
+          <w:ilvl w:val="0"/>
+          <w:numId w:val="8"/>
+        </w:numPr>
+      </w:pPr>
+      <w:r>
+        <w:t>The time required between the initiation of a request to move liquid from a well and the time the liquid is no longer in the well.</w:t>
+      </w:r>
+    </w:p>
+    <w:p>
+      <w:pPr>
+        <w:pStyle w:val="ListParagraph"/>
+        <w:numPr>
+          <w:ilvl w:val="0"/>
+          <w:numId w:val="8"/>
+        </w:numPr>
+      </w:pPr>
+      <w:r>
+        <w:t>The set of external components it can transfer liquid to and from.</w:t>
+      </w:r>
+    </w:p>
+    <w:p>
+      <w:r>
+        <w:t>The transient state of a pipettor includes</w:t>
+      </w:r>
+    </w:p>
+    <w:p>
+      <w:pPr>
+        <w:pStyle w:val="ListParagraph"/>
+        <w:numPr>
+          <w:ilvl w:val="0"/>
+          <w:numId w:val="8"/>
+        </w:numPr>
+      </w:pPr>
+      <w:r>
+        <w:t>Any in-progress transfer requests and an estimate of the remaining time for each.</w:t>
+      </w:r>
+    </w:p>
+    <w:p>
+      <w:pPr>
+        <w:pStyle w:val="ListParagraph"/>
+        <w:numPr>
+          <w:ilvl w:val="0"/>
+          <w:numId w:val="8"/>
+        </w:numPr>
+      </w:pPr>
+      <w:r>
+        <w:t>A queue of pending transfer requests and an estimate of the time required to process the queue.  Note that if the pipettor is not usable in the current environment configuration, this estimate will be from the time it becomes usable.</w:t>
+      </w:r>
+    </w:p>
+    <w:p>
+      <w:pPr>
+        <w:pStyle w:val="MarginNote"/>
+        <w:framePr w:wrap="around"/>
+      </w:pPr>
+      <w:r>
+        <w:t>Reagent blocks</w:t>
+      </w:r>
+    </w:p>
+    <w:p>
+      <w:r>
+        <w:t xml:space="preserve">A reagent block (or whatever it’s actually called) is a rectangular array of </w:t>
+      </w:r>
+      <w:r>
+        <w:t xml:space="preserve">reservoirs (e.g., </w:t>
+      </w:r>
+      <w:r>
+        <w:t>test tubes</w:t>
+      </w:r>
+      <w:r>
+        <w:t>)</w:t>
+      </w:r>
+      <w:r>
+        <w:t>, indexed by XY coordinates, that can be used as the source or sink for reagents in wells.</w:t>
+      </w:r>
+    </w:p>
+    <w:p/>
+    <w:p>
+      <w:r>
+        <w:lastRenderedPageBreak/>
+        <w:t>A reagent block is characterized by</w:t>
+      </w:r>
+    </w:p>
+    <w:p>
+      <w:pPr>
+        <w:pStyle w:val="ListParagraph"/>
+        <w:numPr>
+          <w:ilvl w:val="0"/>
+          <w:numId w:val="8"/>
+        </w:numPr>
+      </w:pPr>
+      <w:r>
+        <w:t>The set of coordinates allowed.  That is, the maximum and minimum x and y value</w:t>
+      </w:r>
+      <w:r>
+        <w:t>s</w:t>
+      </w:r>
+      <w:r>
+        <w:t>.</w:t>
+      </w:r>
+    </w:p>
+    <w:p>
+      <w:r>
+        <w:t>The transient state of a reagent block includes</w:t>
+      </w:r>
+    </w:p>
+    <w:p>
+      <w:pPr>
+        <w:pStyle w:val="ListParagraph"/>
+        <w:numPr>
+          <w:ilvl w:val="0"/>
+          <w:numId w:val="8"/>
+        </w:numPr>
+      </w:pPr>
+      <w:r>
+        <w:t xml:space="preserve">The set of reservoirs that are </w:t>
+      </w:r>
+      <w:r>
+        <w:rPr>
+          <w:i/>
+          <w:iCs/>
+        </w:rPr>
+        <w:t>usable</w:t>
+      </w:r>
+      <w:r>
+        <w:t>.  This allows the distinction between a slot that could hold a test tube but doesn’t and one that actually does.</w:t>
+      </w:r>
+    </w:p>
+    <w:p>
+      <w:pPr>
+        <w:pStyle w:val="ListParagraph"/>
+        <w:numPr>
+          <w:ilvl w:val="0"/>
+          <w:numId w:val="8"/>
+        </w:numPr>
+      </w:pPr>
+      <w:r>
+        <w:t xml:space="preserve">The set of usable reservoirs that are </w:t>
+      </w:r>
+      <w:r>
+        <w:rPr>
+          <w:i/>
+          <w:iCs/>
+        </w:rPr>
+        <w:t>available</w:t>
+      </w:r>
+      <w:r>
+        <w:t>.  These are empty and do not have an identified reagent.</w:t>
+      </w:r>
+    </w:p>
+    <w:p>
+      <w:pPr>
+        <w:pStyle w:val="ListParagraph"/>
+        <w:numPr>
+          <w:ilvl w:val="0"/>
+          <w:numId w:val="8"/>
+        </w:numPr>
+      </w:pPr>
+      <w:r>
+        <w:t xml:space="preserve">The </w:t>
+      </w:r>
+      <w:r>
+        <w:rPr>
+          <w:i/>
+          <w:iCs/>
+        </w:rPr>
+        <w:t>capacity</w:t>
+      </w:r>
+      <w:r>
+        <w:t xml:space="preserve">, </w:t>
+      </w:r>
+      <w:r>
+        <w:rPr>
+          <w:i/>
+          <w:iCs/>
+        </w:rPr>
+        <w:t>remaining capacity</w:t>
+      </w:r>
+      <w:r>
+        <w:t xml:space="preserve">, and </w:t>
+      </w:r>
+      <w:r>
+        <w:rPr>
+          <w:i/>
+          <w:iCs/>
+        </w:rPr>
+        <w:t>current contents</w:t>
+      </w:r>
+      <w:r>
+        <w:t xml:space="preserve"> (as a liquid, i.e., a reagent and volume) in each of its </w:t>
+      </w:r>
+      <w:r>
+        <w:t xml:space="preserve">usable </w:t>
+      </w:r>
+      <w:r>
+        <w:t>reservoirs.</w:t>
+      </w:r>
+      <w:r>
+        <w:t xml:space="preserve">  A reservoir that has exactly 0 ml of a named reagent is identified as a sink for only that reagent.  A reservoir that has exactly 0 ml of the unknown reagent can be used for any liquid but will acquire that liquid’s reagent.</w:t>
+      </w:r>
+    </w:p>
+    <w:p>
+      <w:pPr>
+        <w:pStyle w:val="ListParagraph"/>
+        <w:numPr>
+          <w:ilvl w:val="0"/>
+          <w:numId w:val="8"/>
+        </w:numPr>
+      </w:pPr>
+      <w:r>
+        <w:t xml:space="preserve">The set of identified </w:t>
+      </w:r>
+      <w:r>
+        <w:rPr>
+          <w:i/>
+          <w:iCs/>
+        </w:rPr>
+        <w:t>waste reservoirs</w:t>
+      </w:r>
+      <w:r>
+        <w:t>.  These reservoirs can only act as sinks and can combine liquids that are to be discarded.</w:t>
+      </w:r>
+    </w:p>
+    <w:p>
+      <w:pPr>
+        <w:pStyle w:val="MarginNote"/>
+        <w:framePr w:wrap="around"/>
+      </w:pPr>
+      <w:r>
+        <w:t>Drains</w:t>
+      </w:r>
+    </w:p>
+    <w:p>
+      <w:r>
+        <w:t>A drain is a sink-only external component that can accept an infinite amount of any liquid to be discarded.</w:t>
+      </w:r>
+    </w:p>
+    <w:p>
+      <w:pPr>
+        <w:pStyle w:val="MarginNote"/>
+        <w:framePr w:wrap="around"/>
+      </w:pPr>
+      <w:r>
+        <w:t>Centrifuges</w:t>
+      </w:r>
+    </w:p>
+    <w:p>
+      <w:r>
+        <w:t>I’m really not sure how to characterize these, but they’ve been brought up often enough that I wanted to mention that I see them as being something that pipettors move liquid to and then back from after they’ve been processed.</w:t>
+      </w:r>
+    </w:p>
+    <w:p>
+      <w:pPr>
+        <w:pStyle w:val="Section"/>
+        <w:framePr w:wrap="around"/>
+      </w:pPr>
+      <w:r>
+        <w:t xml:space="preserve">Dealing with </w:t>
+      </w:r>
+      <w:r>
+        <w:t>A</w:t>
+      </w:r>
+      <w:r>
+        <w:t>synchrony</w:t>
+      </w:r>
+    </w:p>
+    <w:p>
+      <w:r>
+        <w:t xml:space="preserve">Most operations that involve drop motion or that otherwise may take a nontrivial amount of time to complete (e.g., heating a well) come in </w:t>
+      </w:r>
+      <w:r>
+        <w:t xml:space="preserve">up to </w:t>
+      </w:r>
+      <w:r>
+        <w:t>five</w:t>
+      </w:r>
+      <w:r>
+        <w:t xml:space="preserve"> varieties:</w:t>
+      </w:r>
+    </w:p>
+    <w:p>
+      <w:pPr>
+        <w:pStyle w:val="ListParagraph"/>
+        <w:numPr>
+          <w:ilvl w:val="0"/>
+          <w:numId w:val="8"/>
+        </w:numPr>
+      </w:pPr>
+      <w:r>
+        <w:t xml:space="preserve">A </w:t>
+      </w:r>
+      <w:r>
+        <w:rPr>
+          <w:i/>
+          <w:iCs/>
+        </w:rPr>
+        <w:t>normal</w:t>
+      </w:r>
+      <w:r>
+        <w:t xml:space="preserve"> operation pauses computation until the operation is complete, returning its value.</w:t>
+      </w:r>
+    </w:p>
+    <w:p>
+      <w:pPr>
+        <w:pStyle w:val="ListParagraph"/>
+        <w:numPr>
+          <w:ilvl w:val="0"/>
+          <w:numId w:val="8"/>
+        </w:numPr>
+      </w:pPr>
+      <w:r>
+        <w:t xml:space="preserve">A </w:t>
+      </w:r>
+      <w:r>
+        <w:rPr>
+          <w:i/>
+          <w:iCs/>
+        </w:rPr>
+        <w:t>requested</w:t>
+      </w:r>
+      <w:r>
+        <w:t xml:space="preserve"> operation initiates the action and returns immediately, even though the operation isn’t complete.  If the value is known at call time, it will be returned, otherwise the operation has no value.</w:t>
+      </w:r>
+    </w:p>
+    <w:p>
+      <w:pPr>
+        <w:pStyle w:val="ListParagraph"/>
+        <w:numPr>
+          <w:ilvl w:val="0"/>
+          <w:numId w:val="8"/>
+        </w:numPr>
+      </w:pPr>
+      <w:r>
+        <w:t xml:space="preserve">An </w:t>
+      </w:r>
+      <w:r>
+        <w:rPr>
+          <w:i/>
+          <w:iCs/>
+        </w:rPr>
+        <w:t>asynchronous</w:t>
+      </w:r>
+      <w:r>
+        <w:t xml:space="preserve"> operation starts its operation asynchronously and returns a future that can be used to determine whether the operation is still in progress, to wait for it to complete, and to obtain its value after completion.</w:t>
+      </w:r>
+      <w:r>
+        <w:t xml:space="preserve"> </w:t>
+      </w:r>
+    </w:p>
+    <w:p>
+      <w:pPr>
+        <w:pStyle w:val="ListParagraph"/>
+        <w:numPr>
+          <w:ilvl w:val="0"/>
+          <w:numId w:val="8"/>
+        </w:numPr>
+      </w:pPr>
+      <w:r>
+        <w:t xml:space="preserve">A </w:t>
+      </w:r>
+      <w:r>
+        <w:rPr>
+          <w:i/>
+          <w:iCs/>
+        </w:rPr>
+        <w:t>gated</w:t>
+      </w:r>
+      <w:r>
+        <w:t xml:space="preserve"> operation schedules its operation (or, at least, the first stage of it) to take place </w:t>
+      </w:r>
+      <w:r>
+        <w:t>at</w:t>
+      </w:r>
+      <w:r>
+        <w:t xml:space="preserve"> the next </w:t>
+      </w:r>
+      <w:r>
+        <w:rPr>
+          <w:i/>
+          <w:iCs/>
+        </w:rPr>
+        <w:t>clock tick</w:t>
+      </w:r>
+      <w:r>
+        <w:t>.</w:t>
+      </w:r>
+      <w:r>
+        <w:t xml:space="preserve">  It returns a future that will complete </w:t>
+      </w:r>
+      <w:r>
+        <w:t>just before the clock tick following the completion of the operation.</w:t>
+      </w:r>
+    </w:p>
+    <w:p>
+      <w:pPr>
+        <w:pStyle w:val="ListParagraph"/>
+        <w:numPr>
+          <w:ilvl w:val="0"/>
+          <w:numId w:val="8"/>
+        </w:numPr>
+      </w:pPr>
+      <w:r>
+        <w:t xml:space="preserve">A </w:t>
+      </w:r>
+      <w:r>
+        <w:rPr>
+          <w:i/>
+          <w:iCs/>
+        </w:rPr>
         <w:t>gated request</w:t>
       </w:r>
       <w:r>
@@ -3942,6 +4439,7 @@
         <w:pStyle w:val="Continuation"/>
       </w:pPr>
       <w:r>
+        <w:lastRenderedPageBreak/>
         <w:t xml:space="preserve">This will be accompanied by </w:t>
       </w:r>
       <w:r>
@@ -3949,47 +4447,6 @@
       </w:r>
       <w:r>
         <w:t xml:space="preserve"> other variants:</w:t>
-      </w:r>
-    </w:p>
-    <w:p>
-      <w:pPr>
-        <w:pStyle w:val="JavaCode"/>
-      </w:pPr>
-      <w:r>
-        <w:rPr>
-          <w:rStyle w:val="Type"/>
-        </w:rPr>
-        <w:t>Future&lt;Drop&gt;</w:t>
-      </w:r>
-      <w:r>
-        <w:t xml:space="preserve"> </w:t>
-      </w:r>
-      <w:r>
-        <w:rPr>
-          <w:rStyle w:val="Definition"/>
-        </w:rPr>
-        <w:t>async_move</w:t>
-      </w:r>
-      <w:r>
-        <w:t>(</w:t>
-      </w:r>
-      <w:r>
-        <w:rPr>
-          <w:rStyle w:val="Type"/>
-        </w:rPr>
-        <w:t>Direction</w:t>
-      </w:r>
-      <w:r>
-        <w:t xml:space="preserve"> </w:t>
-      </w:r>
-      <w:r>
-        <w:rPr>
-          <w:rStyle w:val="Variable"/>
-        </w:rPr>
-        <w:t>dir</w:t>
-      </w:r>
-      <w:r>
-        <w:t>);</w:t>
       </w:r>
     </w:p>
     <w:p>
@@ -4160,7 +4617,6 @@
         <w:spacing w:after="0"/>
       </w:pPr>
       <w:r>
-        <w:lastRenderedPageBreak/>
         <w:t xml:space="preserve">Calling </w:t>
       </w:r>
       <w:r>
@@ -4358,7 +4814,7 @@
         <w:rPr>
           <w:rStyle w:val="FootnoteReference"/>
         </w:rPr>
-        <w:footnoteReference w:id="14"/>
+        <w:footnoteReference w:id="19"/>
       </w:r>
       <w:r>
         <w:t xml:space="preserve"> have an underlying operation that sets all of their electrodes at once and so it makes sense to</w:t>
@@ -4483,6 +4939,7 @@
         </w:rPr>
       </w:pPr>
       <w:r>
+        <w:lastRenderedPageBreak/>
         <w:t>When the clock is not running, it can be advanced to the next tick by calling</w:t>
       </w:r>
     </w:p>
@@ -4552,7 +5009,6 @@
     </w:p>
     <w:p>
       <w:r>
-        <w:lastRenderedPageBreak/>
         <w:t>The clock is started and paused by calling</w:t>
       </w:r>
     </w:p>
@@ -4638,7 +5094,7 @@
         <w:rPr>
           <w:rStyle w:val="FootnoteReference"/>
         </w:rPr>
-        <w:footnoteReference w:id="15"/>
+        <w:footnoteReference w:id="20"/>
       </w:r>
     </w:p>
     <w:p>
@@ -4917,6 +5373,7 @@
         <w:framePr w:wrap="around"/>
       </w:pPr>
       <w:r>
+        <w:lastRenderedPageBreak/>
         <w:t>Multi-tick operations</w:t>
       </w:r>
     </w:p>
@@ -4939,7 +5396,6 @@
         </w:numPr>
       </w:pPr>
       <w:r>
-        <w:lastRenderedPageBreak/>
         <w:t>They work the same as gated operations.  This has the downside that if the clock is not running, the user will have to manually advance it for each step.</w:t>
       </w:r>
     </w:p>
@@ -5162,7 +5618,7 @@
         <w:rPr>
           <w:rStyle w:val="FootnoteReference"/>
         </w:rPr>
-        <w:footnoteReference w:id="16"/>
+        <w:footnoteReference w:id="21"/>
       </w:r>
     </w:p>
     <w:p>
@@ -5171,6 +5627,7 @@
         <w:framePr w:wrap="around"/>
       </w:pPr>
       <w:r>
+        <w:lastRenderedPageBreak/>
         <w:t>Wells</w:t>
       </w:r>
     </w:p>
@@ -5236,7 +5693,6 @@
         <w:pStyle w:val="Continuation"/>
       </w:pPr>
       <w:r>
-        <w:lastRenderedPageBreak/>
         <w:t>These are also drop-level operations, and so dispensing a drop returns the new drop object.  When working at the device level, it can be ignored.</w:t>
       </w:r>
     </w:p>
@@ -5337,7 +5793,7 @@
         <w:rPr>
           <w:rStyle w:val="FootnoteReference"/>
         </w:rPr>
-        <w:footnoteReference w:id="17"/>
+        <w:footnoteReference w:id="22"/>
       </w:r>
       <w:r>
         <w:t xml:space="preserve">  </w:t>
@@ -5690,6 +6146,7 @@
         <w:rPr>
           <w:rStyle w:val="Keyword"/>
         </w:rPr>
+        <w:lastRenderedPageBreak/>
         <w:t xml:space="preserve">void </w:t>
       </w:r>
       <w:r>
@@ -5722,7 +6179,6 @@
         <w:framePr w:wrap="around"/>
       </w:pPr>
       <w:r>
-        <w:lastRenderedPageBreak/>
         <w:t>Chillers</w:t>
       </w:r>
     </w:p>
@@ -5761,12 +6217,371 @@
         <w:framePr w:wrap="around"/>
       </w:pPr>
       <w:r>
+        <w:t>External component environment</w:t>
+      </w:r>
+    </w:p>
+    <w:p>
+      <w:r>
+        <w:t>Before using an external component, a call must be made to request it:</w:t>
+      </w:r>
+    </w:p>
+    <w:p>
+      <w:pPr>
+        <w:pStyle w:val="JavaCode"/>
+      </w:pPr>
+      <w:r>
+        <w:rPr>
+          <w:rStyle w:val="Type"/>
+        </w:rPr>
+        <w:t>ComponentRequest</w:t>
+      </w:r>
+      <w:r>
+        <w:t xml:space="preserve"> </w:t>
+      </w:r>
+      <w:r>
+        <w:rPr>
+          <w:rStyle w:val="Definition"/>
+        </w:rPr>
+        <w:t>use</w:t>
+      </w:r>
+      <w:r>
+        <w:t>(</w:t>
+      </w:r>
+      <w:r>
+        <w:rPr>
+          <w:rStyle w:val="Type"/>
+        </w:rPr>
+        <w:t xml:space="preserve">Component </w:t>
+      </w:r>
+      <w:r>
+        <w:rPr>
+          <w:rStyle w:val="Variable"/>
+        </w:rPr>
+        <w:t>c</w:t>
+      </w:r>
+      <w:r>
+        <w:t>)</w:t>
+      </w:r>
+    </w:p>
+    <w:p>
+      <w:pPr>
+        <w:pStyle w:val="Continuation"/>
+      </w:pPr>
+      <w:r>
+        <w:t>This requests that the environment transition to some configuration in which the component is useable, modifying the environment’s required configurations queue.  Note that if the component is useable in some configuration already on the queue, rather than adding a new entry, it simply increments the request count of the configuration closest to the head of the queue, which may be the current configuration.</w:t>
+      </w:r>
+    </w:p>
+    <w:p>
+      <w:r>
+        <w:t xml:space="preserve">When the component is no longer needed by this caller, the </w:t>
+      </w:r>
+      <w:r>
+        <w:rPr>
+          <w:rStyle w:val="Snippet"/>
+        </w:rPr>
+        <w:t>release</w:t>
+      </w:r>
+      <w:r>
+        <w:rPr>
+          <w:rStyle w:val="Snippet"/>
+        </w:rPr>
+        <w:t>()</w:t>
+      </w:r>
+      <w:r>
+        <w:t xml:space="preserve"> method is called on the </w:t>
+      </w:r>
+      <w:r>
+        <w:rPr>
+          <w:rStyle w:val="Type"/>
+        </w:rPr>
+        <w:t>ComponentRequest</w:t>
+      </w:r>
+      <w:r>
+        <w:t>.</w:t>
+      </w:r>
+    </w:p>
+    <w:p>
+      <w:r>
+        <w:t xml:space="preserve">Note that this method is typically not called directly by the user but will instead be part of the implementation of the component’s methods, as will the corresponding </w:t>
+      </w:r>
+      <w:r>
+        <w:rPr>
+          <w:rStyle w:val="Snippet"/>
+        </w:rPr>
+        <w:t>release()</w:t>
+      </w:r>
+      <w:r>
+        <w:t xml:space="preserve"> call.</w:t>
+      </w:r>
+    </w:p>
+    <w:p>
+      <w:r>
+        <w:t xml:space="preserve">This method completes when the environment is in a configuration in which the component is useable.  The requested variant also returns a </w:t>
+      </w:r>
+      <w:r>
+        <w:rPr>
+          <w:rStyle w:val="Type"/>
+        </w:rPr>
+        <w:t>ComponentRequest</w:t>
+      </w:r>
+      <w:r>
+        <w:t xml:space="preserve">, but the user must check its </w:t>
+      </w:r>
+      <w:r>
+        <w:rPr>
+          <w:rStyle w:val="Snippet"/>
+        </w:rPr>
+        <w:t>is_</w:t>
+      </w:r>
+      <w:r>
+        <w:rPr>
+          <w:rStyle w:val="Snippet"/>
+        </w:rPr>
+        <w:t>ready()</w:t>
+      </w:r>
+      <w:r>
+        <w:t xml:space="preserve"> method or register a callback to know when it is safe to use the component.  This could be useful in situations in which the program may be able to detect that it doesn’t actually need to use the component while it is waiting.</w:t>
+      </w:r>
+    </w:p>
+    <w:p>
+      <w:r>
+        <w:t>It probably doesn’t make much sense to have gated variants of this method.</w:t>
+      </w:r>
+    </w:p>
+    <w:p>
+      <w:pPr>
+        <w:pStyle w:val="MarginNote"/>
+        <w:framePr w:wrap="around"/>
+      </w:pPr>
+      <w:r>
+        <w:t>Spectrometers</w:t>
+      </w:r>
+    </w:p>
+    <w:p>
+      <w:r>
+        <w:t>Spectrometers can be asked to take readings at one or more wavelengths or to detect against a threshold at one or more wavelengths</w:t>
+      </w:r>
+    </w:p>
+    <w:p>
+      <w:pPr>
+        <w:pStyle w:val="JavaCode"/>
+      </w:pPr>
+      <w:r>
+        <w:rPr>
+          <w:rStyle w:val="Keyword"/>
+        </w:rPr>
+        <w:t>double</w:t>
+      </w:r>
+      <w:r>
+        <w:t xml:space="preserve">[ ] </w:t>
+      </w:r>
+      <w:r>
+        <w:rPr>
+          <w:rStyle w:val="Definition"/>
+        </w:rPr>
+        <w:t>take_reading</w:t>
+      </w:r>
+      <w:r>
+        <w:t>(</w:t>
+      </w:r>
+      <w:r>
+        <w:rPr>
+          <w:rStyle w:val="Type"/>
+        </w:rPr>
+        <w:t>Distance</w:t>
+      </w:r>
+      <w:r>
+        <w:t xml:space="preserve">[ ] </w:t>
+      </w:r>
+      <w:r>
+        <w:rPr>
+          <w:rStyle w:val="Variable"/>
+        </w:rPr>
+        <w:t>wavelengths</w:t>
+      </w:r>
+      <w:r>
+        <w:t>)</w:t>
+      </w:r>
+    </w:p>
+    <w:p>
+      <w:pPr>
+        <w:pStyle w:val="JavaCode"/>
+      </w:pPr>
+      <w:r>
+        <w:rPr>
+          <w:rStyle w:val="Keyword"/>
+        </w:rPr>
+        <w:t>double</w:t>
+      </w:r>
+      <w:r>
+        <w:t xml:space="preserve"> </w:t>
+      </w:r>
+      <w:r>
+        <w:rPr>
+          <w:rStyle w:val="Definition"/>
+        </w:rPr>
+        <w:t>take_reading</w:t>
+      </w:r>
+      <w:r>
+        <w:t>(</w:t>
+      </w:r>
+      <w:r>
+        <w:rPr>
+          <w:rStyle w:val="Type"/>
+        </w:rPr>
+        <w:t>Distance</w:t>
+      </w:r>
+      <w:r>
+        <w:rPr>
+          <w:rStyle w:val="Variable"/>
+        </w:rPr>
+        <w:t xml:space="preserve"> wavelength</w:t>
+      </w:r>
+      <w:r>
+        <w:t>)</w:t>
+      </w:r>
+    </w:p>
+    <w:p>
+      <w:pPr>
+        <w:pStyle w:val="JavaCode"/>
+      </w:pPr>
+      <w:r>
+        <w:rPr>
+          <w:rStyle w:val="Keyword"/>
+        </w:rPr>
+        <w:t>boolean</w:t>
+      </w:r>
+      <w:r>
+        <w:t xml:space="preserve">[ ] </w:t>
+      </w:r>
+      <w:r>
+        <w:rPr>
+          <w:rStyle w:val="Definition"/>
+        </w:rPr>
+        <w:t>detect</w:t>
+      </w:r>
+      <w:r>
+        <w:t>(</w:t>
+      </w:r>
+      <w:r>
+        <w:rPr>
+          <w:rStyle w:val="Type"/>
+        </w:rPr>
+        <w:t>Distance</w:t>
+      </w:r>
+      <w:r>
+        <w:t xml:space="preserve">[ ] </w:t>
+      </w:r>
+      <w:r>
+        <w:rPr>
+          <w:rStyle w:val="Variable"/>
+        </w:rPr>
+        <w:t>wavelengths</w:t>
+      </w:r>
+      <w:r>
+        <w:t xml:space="preserve">, </w:t>
+      </w:r>
+      <w:r>
+        <w:rPr>
+          <w:rStyle w:val="Keyword"/>
+        </w:rPr>
+        <w:t>double</w:t>
+      </w:r>
+      <w:r>
+        <w:t xml:space="preserve">[ ] </w:t>
+      </w:r>
+      <w:r>
+        <w:rPr>
+          <w:rStyle w:val="Variable"/>
+        </w:rPr>
+        <w:t>thresholds</w:t>
+      </w:r>
+      <w:r>
+        <w:t>)</w:t>
+      </w:r>
+    </w:p>
+    <w:p>
+      <w:pPr>
+        <w:pStyle w:val="JavaCode"/>
+      </w:pPr>
+      <w:r>
+        <w:rPr>
+          <w:rStyle w:val="Keyword"/>
+        </w:rPr>
+        <w:t>boolean</w:t>
+      </w:r>
+      <w:r>
+        <w:t xml:space="preserve"> </w:t>
+      </w:r>
+      <w:r>
+        <w:rPr>
+          <w:rStyle w:val="Definition"/>
+        </w:rPr>
+        <w:t>detect</w:t>
+      </w:r>
+      <w:r>
+        <w:t>(</w:t>
+      </w:r>
+      <w:r>
+        <w:rPr>
+          <w:rStyle w:val="Type"/>
+        </w:rPr>
+        <w:t>Distance</w:t>
+      </w:r>
+      <w:r>
+        <w:t xml:space="preserve"> </w:t>
+      </w:r>
+      <w:r>
+        <w:rPr>
+          <w:rStyle w:val="Variable"/>
+        </w:rPr>
+        <w:t>wavelength</w:t>
+      </w:r>
+      <w:r>
+        <w:t xml:space="preserve">, </w:t>
+      </w:r>
+      <w:r>
+        <w:rPr>
+          <w:rStyle w:val="Keyword"/>
+        </w:rPr>
+        <w:t>double</w:t>
+      </w:r>
+      <w:r>
+        <w:t xml:space="preserve"> </w:t>
+      </w:r>
+      <w:r>
+        <w:rPr>
+          <w:rStyle w:val="Variable"/>
+        </w:rPr>
+        <w:t>thresholds</w:t>
+      </w:r>
+      <w:r>
+        <w:t>)</w:t>
+      </w:r>
+    </w:p>
+    <w:p>
+      <w:pPr>
+        <w:pStyle w:val="JavaCode"/>
+      </w:pPr>
+    </w:p>
+    <w:p>
+      <w:pPr>
+        <w:pStyle w:val="MarginNote"/>
+        <w:framePr w:wrap="around"/>
+      </w:pPr>
+      <w:r>
         <w:t>Pipettors</w:t>
       </w:r>
     </w:p>
     <w:p>
       <w:r>
-        <w:t>Pipettors can be asked to add or remove liquid from a well:</w:t>
+        <w:t xml:space="preserve">Pipettors can be asked to add </w:t>
+      </w:r>
+      <w:r>
+        <w:t>liquid from some other component to a well or to remove liquid from a well to some other component</w:t>
+      </w:r>
+      <w:r>
+        <w:t>:</w:t>
       </w:r>
     </w:p>
     <w:p>
@@ -5829,24 +6644,21 @@
       </w:r>
       <w:r>
         <w:rPr>
-          <w:rStyle w:val="Keyword"/>
-        </w:rPr>
-        <w:t>int</w:t>
-      </w:r>
-      <w:r>
-        <w:t xml:space="preserve"> </w:t>
-      </w:r>
-      <w:r>
-        <w:rPr>
-          <w:rStyle w:val="Variable"/>
-        </w:rPr>
-        <w:t>from_</w:t>
-      </w:r>
-      <w:r>
-        <w:rPr>
-          <w:rStyle w:val="Variable"/>
-        </w:rPr>
-        <w:t>reservoir</w:t>
+          <w:rStyle w:val="Variable"/>
+        </w:rPr>
+        <w:t>&lt;</w:t>
+      </w:r>
+      <w:r>
+        <w:rPr>
+          <w:rStyle w:val="Type"/>
+        </w:rPr>
+        <w:t xml:space="preserve">Source&gt; </w:t>
+      </w:r>
+      <w:r>
+        <w:rPr>
+          <w:rStyle w:val="Variable"/>
+        </w:rPr>
+        <w:t>from</w:t>
       </w:r>
       <w:r>
         <w:t>)</w:t>
@@ -5903,18 +6715,15 @@
       </w:r>
       <w:r>
         <w:rPr>
-          <w:rStyle w:val="Keyword"/>
-        </w:rPr>
-        <w:t>int</w:t>
-      </w:r>
-      <w:r>
-        <w:t xml:space="preserve"> </w:t>
-      </w:r>
-      <w:r>
-        <w:rPr>
-          <w:rStyle w:val="Variable"/>
-        </w:rPr>
-        <w:t>to_reservoir</w:t>
+          <w:rStyle w:val="Type"/>
+        </w:rPr>
+        <w:t xml:space="preserve">&lt;Sink&gt; </w:t>
+      </w:r>
+      <w:r>
+        <w:rPr>
+          <w:rStyle w:val="Variable"/>
+        </w:rPr>
+        <w:t>to</w:t>
       </w:r>
       <w:r>
         <w:t>)</w:t>
@@ -5989,21 +6798,21 @@
       </w:r>
       <w:r>
         <w:rPr>
-          <w:rStyle w:val="Keyword"/>
-        </w:rPr>
-        <w:t xml:space="preserve">int </w:t>
-      </w:r>
-      <w:r>
-        <w:rPr>
-          <w:rStyle w:val="Variable"/>
-        </w:rPr>
-        <w:t>from_</w:t>
-      </w:r>
-      <w:r>
-        <w:rPr>
-          <w:rStyle w:val="Variable"/>
-        </w:rPr>
-        <w:t>reservoir</w:t>
+          <w:rStyle w:val="Variable"/>
+        </w:rPr>
+        <w:t>&lt;</w:t>
+      </w:r>
+      <w:r>
+        <w:rPr>
+          <w:rStyle w:val="Type"/>
+        </w:rPr>
+        <w:t xml:space="preserve">Source&gt; </w:t>
+      </w:r>
+      <w:r>
+        <w:rPr>
+          <w:rStyle w:val="Variable"/>
+        </w:rPr>
+        <w:t>from</w:t>
       </w:r>
       <w:r>
         <w:t>)</w:t>
@@ -6066,15 +6875,15 @@
       </w:r>
       <w:r>
         <w:rPr>
-          <w:rStyle w:val="Keyword"/>
-        </w:rPr>
-        <w:t xml:space="preserve">int </w:t>
-      </w:r>
-      <w:r>
-        <w:rPr>
-          <w:rStyle w:val="Variable"/>
-        </w:rPr>
-        <w:t>to_reservoir</w:t>
+          <w:rStyle w:val="Type"/>
+        </w:rPr>
+        <w:t xml:space="preserve">&lt;Sink&gt; </w:t>
+      </w:r>
+      <w:r>
+        <w:rPr>
+          <w:rStyle w:val="Variable"/>
+        </w:rPr>
+        <w:t>to</w:t>
       </w:r>
       <w:r>
         <w:t>)</w:t>
@@ -6170,7 +6979,22 @@
         <w:pStyle w:val="Continuation"/>
       </w:pPr>
       <w:r>
-        <w:t>All of these operations are considered complete when the fluid motion is finished.</w:t>
+        <w:t>where the sources and sinks are external components or their subcomponents (e.g., a particular reservoir of a reagent block).</w:t>
+      </w:r>
+    </w:p>
+    <w:p>
+      <w:pPr>
+        <w:pStyle w:val="Continuation"/>
+      </w:pPr>
+      <w:r>
+        <w:lastRenderedPageBreak/>
+        <w:t xml:space="preserve">All of these operations are considered complete when the </w:t>
+      </w:r>
+      <w:r>
+        <w:t>liquid has been added to or extracted from the well, even if it has not been deposited in its final location</w:t>
+      </w:r>
+      <w:r>
+        <w:t>.</w:t>
       </w:r>
       <w:r>
         <w:t xml:space="preserve">  The return value is the volume of fluid added or removed (or, at least, an estimate thereof).</w:t>
@@ -6179,7 +7003,7 @@
         <w:rPr>
           <w:rStyle w:val="FootnoteReference"/>
         </w:rPr>
-        <w:footnoteReference w:id="18"/>
+        <w:footnoteReference w:id="23"/>
       </w:r>
       <w:r>
         <w:t xml:space="preserve">  </w:t>
@@ -6258,10 +7082,22 @@
     </w:p>
     <w:p>
       <w:r>
-        <w:t xml:space="preserve">To associate a pipettor reservoir with a given reagent and specify the (possibly unknown) volume of that reagent currently there, </w:t>
-      </w:r>
-      <w:r>
-        <w:t>pipettors support</w:t>
+        <w:t xml:space="preserve">To associate a </w:t>
+      </w:r>
+      <w:r>
+        <w:t>reagent block</w:t>
+      </w:r>
+      <w:r>
+        <w:t xml:space="preserve"> reservoir with a given reagent and specify the (possibly unknown) volume of that reagent currently there, </w:t>
+      </w:r>
+      <w:r>
+        <w:t>reagent block</w:t>
+      </w:r>
+      <w:r>
+        <w:t xml:space="preserve"> support</w:t>
+      </w:r>
+      <w:r>
+        <w:t>s</w:t>
       </w:r>
     </w:p>
     <w:p>
@@ -6285,9 +7121,15 @@
       </w:r>
       <w:r>
         <w:rPr>
+          <w:rStyle w:val="Type"/>
+        </w:rPr>
+        <w:t>XYCoordinate</w:t>
+      </w:r>
+      <w:r>
+        <w:rPr>
           <w:rStyle w:val="Keyword"/>
         </w:rPr>
-        <w:t xml:space="preserve">int </w:t>
+        <w:t xml:space="preserve"> </w:t>
       </w:r>
       <w:r>
         <w:rPr>
@@ -6345,6 +7187,9 @@
       <w:r>
         <w:t xml:space="preserve"> operations.</w:t>
       </w:r>
+      <w:r>
+        <w:t xml:space="preserve">  Specifying the unknown reagent with a volume of 0 ml licenses the reservoir to be used as a sink for any reagent, but thereafter it can only be used for that reagent.</w:t>
+      </w:r>
     </w:p>
     <w:p>
       <w:r>
@@ -6483,15 +7328,15 @@
         <w:pStyle w:val="Continuation"/>
       </w:pPr>
       <w:r>
+        <w:t>The first form returns a (possibly empty) list of all such wells, while the second returns the first such well or a null value.</w:t>
+      </w:r>
+    </w:p>
+    <w:p>
+      <w:pPr>
+        <w:pStyle w:val="Continuation"/>
+      </w:pPr>
+      <w:r>
         <w:lastRenderedPageBreak/>
-        <w:t>The first form returns a (possibly empty) list of all such wells, while the second returns the first such well or a null value.</w:t>
-      </w:r>
-    </w:p>
-    <w:p>
-      <w:pPr>
-        <w:pStyle w:val="Continuation"/>
-      </w:pPr>
-      <w:r>
         <w:t>To maintain the level using a pipettor, wells support operations that mirror those supported by pipettors:</w:t>
       </w:r>
     </w:p>
@@ -7149,7 +7994,7 @@
         <w:rPr>
           <w:rStyle w:val="FootnoteReference"/>
         </w:rPr>
-        <w:footnoteReference w:id="19"/>
+        <w:footnoteReference w:id="24"/>
       </w:r>
       <w:r>
         <w:t xml:space="preserve"> it no longer shows up in this list.</w:t>
@@ -7516,7 +8361,7 @@
         <w:rPr>
           <w:rStyle w:val="FootnoteReference"/>
         </w:rPr>
-        <w:footnoteReference w:id="20"/>
+        <w:footnoteReference w:id="25"/>
       </w:r>
     </w:p>
     <w:p>
@@ -7791,7 +8636,7 @@
         <w:rPr>
           <w:rStyle w:val="FootnoteReference"/>
         </w:rPr>
-        <w:footnoteReference w:id="21"/>
+        <w:footnoteReference w:id="26"/>
       </w:r>
       <w:r>
         <w:t xml:space="preserve">  If they are one </w:t>
@@ -9899,7 +10744,7 @@
         <w:rPr>
           <w:rStyle w:val="FootnoteReference"/>
         </w:rPr>
-        <w:footnoteReference w:id="22"/>
+        <w:footnoteReference w:id="27"/>
       </w:r>
     </w:p>
     <w:p>
@@ -9919,7 +10764,7 @@
         <w:rPr>
           <w:rStyle w:val="FootnoteReference"/>
         </w:rPr>
-        <w:footnoteReference w:id="23"/>
+        <w:footnoteReference w:id="28"/>
       </w:r>
     </w:p>
     <w:p>
@@ -9990,7 +10835,7 @@
         <w:rPr>
           <w:rStyle w:val="FootnoteReference"/>
         </w:rPr>
-        <w:footnoteReference w:id="24"/>
+        <w:footnoteReference w:id="29"/>
       </w:r>
     </w:p>
     <w:p>
@@ -10805,7 +11650,7 @@
         <w:rPr>
           <w:rStyle w:val="FootnoteReference"/>
         </w:rPr>
-        <w:footnoteReference w:id="25"/>
+        <w:footnoteReference w:id="30"/>
       </w:r>
       <w:r>
         <w:t xml:space="preserve"> which the program asks the board to perform:</w:t>
@@ -11060,7 +11905,7 @@
         <w:rPr>
           <w:rStyle w:val="FootnoteReference"/>
         </w:rPr>
-        <w:footnoteReference w:id="26"/>
+        <w:footnoteReference w:id="31"/>
       </w:r>
     </w:p>
     <w:p>
@@ -11246,7 +12091,7 @@
         <w:rPr>
           <w:rStyle w:val="FootnoteReference"/>
         </w:rPr>
-        <w:footnoteReference w:id="27"/>
+        <w:footnoteReference w:id="32"/>
       </w:r>
       <w:r>
         <w:t xml:space="preserve"> and having that implementation only supporting Python.</w:t>
@@ -11308,156 +12153,107 @@
         <w:pStyle w:val="Continuation"/>
       </w:pPr>
       <w:r>
-        <w:t xml:space="preserve">This does whatever is necessary to tell the device to change to the desired new state.  It is up to the platform implementation to keep track of what that should be.  Descriptions of desired changes are made via </w:t>
-      </w:r>
-      <w:r>
-        <w:t xml:space="preserve">objects that support </w:t>
-      </w:r>
-    </w:p>
-    <w:p>
-      <w:pPr>
-        <w:pStyle w:val="JavaCode"/>
-      </w:pPr>
-      <w:r>
-        <w:rPr>
-          <w:rStyle w:val="Keyword"/>
-        </w:rPr>
-        <w:t>def</w:t>
+        <w:t xml:space="preserve">This does whatever is necessary to tell the device to change to the desired new state.  It is up to the platform implementation to keep track of what that should be.  </w:t>
+      </w:r>
+    </w:p>
+    <w:p>
+      <w:pPr>
+        <w:pStyle w:val="Continuation"/>
+      </w:pPr>
+      <w:r>
+        <w:lastRenderedPageBreak/>
+        <w:t xml:space="preserve">Descriptions of desired changes are made via </w:t>
+      </w:r>
+      <w:r>
+        <w:t xml:space="preserve">objects that </w:t>
+      </w:r>
+      <w:r>
+        <w:t xml:space="preserve">can be invoked as functions, passing in the desired new value.  </w:t>
+      </w:r>
+      <w:r>
+        <w:t xml:space="preserve">Pads, heaters, and the like all provide a </w:t>
+      </w:r>
+      <w:r>
+        <w:rPr>
+          <w:rStyle w:val="Variable"/>
+        </w:rPr>
+        <w:t>set_device_state</w:t>
       </w:r>
       <w:r>
         <w:t xml:space="preserve"> </w:t>
       </w:r>
       <w:r>
-        <w:rPr>
-          <w:rStyle w:val="Definition"/>
-        </w:rPr>
-        <w:t>set</w:t>
-      </w:r>
-      <w:r>
-        <w:rPr>
-          <w:rStyle w:val="Definition"/>
+        <w:t>attribute</w:t>
+      </w:r>
+      <w:r>
+        <w:rPr>
+          <w:rStyle w:val="FootnoteReference"/>
+        </w:rPr>
+        <w:footnoteReference w:id="33"/>
+      </w:r>
+      <w:r>
+        <w:t xml:space="preserve"> that can be used in this manner.</w:t>
+      </w:r>
+    </w:p>
+    <w:p>
+      <w:r>
+        <w:rPr>
+          <w:rStyle w:val="Snippet"/>
+        </w:rPr>
+        <w:t>update_state()</w:t>
+      </w:r>
+      <w:r>
+        <w:t xml:space="preserve"> may also be asked to communicate with the device to read the state of a device.  This is done by means of an object</w:t>
+      </w:r>
+      <w:r>
+        <w:t>s that can be</w:t>
+      </w:r>
+      <w:r>
+        <w:t xml:space="preserve"> </w:t>
+      </w:r>
+      <w:r>
+        <w:t>invoked as functions, passing in a callback object that is itself invoked with the read value.</w:t>
+      </w:r>
+    </w:p>
+    <w:p>
+      <w:pPr>
+        <w:pStyle w:val="Continuation"/>
+      </w:pPr>
+      <w:r>
+        <w:t>Heaters</w:t>
+      </w:r>
+      <w:r>
+        <w:t>, for example</w:t>
+      </w:r>
+      <w:r>
+        <w:t xml:space="preserve"> that can read their current temperature will provide a </w:t>
+      </w:r>
+      <w:r>
+        <w:rPr>
+          <w:rStyle w:val="Variable"/>
+        </w:rPr>
+        <w:t>read_device</w:t>
+      </w:r>
+      <w:r>
+        <w:rPr>
+          <w:rStyle w:val="Variable"/>
         </w:rPr>
         <w:t>_state</w:t>
       </w:r>
       <w:r>
-        <w:t>(</w:t>
-      </w:r>
-      <w:r>
-        <w:rPr>
-          <w:rStyle w:val="Variable"/>
-        </w:rPr>
-        <w:t>self</w:t>
-      </w:r>
-      <w:r>
-        <w:t xml:space="preserve">, </w:t>
-      </w:r>
-      <w:r>
-        <w:rPr>
-          <w:rStyle w:val="Variable"/>
-        </w:rPr>
-        <w:t>new_value</w:t>
-      </w:r>
-      <w:r>
-        <w:t>)</w:t>
-      </w:r>
-    </w:p>
-    <w:p>
-      <w:pPr>
-        <w:pStyle w:val="Continuation"/>
-      </w:pPr>
-      <w:r>
-        <w:lastRenderedPageBreak/>
-        <w:t xml:space="preserve">taking new values of the appropriate type.  Pads, heaters, and the like all provide a </w:t>
-      </w:r>
-      <w:r>
-        <w:rPr>
-          <w:rStyle w:val="Variable"/>
-        </w:rPr>
-        <w:t>new_state</w:t>
-      </w:r>
-      <w:r>
-        <w:t xml:space="preserve"> member of </w:t>
-      </w:r>
-      <w:r>
-        <w:t>that supports this method</w:t>
+        <w:t xml:space="preserve"> </w:t>
+      </w:r>
+      <w:r>
+        <w:t>attribute</w:t>
+      </w:r>
+      <w:r>
+        <w:t xml:space="preserve"> </w:t>
+      </w:r>
+      <w:r>
+        <w:t>that can be used this way</w:t>
       </w:r>
       <w:r>
         <w:t>.</w:t>
-      </w:r>
-    </w:p>
-    <w:p>
-      <w:r>
-        <w:rPr>
-          <w:rStyle w:val="Snippet"/>
-        </w:rPr>
-        <w:t>update_state()</w:t>
-      </w:r>
-      <w:r>
-        <w:t xml:space="preserve"> may also be asked to communicate with the device to read the state of a device.  This is done by means of an object that supports</w:t>
-      </w:r>
-    </w:p>
-    <w:p>
-      <w:pPr>
-        <w:pStyle w:val="JavaCode"/>
-      </w:pPr>
-      <w:r>
-        <w:rPr>
-          <w:rStyle w:val="Keyword"/>
-        </w:rPr>
-        <w:t xml:space="preserve">def </w:t>
-      </w:r>
-      <w:r>
-        <w:rPr>
-          <w:rStyle w:val="Definition"/>
-        </w:rPr>
-        <w:t>read_state</w:t>
-      </w:r>
-      <w:r>
-        <w:t>(</w:t>
-      </w:r>
-      <w:r>
-        <w:rPr>
-          <w:rStyle w:val="Variable"/>
-        </w:rPr>
-        <w:t>self</w:t>
-      </w:r>
-      <w:r>
-        <w:t xml:space="preserve">, </w:t>
-      </w:r>
-      <w:r>
-        <w:rPr>
-          <w:rStyle w:val="Variable"/>
-        </w:rPr>
-        <w:t>callback</w:t>
-      </w:r>
-      <w:r>
-        <w:t>)</w:t>
-      </w:r>
-    </w:p>
-    <w:p>
-      <w:pPr>
-        <w:pStyle w:val="Continuation"/>
-      </w:pPr>
-      <w:r>
-        <w:t xml:space="preserve">which instructs the board to acquire the state and then pass it to the provided callback object.  </w:t>
-      </w:r>
-      <w:r>
-        <w:t>Heaters</w:t>
-      </w:r>
-      <w:r>
-        <w:t>, for example</w:t>
-      </w:r>
-      <w:r>
-        <w:t xml:space="preserve"> that can read their current temperature will provide a </w:t>
-      </w:r>
-      <w:r>
-        <w:rPr>
-          <w:rStyle w:val="Variable"/>
-        </w:rPr>
-        <w:t>current_state</w:t>
-      </w:r>
-      <w:r>
-        <w:t xml:space="preserve"> member of this type.</w:t>
       </w:r>
     </w:p>
     <w:p>
@@ -11471,7 +12267,13 @@
     </w:p>
     <w:p>
       <w:r>
-        <w:t>As an example, consider OpenDrop, whose controller expects to receive exactly 128 bytes over its USB port.  The board implementation could be something like</w:t>
+        <w:t>As an example, consider OpenDrop, whose controller expects to receive exactly 128 bytes over its USB port</w:t>
+      </w:r>
+      <w:r>
+        <w:t>, each byte representing the state of one pad, with a value of 1 indicating that the pad should be on and any other value indicating that the pad should be off</w:t>
+      </w:r>
+      <w:r>
+        <w:t>.  The board implementation could be something like</w:t>
       </w:r>
     </w:p>
     <w:p>
@@ -11795,7 +12597,13 @@
         <w:t>self</w:t>
       </w:r>
       <w:r>
-        <w:t>.index = board.max_column*y + x</w:t>
+        <w:t>.</w:t>
+      </w:r>
+      <w:r>
+        <w:t>_</w:t>
+      </w:r>
+      <w:r>
+        <w:t>index = board.max_column*y + x</w:t>
       </w:r>
     </w:p>
     <w:p>
@@ -11818,27 +12626,10 @@
         <w:t>.</w:t>
       </w:r>
       <w:r>
+        <w:t>_</w:t>
+      </w:r>
+      <w:r>
         <w:t>state_array = board.next_states</w:t>
-      </w:r>
-    </w:p>
-    <w:p>
-      <w:pPr>
-        <w:pStyle w:val="JavaCode"/>
-      </w:pPr>
-      <w:r>
-        <w:tab/>
-      </w:r>
-      <w:r>
-        <w:tab/>
-      </w:r>
-      <w:r>
-        <w:rPr>
-          <w:rStyle w:val="Keyword"/>
-        </w:rPr>
-        <w:t>self</w:t>
-      </w:r>
-      <w:r>
-        <w:t>.new_state = self</w:t>
       </w:r>
     </w:p>
     <w:p>
@@ -11865,7 +12656,19 @@
         <w:rPr>
           <w:rStyle w:val="Definition"/>
         </w:rPr>
-        <w:t>_state</w:t>
+        <w:t>_</w:t>
+      </w:r>
+      <w:r>
+        <w:rPr>
+          <w:rStyle w:val="Definition"/>
+        </w:rPr>
+        <w:t>device_</w:t>
+      </w:r>
+      <w:r>
+        <w:rPr>
+          <w:rStyle w:val="Definition"/>
+        </w:rPr>
+        <w:t>state</w:t>
       </w:r>
       <w:r>
         <w:t>(</w:t>
@@ -11915,6 +12718,9 @@
         <w:t>.</w:t>
       </w:r>
       <w:r>
+        <w:t>_</w:t>
+      </w:r>
+      <w:r>
         <w:t>state_array</w:t>
       </w:r>
       <w:r>
@@ -11927,7 +12733,13 @@
         <w:t>self</w:t>
       </w:r>
       <w:r>
-        <w:t>.index</w:t>
+        <w:t>.</w:t>
+      </w:r>
+      <w:r>
+        <w:t>_</w:t>
+      </w:r>
+      <w:r>
+        <w:t>index</w:t>
       </w:r>
       <w:r>
         <w:t xml:space="preserve">] = 1 </w:t>
@@ -11953,8 +12765,267 @@
     </w:p>
     <w:p>
       <w:pPr>
+        <w:pStyle w:val="Continuation"/>
+      </w:pPr>
+      <w:r>
+        <w:t>or possibly</w:t>
+      </w:r>
+    </w:p>
+    <w:p>
+      <w:pPr>
         <w:pStyle w:val="JavaCode"/>
       </w:pPr>
+      <w:r>
+        <w:rPr>
+          <w:rStyle w:val="Keyword"/>
+        </w:rPr>
+        <w:t>class</w:t>
+      </w:r>
+      <w:r>
+        <w:t xml:space="preserve"> </w:t>
+      </w:r>
+      <w:r>
+        <w:rPr>
+          <w:rStyle w:val="Definition"/>
+        </w:rPr>
+        <w:t>Pad</w:t>
+      </w:r>
+      <w:r>
+        <w:t>(</w:t>
+      </w:r>
+      <w:r>
+        <w:rPr>
+          <w:rStyle w:val="Type"/>
+        </w:rPr>
+        <w:t>MPAM.Pad</w:t>
+      </w:r>
+      <w:r>
+        <w:t>):</w:t>
+      </w:r>
+    </w:p>
+    <w:p>
+      <w:pPr>
+        <w:pStyle w:val="JavaCode"/>
+      </w:pPr>
+      <w:r>
+        <w:rPr>
+          <w:rStyle w:val="Keyword"/>
+        </w:rPr>
+        <w:tab/>
+        <w:t xml:space="preserve">def </w:t>
+      </w:r>
+      <w:r>
+        <w:rPr>
+          <w:rStyle w:val="Definition"/>
+        </w:rPr>
+        <w:t>__init__</w:t>
+      </w:r>
+      <w:r>
+        <w:t>(</w:t>
+      </w:r>
+      <w:r>
+        <w:rPr>
+          <w:rStyle w:val="Variable"/>
+        </w:rPr>
+        <w:t>self</w:t>
+      </w:r>
+      <w:r>
+        <w:t xml:space="preserve">, </w:t>
+      </w:r>
+      <w:r>
+        <w:rPr>
+          <w:rStyle w:val="Variable"/>
+        </w:rPr>
+        <w:t>x</w:t>
+      </w:r>
+      <w:r>
+        <w:t xml:space="preserve">, </w:t>
+      </w:r>
+      <w:r>
+        <w:rPr>
+          <w:rStyle w:val="Variable"/>
+        </w:rPr>
+        <w:t>y</w:t>
+      </w:r>
+      <w:r>
+        <w:t xml:space="preserve">, </w:t>
+      </w:r>
+      <w:r>
+        <w:rPr>
+          <w:rStyle w:val="Variable"/>
+        </w:rPr>
+        <w:t>board</w:t>
+      </w:r>
+      <w:r>
+        <w:t>):</w:t>
+      </w:r>
+    </w:p>
+    <w:p>
+      <w:pPr>
+        <w:pStyle w:val="JavaCode"/>
+      </w:pPr>
+      <w:r>
+        <w:rPr>
+          <w:rStyle w:val="Keyword"/>
+        </w:rPr>
+        <w:tab/>
+      </w:r>
+      <w:r>
+        <w:rPr>
+          <w:rStyle w:val="Keyword"/>
+        </w:rPr>
+        <w:tab/>
+      </w:r>
+      <w:r>
+        <w:t>super()._init__(x, y)</w:t>
+      </w:r>
+    </w:p>
+    <w:p>
+      <w:pPr>
+        <w:pStyle w:val="JavaCode"/>
+      </w:pPr>
+      <w:r>
+        <w:tab/>
+      </w:r>
+      <w:r>
+        <w:tab/>
+        <w:t>index = board.max_column*y + x</w:t>
+      </w:r>
+    </w:p>
+    <w:p>
+      <w:pPr>
+        <w:pStyle w:val="JavaCode"/>
+      </w:pPr>
+      <w:r>
+        <w:tab/>
+      </w:r>
+      <w:r>
+        <w:tab/>
+        <w:t>state_array = board.next_states</w:t>
+      </w:r>
+    </w:p>
+    <w:p>
+      <w:pPr>
+        <w:pStyle w:val="JavaCode"/>
+        <w:spacing w:before="240"/>
+      </w:pPr>
+      <w:r>
+        <w:tab/>
+      </w:r>
+      <w:r>
+        <w:tab/>
+      </w:r>
+      <w:r>
+        <w:rPr>
+          <w:rStyle w:val="Keyword"/>
+        </w:rPr>
+        <w:t xml:space="preserve">def </w:t>
+      </w:r>
+      <w:r>
+        <w:rPr>
+          <w:rStyle w:val="Definition"/>
+        </w:rPr>
+        <w:t>s</w:t>
+      </w:r>
+      <w:r>
+        <w:rPr>
+          <w:rStyle w:val="Definition"/>
+        </w:rPr>
+        <w:t>ds</w:t>
+      </w:r>
+      <w:r>
+        <w:t>(</w:t>
+      </w:r>
+      <w:r>
+        <w:rPr>
+          <w:rStyle w:val="Variable"/>
+        </w:rPr>
+        <w:t>new_state</w:t>
+      </w:r>
+      <w:r>
+        <w:t>):</w:t>
+      </w:r>
+    </w:p>
+    <w:p>
+      <w:pPr>
+        <w:pStyle w:val="JavaCode"/>
+      </w:pPr>
+      <w:r>
+        <w:rPr>
+          <w:rStyle w:val="Keyword"/>
+        </w:rPr>
+        <w:tab/>
+      </w:r>
+      <w:r>
+        <w:rPr>
+          <w:rStyle w:val="Keyword"/>
+        </w:rPr>
+        <w:tab/>
+      </w:r>
+      <w:r>
+        <w:rPr>
+          <w:rStyle w:val="Keyword"/>
+        </w:rPr>
+        <w:tab/>
+      </w:r>
+      <w:r>
+        <w:t>state_array</w:t>
+      </w:r>
+      <w:r>
+        <w:t>[</w:t>
+      </w:r>
+      <w:r>
+        <w:t xml:space="preserve">index] = 1 </w:t>
+      </w:r>
+      <w:r>
+        <w:rPr>
+          <w:rStyle w:val="Keyword"/>
+        </w:rPr>
+        <w:t>if</w:t>
+      </w:r>
+      <w:r>
+        <w:t xml:space="preserve"> new_state </w:t>
+      </w:r>
+      <w:r>
+        <w:rPr>
+          <w:rStyle w:val="Keyword"/>
+        </w:rPr>
+        <w:t>else</w:t>
+      </w:r>
+      <w:r>
+        <w:t xml:space="preserve"> 0</w:t>
+      </w:r>
+    </w:p>
+    <w:p>
+      <w:pPr>
+        <w:pStyle w:val="JavaCode"/>
+        <w:spacing w:before="240"/>
+      </w:pPr>
+      <w:r>
+        <w:tab/>
+      </w:r>
+      <w:r>
+        <w:tab/>
+        <w:t>self.set_device_state = sds</w:t>
+      </w:r>
+    </w:p>
+    <w:p>
+      <w:pPr>
+        <w:pStyle w:val="Continuation"/>
+      </w:pPr>
+      <w:r>
+        <w:lastRenderedPageBreak/>
+        <w:t xml:space="preserve">The former approach makes </w:t>
+      </w:r>
+      <w:r>
+        <w:rPr>
+          <w:rStyle w:val="Snippet"/>
+        </w:rPr>
+        <w:t>set_device_state</w:t>
+      </w:r>
+      <w:r>
+        <w:t xml:space="preserve"> a method and requires that the array and index also be attributes of the pad.  The latter makes it a closure, binding the values directly.</w:t>
+      </w:r>
     </w:p>
     <w:p>
       <w:pPr>
@@ -12051,7 +13122,7 @@
         <w:rPr>
           <w:rStyle w:val="FootnoteReference"/>
         </w:rPr>
-        <w:footnoteReference w:id="28"/>
+        <w:footnoteReference w:id="34"/>
       </w:r>
     </w:p>
     <w:p>
@@ -12083,14 +13154,13 @@
         <w:t xml:space="preserve"> Python synchronization constructs</w:t>
       </w:r>
       <w:r>
-        <w:t xml:space="preserve"> (probably largely </w:t>
-      </w:r>
-      <w:r>
-        <w:lastRenderedPageBreak/>
-        <w:t>condition variables)</w:t>
-      </w:r>
-      <w:r>
-        <w:t>, which make liberal use of locks.  This goes against years of trying to use lock-free approaches wherever possible for performance, but (1) Python doesn’t really appear to have any support for lock-free programming and (2) my expectation is that these systems are going to be largely I/O-bound (and sleep-bound) anyway, so it probably isn’t worth trying to optimize.</w:t>
+        <w:t xml:space="preserve"> (probably largely condition variables)</w:t>
+      </w:r>
+      <w:r>
+        <w:rPr>
+          <w:rStyle w:val="FootnoteReference"/>
+        </w:rPr>
+        <w:footnoteReference w:id="35"/>
       </w:r>
     </w:p>
     <w:p>
@@ -12139,13 +13209,16 @@
         <w:t>requests</w:t>
       </w:r>
       <w:r>
-        <w:t xml:space="preserve">, each of which is a call to </w:t>
+        <w:t xml:space="preserve">, each of which is a </w:t>
+      </w:r>
+      <w:r>
+        <w:t xml:space="preserve">functional object (typically the </w:t>
       </w:r>
       <w:r>
         <w:rPr>
           <w:rStyle w:val="Snippet"/>
         </w:rPr>
-        <w:t>set_state()</w:t>
+        <w:t>set_device_state</w:t>
       </w:r>
       <w:r>
         <w:t xml:space="preserve"> or </w:t>
@@ -12154,10 +13227,25 @@
         <w:rPr>
           <w:rStyle w:val="Snippet"/>
         </w:rPr>
-        <w:t>read_state()</w:t>
-      </w:r>
-      <w:r>
-        <w:t>, closed with, respectively, the new state or callback,</w:t>
+        <w:t>read_device_state</w:t>
+      </w:r>
+      <w:r>
+        <w:t xml:space="preserve"> attribute of some component)</w:t>
+      </w:r>
+      <w:r>
+        <w:t>, closed with</w:t>
+      </w:r>
+      <w:r>
+        <w:t xml:space="preserve"> the argument(s) to pass to the functional object (typically</w:t>
+      </w:r>
+      <w:r>
+        <w:t>, respectively, the new state or callback</w:t>
+      </w:r>
+      <w:r>
+        <w:t>)</w:t>
+      </w:r>
+      <w:r>
+        <w:t>,</w:t>
       </w:r>
     </w:p>
     <w:p>
@@ -12264,6 +13352,7 @@
         </w:numPr>
       </w:pPr>
       <w:r>
+        <w:lastRenderedPageBreak/>
         <w:t xml:space="preserve">the </w:t>
       </w:r>
       <w:r>
@@ -12403,17 +13492,13 @@
         <w:t>When it wakes up, it notes the time, then walks</w:t>
       </w:r>
       <w:r>
-        <w:t xml:space="preserve"> the pre-update callbacks queue.  For each callback, if the delay number is greater than zero, it is decremented.  Otherwise, </w:t>
-      </w:r>
-      <w:r>
-        <w:lastRenderedPageBreak/>
-        <w:t>the callback is invoked or scheduled.</w:t>
+        <w:t xml:space="preserve"> the pre-update callbacks queue.  For each callback, if the delay number is greater than zero, it is decremented.  Otherwise, the callback is invoked or scheduled.</w:t>
       </w:r>
       <w:r>
         <w:rPr>
           <w:rStyle w:val="FootnoteReference"/>
         </w:rPr>
-        <w:footnoteReference w:id="29"/>
+        <w:footnoteReference w:id="36"/>
       </w:r>
       <w:r>
         <w:t xml:space="preserve">  The return value is a new delay for the object or </w:t>
@@ -12455,6 +13540,18 @@
     <w:p>
       <w:r>
         <w:t>Finally, if the clock is running, it notes that the next tick will come at the current interval time following the time it remembered when it last woke up and waits until that time.</w:t>
+      </w:r>
+      <w:r>
+        <w:t xml:space="preserve">  Otherwise, it waits on the event to be set by </w:t>
+      </w:r>
+      <w:r>
+        <w:rPr>
+          <w:rStyle w:val="Snippet"/>
+        </w:rPr>
+        <w:t>advance_clock()</w:t>
+      </w:r>
+      <w:r>
+        <w:t>.</w:t>
       </w:r>
     </w:p>
     <w:p>
@@ -12517,7 +13614,7 @@
         <w:rPr>
           <w:rStyle w:val="FootnoteReference"/>
         </w:rPr>
-        <w:footnoteReference w:id="30"/>
+        <w:footnoteReference w:id="37"/>
       </w:r>
       <w:r>
         <w:t xml:space="preserve"> as well as for some things like dispensing sequences (which will likely actually be sequences that the API implementation will walk through).</w:t>
@@ -12996,7 +14093,7 @@
         <w:rPr>
           <w:rStyle w:val="FootnoteReference"/>
         </w:rPr>
-        <w:footnoteReference w:id="31"/>
+        <w:footnoteReference w:id="38"/>
       </w:r>
     </w:p>
     <w:p>
@@ -13908,7 +15005,7 @@
         <w:rPr>
           <w:rStyle w:val="FootnoteReference"/>
         </w:rPr>
-        <w:footnoteReference w:id="32"/>
+        <w:footnoteReference w:id="39"/>
       </w:r>
     </w:p>
     <w:p>
@@ -13943,7 +15040,7 @@
         <w:rPr>
           <w:rStyle w:val="FootnoteReference"/>
         </w:rPr>
-        <w:footnoteReference w:id="33"/>
+        <w:footnoteReference w:id="40"/>
       </w:r>
       <w:r>
         <w:t xml:space="preserve"> relatively quickly, so it probably makes more sense to go with a minimal core in C++ and implement most of it in the superstrate.</w:t>
@@ -14278,7 +15375,7 @@
         <w:footnoteRef/>
       </w:r>
       <w:r>
-        <w:t xml:space="preserve"> I’ve been bitten enough times by passing in bare numbers to functions that assumed a different unit that I refuse to specify an API that lets it happen.  I’ve written general packages for this in C++, Java, and Python, so I know it can be done.</w:t>
+        <w:t xml:space="preserve"> It seems likely that at some point somebody will want to build a board with pads in a hexagonal array, which will require a different coordinate system and different directions.  Less likely, to my mind, is having pads in a three-dimensional array—I guess unless the board is designed to work in a weightless environment.</w:t>
       </w:r>
     </w:p>
   </w:footnote>
@@ -14294,7 +15391,7 @@
         <w:footnoteRef/>
       </w:r>
       <w:r>
-        <w:t xml:space="preserve"> I’m not really sold on this name.  “Sample” seems to be used in a specific way in the field and would likely be confusing.  “Fluid” is no better than “liquid” and seems even more to refer to the substance.  Viktor uses “aliquot”, but I don’t know how transparent that would be.  I could be persuaded to use “quantity”, but I tend to use that term for dimensioned types.  “Quantity of fluid” is too verbose.</w:t>
+        <w:t xml:space="preserve"> I’ve been bitten enough times by passing in bare numbers to functions that assumed a different unit that I refuse to specify an API that lets it happen.  I’ve written general packages for this in C++, Java, and Python, so I know it can be done.</w:t>
       </w:r>
     </w:p>
   </w:footnote>
@@ -14310,7 +15407,7 @@
         <w:footnoteRef/>
       </w:r>
       <w:r>
-        <w:t xml:space="preserve"> And I’m pretty sure all do by now.</w:t>
+        <w:t xml:space="preserve"> I’m not really sold on this name.  “Sample” seems to be used in a specific way in the field and would likely be confusing.  “Fluid” is no better than “liquid” and seems even more to refer to the substance.  Viktor uses “aliquot”, but I don’t know how transparent that would be.  I could be persuaded to use “quantity”, but I tend to use that term for dimensioned types.  “Quantity of fluid” is too verbose.</w:t>
       </w:r>
     </w:p>
   </w:footnote>
@@ -14326,7 +15423,7 @@
         <w:footnoteRef/>
       </w:r>
       <w:r>
-        <w:t xml:space="preserve"> It is possible that this will be dependent on drop size and/or presence of beads.  If so, and this is knowable, we should make it specifiable.  If it is unknowable, we should conservatively use the value for a maximal size drop with beads.</w:t>
+        <w:t xml:space="preserve"> And I’m pretty sure all do by now.</w:t>
       </w:r>
     </w:p>
   </w:footnote>
@@ -14342,7 +15439,7 @@
         <w:footnoteRef/>
       </w:r>
       <w:r>
-        <w:t xml:space="preserve"> It’s possible that we will want to generalize this to a list of exit pads if we envision boards that have a single reservoir with multiple exits, which might make some operations work faster.</w:t>
+        <w:t xml:space="preserve"> It is possible that this will be dependent on drop size and/or presence of beads.  If so, and this is knowable, we should make it specifiable.  If it is unknowable, we should conservatively use the value for a maximal size drop with beads.</w:t>
       </w:r>
     </w:p>
   </w:footnote>
@@ -14358,7 +15455,7 @@
         <w:footnoteRef/>
       </w:r>
       <w:r>
-        <w:t xml:space="preserve"> Okay, that’s confusing.  My understanding is that Joey will gang together electrodes in several wells, and OpenDrop gangs together two electrodes in each well.  Each such well and index will have its own well section (and, if the system models it, its own drop there), but changing the state of one well section will change the state of all well sections ganged with it.</w:t>
+        <w:t xml:space="preserve"> It’s possible that we will want to generalize this to a list of exit pads if we envision boards that have a single reservoir with multiple exits, which might make some operations work faster.</w:t>
       </w:r>
     </w:p>
   </w:footnote>
@@ -14374,7 +15471,7 @@
         <w:footnoteRef/>
       </w:r>
       <w:r>
-        <w:t xml:space="preserve"> The name notwithstanding, I don’t think that there’s any reason to expect to be able to actually see the sequence of actions (since they may be conditional on current state) so it may be worthwhile to find a different name.</w:t>
+        <w:t xml:space="preserve"> Okay, that’s confusing.  My understanding is that Joey will gang together electrodes in several wells, and OpenDrop gangs together two electrodes in each well.  Each such well and index will have its own well section (and, if the system models it, its own drop there), but changing the state of one well section will change the state of all well sections ganged with it.</w:t>
       </w:r>
     </w:p>
   </w:footnote>
@@ -14390,7 +15487,7 @@
         <w:footnoteRef/>
       </w:r>
       <w:r>
-        <w:t xml:space="preserve"> Viktor calls this the “cooling rate”.  I’m not sure that works for chillers.</w:t>
+        <w:t xml:space="preserve"> The name notwithstanding, I don’t think that there’s any reason to expect to be able to actually see the sequence of actions (since they may be conditional on current state) so it may be worthwhile to find a different name.</w:t>
       </w:r>
     </w:p>
   </w:footnote>
@@ -14406,7 +15503,7 @@
         <w:footnoteRef/>
       </w:r>
       <w:r>
-        <w:t xml:space="preserve"> If we assume that this follows Newton’s law of cooling, it could be specified by an exponential constant.</w:t>
+        <w:t xml:space="preserve"> Viktor calls this the “cooling rate”.  I’m not sure that works for chillers.</w:t>
       </w:r>
     </w:p>
   </w:footnote>
@@ -14422,7 +15519,7 @@
         <w:footnoteRef/>
       </w:r>
       <w:r>
-        <w:t xml:space="preserve"> I’m assuming that it only makes sense for chillers to be associated with wells.</w:t>
+        <w:t xml:space="preserve"> If we assume that this follows Newton’s law of cooling, it could be specified by an exponential constant.</w:t>
       </w:r>
     </w:p>
   </w:footnote>
@@ -14438,7 +15535,7 @@
         <w:footnoteRef/>
       </w:r>
       <w:r>
-        <w:t xml:space="preserve"> About 35 years ago, I was working on a project developing a programming language for wafer fabrication, and we caused a bit of a stir by proposing that “grad student” should be a subclass of “robot”, as their main value (from our point of view) was that they could carry boats of wafers from one device to another.</w:t>
+        <w:t xml:space="preserve"> I’m assuming that it only makes sense for chillers to be associated with wells.</w:t>
       </w:r>
     </w:p>
   </w:footnote>
@@ -14454,7 +15551,7 @@
         <w:footnoteRef/>
       </w:r>
       <w:r>
-        <w:t xml:space="preserve"> Okay, OpenDrop.  And probably Joey.</w:t>
+        <w:t xml:space="preserve"> For now, I’m going to assume that the configuration parameters of external components are not dependent on the configuration.  We may want to readdress this later, as we may have things like a camera being able to see part of the board when a spectrometer is in position to take a reading and the whole board otherwise.</w:t>
       </w:r>
     </w:p>
   </w:footnote>
@@ -14470,7 +15567,7 @@
         <w:footnoteRef/>
       </w:r>
       <w:r>
-        <w:t xml:space="preserve"> There’s an interesting question of what should happen if you register a callback while the callbacks are being processed.  That is, should they be registered relative to this clock tick or deferred to the next one.  I’ll have to think about that some more.</w:t>
+        <w:t xml:space="preserve"> Possibly, in uncovered systems, also pads.</w:t>
       </w:r>
     </w:p>
   </w:footnote>
@@ -14486,7 +15583,7 @@
         <w:footnoteRef/>
       </w:r>
       <w:r>
-        <w:t xml:space="preserve"> I guess that it couldn’t hurt to have convenience wrapper functions for these cases, but it will mean that we’ll need to consider the error modes (e.g., what happens if you try to turn on the magnet at a pad that doesn’t have one).</w:t>
+        <w:t xml:space="preserve"> I’m not sure what these are actually called.  I’m thinking of a rectangular array that can contain test tubes with various reagents in them.</w:t>
       </w:r>
     </w:p>
   </w:footnote>
@@ -14502,13 +15599,93 @@
         <w:footnoteRef/>
       </w:r>
       <w:r>
-        <w:t xml:space="preserve"> I’m torn as to whether to throw an exception when dispensing onto a full exit pad.</w:t>
+        <w:t xml:space="preserve"> About 35 years ago, I was working on a project developing a programming language for wafer fabrication, and we caused a bit of a stir by proposing that “grad student” should be a subclass of “robot”, as their main value (from our point of view) was that they could carry boats of wafers from one device to another.</w:t>
       </w:r>
     </w:p>
   </w:footnote>
   <w:footnote w:id="18">
     <w:p>
       <w:pPr>
+        <w:pStyle w:val="FootnoteText"/>
+      </w:pPr>
+      <w:r>
+        <w:rPr>
+          <w:rStyle w:val="FootnoteReference"/>
+        </w:rPr>
+        <w:footnoteRef/>
+      </w:r>
+      <w:r>
+        <w:t xml:space="preserve"> For the first cut I’m going to ignore the situation in which a pipetting robot can use one arm to simultaneously transfer, e.g., between four adjacent wells and four adjacent reagents in a reagent block.</w:t>
+      </w:r>
+    </w:p>
+  </w:footnote>
+  <w:footnote w:id="19">
+    <w:p>
+      <w:pPr>
+        <w:pStyle w:val="FootnoteText"/>
+      </w:pPr>
+      <w:r>
+        <w:rPr>
+          <w:rStyle w:val="FootnoteReference"/>
+        </w:rPr>
+        <w:footnoteRef/>
+      </w:r>
+      <w:r>
+        <w:t xml:space="preserve"> Okay, OpenDrop.  And probably Joey.</w:t>
+      </w:r>
+    </w:p>
+  </w:footnote>
+  <w:footnote w:id="20">
+    <w:p>
+      <w:pPr>
+        <w:pStyle w:val="FootnoteText"/>
+      </w:pPr>
+      <w:r>
+        <w:rPr>
+          <w:rStyle w:val="FootnoteReference"/>
+        </w:rPr>
+        <w:footnoteRef/>
+      </w:r>
+      <w:r>
+        <w:t xml:space="preserve"> There’s an interesting question of what should happen if you register a callback while the callbacks are being processed.  That is, should they be registered relative to this clock tick or deferred to the next one.  I’ll have to think about that some more.</w:t>
+      </w:r>
+    </w:p>
+  </w:footnote>
+  <w:footnote w:id="21">
+    <w:p>
+      <w:pPr>
+        <w:pStyle w:val="FootnoteText"/>
+      </w:pPr>
+      <w:r>
+        <w:rPr>
+          <w:rStyle w:val="FootnoteReference"/>
+        </w:rPr>
+        <w:footnoteRef/>
+      </w:r>
+      <w:r>
+        <w:t xml:space="preserve"> I guess that it couldn’t hurt to have convenience wrapper functions for these cases, but it will mean that we’ll need to consider the error modes (e.g., what happens if you try to turn on the magnet at a pad that doesn’t have one).</w:t>
+      </w:r>
+    </w:p>
+  </w:footnote>
+  <w:footnote w:id="22">
+    <w:p>
+      <w:pPr>
+        <w:pStyle w:val="FootnoteText"/>
+      </w:pPr>
+      <w:r>
+        <w:rPr>
+          <w:rStyle w:val="FootnoteReference"/>
+        </w:rPr>
+        <w:footnoteRef/>
+      </w:r>
+      <w:r>
+        <w:t xml:space="preserve"> I’m torn as to whether to throw an exception when dispensing onto a full exit pad.</w:t>
+      </w:r>
+    </w:p>
+  </w:footnote>
+  <w:footnote w:id="23">
+    <w:p>
+      <w:pPr>
         <w:pStyle w:val="JavaCode"/>
         <w:ind w:left="0"/>
       </w:pPr>
@@ -14523,7 +15700,7 @@
       </w:r>
     </w:p>
   </w:footnote>
-  <w:footnote w:id="19">
+  <w:footnote w:id="24">
     <w:p>
       <w:pPr>
         <w:pStyle w:val="FootnoteText"/>
@@ -14536,86 +15713,6 @@
       </w:r>
       <w:r>
         <w:t xml:space="preserve"> Or, perhaps better, once a drop moves onto the pad.</w:t>
-      </w:r>
-    </w:p>
-  </w:footnote>
-  <w:footnote w:id="20">
-    <w:p>
-      <w:pPr>
-        <w:pStyle w:val="FootnoteText"/>
-      </w:pPr>
-      <w:r>
-        <w:rPr>
-          <w:rStyle w:val="FootnoteReference"/>
-        </w:rPr>
-        <w:footnoteRef/>
-      </w:r>
-      <w:r>
-        <w:t xml:space="preserve"> This parameter should almost certainly be a keyword parameter for languages that support them and should be assumed to be on any operation that has shuttling motion.</w:t>
-      </w:r>
-    </w:p>
-  </w:footnote>
-  <w:footnote w:id="21">
-    <w:p>
-      <w:pPr>
-        <w:pStyle w:val="FootnoteText"/>
-      </w:pPr>
-      <w:r>
-        <w:rPr>
-          <w:rStyle w:val="FootnoteReference"/>
-        </w:rPr>
-        <w:footnoteRef/>
-      </w:r>
-      <w:r>
-        <w:t xml:space="preserve"> I’m not actually sure this is possible.</w:t>
-      </w:r>
-    </w:p>
-  </w:footnote>
-  <w:footnote w:id="22">
-    <w:p>
-      <w:pPr>
-        <w:pStyle w:val="FootnoteText"/>
-      </w:pPr>
-      <w:r>
-        <w:rPr>
-          <w:rStyle w:val="FootnoteReference"/>
-        </w:rPr>
-        <w:footnoteRef/>
-      </w:r>
-      <w:r>
-        <w:t xml:space="preserve"> I’m currently going under the assumption that trains that don’t mix into other trains must end in wells.</w:t>
-      </w:r>
-    </w:p>
-  </w:footnote>
-  <w:footnote w:id="23">
-    <w:p>
-      <w:pPr>
-        <w:pStyle w:val="FootnoteText"/>
-      </w:pPr>
-      <w:r>
-        <w:rPr>
-          <w:rStyle w:val="FootnoteReference"/>
-        </w:rPr>
-        <w:footnoteRef/>
-      </w:r>
-      <w:r>
-        <w:t xml:space="preserve"> What I’m thinking of is something like “no more than 5% difference”.</w:t>
-      </w:r>
-    </w:p>
-  </w:footnote>
-  <w:footnote w:id="24">
-    <w:p>
-      <w:pPr>
-        <w:pStyle w:val="FootnoteText"/>
-      </w:pPr>
-      <w:r>
-        <w:rPr>
-          <w:rStyle w:val="FootnoteReference"/>
-        </w:rPr>
-        <w:footnoteRef/>
-      </w:r>
-      <w:r>
-        <w:t xml:space="preserve"> I’m probably going to want to relax this.</w:t>
       </w:r>
     </w:p>
   </w:footnote>
@@ -14631,7 +15728,7 @@
         <w:footnoteRef/>
       </w:r>
       <w:r>
-        <w:t xml:space="preserve"> Yes, the details of how this is done are still fuzzy in my head at the moment.</w:t>
+        <w:t xml:space="preserve"> This parameter should almost certainly be a keyword parameter for languages that support them and should be assumed to be on any operation that has shuttling motion.</w:t>
       </w:r>
     </w:p>
   </w:footnote>
@@ -14647,7 +15744,7 @@
         <w:footnoteRef/>
       </w:r>
       <w:r>
-        <w:t xml:space="preserve"> Note to self: This isn’t quite right.  If I want to be able to simulate arbitrary hardware, I still need a way to specify the configuration that I want to simulate.</w:t>
+        <w:t xml:space="preserve"> I’m not actually sure this is possible.</w:t>
       </w:r>
     </w:p>
   </w:footnote>
@@ -14663,7 +15760,7 @@
         <w:footnoteRef/>
       </w:r>
       <w:r>
-        <w:t xml:space="preserve"> Which will be interesting, as it will be my first attempt at anything non-trivial in Python.</w:t>
+        <w:t xml:space="preserve"> I’m currently going under the assumption that trains that don’t mix into other trains must end in wells.</w:t>
       </w:r>
     </w:p>
   </w:footnote>
@@ -14679,7 +15776,7 @@
         <w:footnoteRef/>
       </w:r>
       <w:r>
-        <w:t xml:space="preserve"> This could probably be rolled into the timed callbacks thread, but it would need to submit the actual work to the thread pool, which doesn’t seem like a good idea.</w:t>
+        <w:t xml:space="preserve"> What I’m thinking of is something like “no more than 5% difference”.</w:t>
       </w:r>
     </w:p>
   </w:footnote>
@@ -14695,7 +15792,7 @@
         <w:footnoteRef/>
       </w:r>
       <w:r>
-        <w:t xml:space="preserve"> I need to think through what happens with heavy callbacks.  Do I wait for them to be done before doing the update?  And how do I do the queue management if I don’t get a return right away.</w:t>
+        <w:t xml:space="preserve"> I’m probably going to want to relax this.</w:t>
       </w:r>
     </w:p>
   </w:footnote>
@@ -14711,6 +15808,121 @@
         <w:footnoteRef/>
       </w:r>
       <w:r>
+        <w:t xml:space="preserve"> Yes, the details of how this is done are still fuzzy in my head at the moment.</w:t>
+      </w:r>
+    </w:p>
+  </w:footnote>
+  <w:footnote w:id="31">
+    <w:p>
+      <w:pPr>
+        <w:pStyle w:val="FootnoteText"/>
+      </w:pPr>
+      <w:r>
+        <w:rPr>
+          <w:rStyle w:val="FootnoteReference"/>
+        </w:rPr>
+        <w:footnoteRef/>
+      </w:r>
+      <w:r>
+        <w:t xml:space="preserve"> Note to self: This isn’t quite right.  If I want to be able to simulate arbitrary hardware, I still need a way to specify the configuration that I want to simulate.</w:t>
+      </w:r>
+    </w:p>
+  </w:footnote>
+  <w:footnote w:id="32">
+    <w:p>
+      <w:pPr>
+        <w:pStyle w:val="FootnoteText"/>
+      </w:pPr>
+      <w:r>
+        <w:rPr>
+          <w:rStyle w:val="FootnoteReference"/>
+        </w:rPr>
+        <w:footnoteRef/>
+      </w:r>
+      <w:r>
+        <w:t xml:space="preserve"> Which will be interesting, as it will be my first attempt at anything non-trivial in Python.</w:t>
+      </w:r>
+    </w:p>
+  </w:footnote>
+  <w:footnote w:id="33">
+    <w:p>
+      <w:pPr>
+        <w:pStyle w:val="FootnoteText"/>
+      </w:pPr>
+      <w:r>
+        <w:rPr>
+          <w:rStyle w:val="FootnoteReference"/>
+        </w:rPr>
+        <w:footnoteRef/>
+      </w:r>
+      <w:r>
+        <w:t xml:space="preserve"> Which may be a method.</w:t>
+      </w:r>
+    </w:p>
+  </w:footnote>
+  <w:footnote w:id="34">
+    <w:p>
+      <w:pPr>
+        <w:pStyle w:val="FootnoteText"/>
+      </w:pPr>
+      <w:r>
+        <w:rPr>
+          <w:rStyle w:val="FootnoteReference"/>
+        </w:rPr>
+        <w:footnoteRef/>
+      </w:r>
+      <w:r>
+        <w:t xml:space="preserve"> This could probably be rolled into the timed callbacks thread, but it would need to submit the actual work to the thread pool, which doesn’t seem like a good idea.</w:t>
+      </w:r>
+    </w:p>
+  </w:footnote>
+  <w:footnote w:id="35">
+    <w:p>
+      <w:pPr>
+        <w:pStyle w:val="FootnoteText"/>
+      </w:pPr>
+      <w:r>
+        <w:rPr>
+          <w:rStyle w:val="FootnoteReference"/>
+        </w:rPr>
+        <w:footnoteRef/>
+      </w:r>
+      <w:r>
+        <w:t xml:space="preserve"> W</w:t>
+      </w:r>
+      <w:r>
+        <w:t>hich make liberal use of locks.  This goes against years of trying to use lock-free approaches wherever possible for performance, but (1) Python doesn’t really appear to have any support for lock-free programming and (2) my expectation is that these systems are going to be largely I/O-bound (and sleep-bound) anyway, so it probably isn’t worth trying to optimize.</w:t>
+      </w:r>
+    </w:p>
+  </w:footnote>
+  <w:footnote w:id="36">
+    <w:p>
+      <w:pPr>
+        <w:pStyle w:val="FootnoteText"/>
+      </w:pPr>
+      <w:r>
+        <w:rPr>
+          <w:rStyle w:val="FootnoteReference"/>
+        </w:rPr>
+        <w:footnoteRef/>
+      </w:r>
+      <w:r>
+        <w:t xml:space="preserve"> I need to think through what happens with heavy callbacks.  Do I wait for them to be done before doing the update?  And how do I do the queue management if I don’t get a return right away.</w:t>
+      </w:r>
+    </w:p>
+  </w:footnote>
+  <w:footnote w:id="37">
+    <w:p>
+      <w:pPr>
+        <w:pStyle w:val="FootnoteText"/>
+      </w:pPr>
+      <w:r>
+        <w:rPr>
+          <w:rStyle w:val="FootnoteReference"/>
+        </w:rPr>
+        <w:footnoteRef/>
+      </w:r>
+      <w:r>
         <w:t xml:space="preserve"> In C++, these might </w:t>
       </w:r>
       <w:r>
@@ -14725,7 +15937,7 @@
       </w:r>
     </w:p>
   </w:footnote>
-  <w:footnote w:id="31">
+  <w:footnote w:id="38">
     <w:p>
       <w:pPr>
         <w:pStyle w:val="FootnoteText"/>
@@ -14741,7 +15953,7 @@
       </w:r>
     </w:p>
   </w:footnote>
-  <w:footnote w:id="32">
+  <w:footnote w:id="39">
     <w:p>
       <w:pPr>
         <w:pStyle w:val="FootnoteText"/>
@@ -14767,7 +15979,7 @@
       </w:r>
     </w:p>
   </w:footnote>
-  <w:footnote w:id="33">
+  <w:footnote w:id="40">
     <w:p>
       <w:pPr>
         <w:pStyle w:val="FootnoteText"/>

</xml_diff>